<commit_message>
Update Progetto Basi di Dati.docx
</commit_message>
<xml_diff>
--- a/Progetto Basi di Dati.docx
+++ b/Progetto Basi di Dati.docx
@@ -1347,14 +1347,18 @@
           <w:rFonts w:ascii="Times New Roman" w:hAnsi="Times New Roman" w:cs="Times New Roman"/>
         </w:rPr>
       </w:pPr>
-      <w:proofErr w:type="gramStart"/>
-      <w:r>
-        <w:rPr>
-          <w:rFonts w:ascii="Times New Roman" w:hAnsi="Times New Roman" w:cs="Times New Roman"/>
-        </w:rPr>
-        <w:t>Stipendio(</w:t>
-      </w:r>
-      <w:proofErr w:type="gramEnd"/>
+      <w:r>
+        <w:rPr>
+          <w:rFonts w:ascii="Times New Roman" w:hAnsi="Times New Roman" w:cs="Times New Roman"/>
+        </w:rPr>
+        <w:t>Paga</w:t>
+      </w:r>
+      <w:r>
+        <w:rPr>
+          <w:rFonts w:ascii="Times New Roman" w:hAnsi="Times New Roman" w:cs="Times New Roman"/>
+        </w:rPr>
+        <w:t xml:space="preserve"> (</w:t>
+      </w:r>
       <w:r>
         <w:rPr>
           <w:rFonts w:ascii="Times New Roman" w:hAnsi="Times New Roman" w:cs="Times New Roman"/>
@@ -1364,19 +1368,2828 @@
     </w:p>
     <w:p>
       <w:pPr>
+        <w:rPr>
+          <w:rFonts w:ascii="Times New Roman" w:hAnsi="Times New Roman" w:cs="Times New Roman"/>
+        </w:rPr>
+      </w:pPr>
+      <w:r>
+        <w:rPr>
+          <w:rFonts w:ascii="Times New Roman" w:hAnsi="Times New Roman" w:cs="Times New Roman"/>
+        </w:rPr>
+        <w:lastRenderedPageBreak/>
+        <w:t>Diagramma ER:</w:t>
+      </w:r>
+    </w:p>
+    <w:p>
+      <w:pPr>
+        <w:rPr>
+          <w:rFonts w:ascii="Times New Roman" w:hAnsi="Times New Roman" w:cs="Times New Roman"/>
+        </w:rPr>
+      </w:pPr>
+      <w:r>
+        <w:rPr>
+          <w:rFonts w:ascii="Times New Roman" w:hAnsi="Times New Roman" w:cs="Times New Roman"/>
+        </w:rPr>
+        <w:t>Dopo l’aver presentato le entità e le relazioni coinvolte nel progetto, si procede a realizzare un diagramma ER inizi</w:t>
+      </w:r>
+      <w:r>
+        <w:rPr>
+          <w:rFonts w:ascii="Times New Roman" w:hAnsi="Times New Roman" w:cs="Times New Roman"/>
+        </w:rPr>
+        <w:t>ale.</w:t>
+      </w:r>
+    </w:p>
+    <w:p>
+      <w:pPr>
+        <w:rPr>
+          <w:rFonts w:ascii="Times New Roman" w:hAnsi="Times New Roman" w:cs="Times New Roman"/>
+        </w:rPr>
+      </w:pPr>
+      <w:r>
+        <w:rPr>
+          <w:rFonts w:ascii="Times New Roman" w:hAnsi="Times New Roman" w:cs="Times New Roman"/>
+        </w:rPr>
+        <w:t>Legenda:</w:t>
+      </w:r>
+    </w:p>
+    <w:p>
+      <w:pPr>
         <w:pStyle w:val="Paragrafoelenco"/>
-        <w:ind w:left="1440"/>
-        <w:rPr>
-          <w:rFonts w:ascii="Times New Roman" w:hAnsi="Times New Roman" w:cs="Times New Roman"/>
-        </w:rPr>
-      </w:pPr>
-    </w:p>
-    <w:p>
-      <w:pPr>
-        <w:rPr>
-          <w:rFonts w:ascii="Times New Roman" w:hAnsi="Times New Roman" w:cs="Times New Roman"/>
-        </w:rPr>
-      </w:pPr>
+        <w:numPr>
+          <w:ilvl w:val="0"/>
+          <w:numId w:val="14"/>
+        </w:numPr>
+        <w:rPr>
+          <w:rFonts w:ascii="Times New Roman" w:hAnsi="Times New Roman" w:cs="Times New Roman"/>
+        </w:rPr>
+      </w:pPr>
+      <w:r>
+        <w:rPr>
+          <w:rFonts w:ascii="Times New Roman" w:hAnsi="Times New Roman" w:cs="Times New Roman"/>
+        </w:rPr>
+        <w:t>PK = chiave primaria.</w:t>
+      </w:r>
+    </w:p>
+    <w:p>
+      <w:pPr>
+        <w:pStyle w:val="Paragrafoelenco"/>
+        <w:numPr>
+          <w:ilvl w:val="0"/>
+          <w:numId w:val="14"/>
+        </w:numPr>
+        <w:rPr>
+          <w:rFonts w:ascii="Times New Roman" w:hAnsi="Times New Roman" w:cs="Times New Roman"/>
+        </w:rPr>
+      </w:pPr>
+      <w:r>
+        <w:rPr>
+          <w:rFonts w:ascii="Times New Roman" w:hAnsi="Times New Roman" w:cs="Times New Roman"/>
+        </w:rPr>
+        <w:t>OPZ = attributo opzionale.</w:t>
+      </w:r>
+    </w:p>
+    <w:p>
+      <w:pPr>
+        <w:pStyle w:val="Paragrafoelenco"/>
+        <w:numPr>
+          <w:ilvl w:val="0"/>
+          <w:numId w:val="14"/>
+        </w:numPr>
+        <w:rPr>
+          <w:rFonts w:ascii="Times New Roman" w:hAnsi="Times New Roman" w:cs="Times New Roman"/>
+        </w:rPr>
+      </w:pPr>
+      <w:r>
+        <w:rPr>
+          <w:rFonts w:ascii="Times New Roman" w:hAnsi="Times New Roman" w:cs="Times New Roman"/>
+        </w:rPr>
+        <w:t>DV = attributo derivabile.</w:t>
+      </w:r>
+    </w:p>
+    <w:p>
+      <w:pPr>
+        <w:rPr>
+          <w:rFonts w:ascii="Times New Roman" w:hAnsi="Times New Roman" w:cs="Times New Roman"/>
+        </w:rPr>
+      </w:pPr>
+      <w:r>
+        <w:rPr>
+          <w:noProof/>
+        </w:rPr>
+        <w:drawing>
+          <wp:inline distT="0" distB="0" distL="0" distR="0" wp14:anchorId="603A7D49" wp14:editId="6DC7A70C">
+            <wp:extent cx="6115050" cy="5137150"/>
+            <wp:effectExtent l="0" t="0" r="0" b="6350"/>
+            <wp:docPr id="3" name="Immagine 3"/>
+            <wp:cNvGraphicFramePr>
+              <a:graphicFrameLocks xmlns:a="http://schemas.openxmlformats.org/drawingml/2006/main" noChangeAspect="1"/>
+            </wp:cNvGraphicFramePr>
+            <a:graphic xmlns:a="http://schemas.openxmlformats.org/drawingml/2006/main">
+              <a:graphicData uri="http://schemas.openxmlformats.org/drawingml/2006/picture">
+                <pic:pic xmlns:pic="http://schemas.openxmlformats.org/drawingml/2006/picture">
+                  <pic:nvPicPr>
+                    <pic:cNvPr id="0" name="Picture 3"/>
+                    <pic:cNvPicPr>
+                      <a:picLocks noChangeAspect="1" noChangeArrowheads="1"/>
+                    </pic:cNvPicPr>
+                  </pic:nvPicPr>
+                  <pic:blipFill>
+                    <a:blip r:embed="rId6" cstate="print">
+                      <a:extLst>
+                        <a:ext uri="{28A0092B-C50C-407E-A947-70E740481C1C}">
+                          <a14:useLocalDpi xmlns:a14="http://schemas.microsoft.com/office/drawing/2010/main" val="0"/>
+                        </a:ext>
+                      </a:extLst>
+                    </a:blip>
+                    <a:srcRect/>
+                    <a:stretch>
+                      <a:fillRect/>
+                    </a:stretch>
+                  </pic:blipFill>
+                  <pic:spPr bwMode="auto">
+                    <a:xfrm>
+                      <a:off x="0" y="0"/>
+                      <a:ext cx="6115050" cy="5137150"/>
+                    </a:xfrm>
+                    <a:prstGeom prst="rect">
+                      <a:avLst/>
+                    </a:prstGeom>
+                    <a:noFill/>
+                    <a:ln>
+                      <a:noFill/>
+                    </a:ln>
+                  </pic:spPr>
+                </pic:pic>
+              </a:graphicData>
+            </a:graphic>
+          </wp:inline>
+        </w:drawing>
+      </w:r>
+    </w:p>
+    <w:p>
+      <w:pPr>
+        <w:rPr>
+          <w:rFonts w:ascii="Times New Roman" w:hAnsi="Times New Roman" w:cs="Times New Roman"/>
+        </w:rPr>
+      </w:pPr>
+    </w:p>
+    <w:p>
+      <w:pPr>
+        <w:rPr>
+          <w:rFonts w:ascii="Times New Roman" w:hAnsi="Times New Roman" w:cs="Times New Roman"/>
+        </w:rPr>
+      </w:pPr>
+    </w:p>
+    <w:p>
+      <w:pPr>
+        <w:rPr>
+          <w:rFonts w:ascii="Times New Roman" w:hAnsi="Times New Roman" w:cs="Times New Roman"/>
+        </w:rPr>
+      </w:pPr>
+    </w:p>
+    <w:p>
+      <w:pPr>
+        <w:rPr>
+          <w:rFonts w:ascii="Times New Roman" w:hAnsi="Times New Roman" w:cs="Times New Roman"/>
+        </w:rPr>
+      </w:pPr>
+    </w:p>
+    <w:p>
+      <w:pPr>
+        <w:rPr>
+          <w:rFonts w:ascii="Times New Roman" w:hAnsi="Times New Roman" w:cs="Times New Roman"/>
+        </w:rPr>
+      </w:pPr>
+    </w:p>
+    <w:p>
+      <w:pPr>
+        <w:rPr>
+          <w:rFonts w:ascii="Times New Roman" w:hAnsi="Times New Roman" w:cs="Times New Roman"/>
+        </w:rPr>
+      </w:pPr>
+    </w:p>
+    <w:p>
+      <w:pPr>
+        <w:rPr>
+          <w:rFonts w:ascii="Times New Roman" w:hAnsi="Times New Roman" w:cs="Times New Roman"/>
+        </w:rPr>
+      </w:pPr>
+    </w:p>
+    <w:p>
+      <w:pPr>
+        <w:rPr>
+          <w:rFonts w:ascii="Times New Roman" w:hAnsi="Times New Roman" w:cs="Times New Roman"/>
+        </w:rPr>
+      </w:pPr>
+    </w:p>
+    <w:p>
+      <w:pPr>
+        <w:rPr>
+          <w:rFonts w:ascii="Times New Roman" w:hAnsi="Times New Roman" w:cs="Times New Roman"/>
+        </w:rPr>
+      </w:pPr>
+      <w:r>
+        <w:rPr>
+          <w:rFonts w:ascii="Times New Roman" w:hAnsi="Times New Roman" w:cs="Times New Roman"/>
+        </w:rPr>
+        <w:lastRenderedPageBreak/>
+        <w:t>Business Rules:</w:t>
+      </w:r>
+    </w:p>
+    <w:p>
+      <w:pPr>
+        <w:rPr>
+          <w:rFonts w:ascii="Times New Roman" w:hAnsi="Times New Roman" w:cs="Times New Roman"/>
+        </w:rPr>
+      </w:pPr>
+    </w:p>
+    <w:p>
+      <w:pPr>
+        <w:pStyle w:val="Paragrafoelenco"/>
+        <w:numPr>
+          <w:ilvl w:val="0"/>
+          <w:numId w:val="13"/>
+        </w:numPr>
+        <w:rPr>
+          <w:rFonts w:ascii="Times New Roman" w:hAnsi="Times New Roman" w:cs="Times New Roman"/>
+        </w:rPr>
+      </w:pPr>
+      <w:r>
+        <w:rPr>
+          <w:rFonts w:ascii="Times New Roman" w:hAnsi="Times New Roman" w:cs="Times New Roman"/>
+        </w:rPr>
+        <w:t>Ogni singola fattura può prendere parte ad un’unica relazione opzionale o non prendere parte a nessuna.</w:t>
+      </w:r>
+    </w:p>
+    <w:p>
+      <w:pPr>
+        <w:pStyle w:val="Paragrafoelenco"/>
+        <w:numPr>
+          <w:ilvl w:val="0"/>
+          <w:numId w:val="13"/>
+        </w:numPr>
+        <w:rPr>
+          <w:rFonts w:ascii="Times New Roman" w:eastAsiaTheme="minorEastAsia" w:hAnsi="Times New Roman" w:cs="Times New Roman"/>
+        </w:rPr>
+      </w:pPr>
+      <w:r>
+        <w:rPr>
+          <w:rFonts w:ascii="Times New Roman" w:hAnsi="Times New Roman" w:cs="Times New Roman"/>
+        </w:rPr>
+        <w:t xml:space="preserve">La retribuzione del dipendente è derivata tramite il prodotto tra numero di ore e retribuzione oraria più bonus: </w:t>
+      </w:r>
+      <m:oMath>
+        <m:r>
+          <w:rPr>
+            <w:rFonts w:ascii="Cambria Math" w:hAnsi="Cambria Math" w:cs="Times New Roman"/>
+          </w:rPr>
+          <m:t>R=</m:t>
+        </m:r>
+        <m:sSub>
+          <m:sSubPr>
+            <m:ctrlPr>
+              <w:rPr>
+                <w:rFonts w:ascii="Cambria Math" w:hAnsi="Cambria Math" w:cs="Times New Roman"/>
+                <w:i/>
+              </w:rPr>
+            </m:ctrlPr>
+          </m:sSubPr>
+          <m:e>
+            <m:r>
+              <w:rPr>
+                <w:rFonts w:ascii="Cambria Math" w:hAnsi="Cambria Math" w:cs="Times New Roman"/>
+              </w:rPr>
+              <m:t>N</m:t>
+            </m:r>
+          </m:e>
+          <m:sub>
+            <m:r>
+              <w:rPr>
+                <w:rFonts w:ascii="Cambria Math" w:hAnsi="Cambria Math" w:cs="Times New Roman"/>
+              </w:rPr>
+              <m:t>Ore</m:t>
+            </m:r>
+          </m:sub>
+        </m:sSub>
+        <m:r>
+          <w:rPr>
+            <w:rFonts w:ascii="Cambria Math" w:hAnsi="Cambria Math" w:cs="Times New Roman"/>
+          </w:rPr>
+          <m:t>*</m:t>
+        </m:r>
+        <m:sSub>
+          <m:sSubPr>
+            <m:ctrlPr>
+              <w:rPr>
+                <w:rFonts w:ascii="Cambria Math" w:hAnsi="Cambria Math" w:cs="Times New Roman"/>
+                <w:i/>
+              </w:rPr>
+            </m:ctrlPr>
+          </m:sSubPr>
+          <m:e>
+            <m:r>
+              <w:rPr>
+                <w:rFonts w:ascii="Cambria Math" w:hAnsi="Cambria Math" w:cs="Times New Roman"/>
+              </w:rPr>
+              <m:t>R</m:t>
+            </m:r>
+          </m:e>
+          <m:sub>
+            <m:r>
+              <w:rPr>
+                <w:rFonts w:ascii="Cambria Math" w:hAnsi="Cambria Math" w:cs="Times New Roman"/>
+              </w:rPr>
+              <m:t>Oraria</m:t>
+            </m:r>
+          </m:sub>
+        </m:sSub>
+        <m:r>
+          <w:rPr>
+            <w:rFonts w:ascii="Cambria Math" w:hAnsi="Cambria Math" w:cs="Times New Roman"/>
+          </w:rPr>
+          <m:t>+B</m:t>
+        </m:r>
+      </m:oMath>
+    </w:p>
+    <w:p>
+      <w:pPr>
+        <w:pStyle w:val="Paragrafoelenco"/>
+        <w:numPr>
+          <w:ilvl w:val="0"/>
+          <w:numId w:val="13"/>
+        </w:numPr>
+        <w:rPr>
+          <w:rFonts w:ascii="Times New Roman" w:eastAsiaTheme="minorEastAsia" w:hAnsi="Times New Roman" w:cs="Times New Roman"/>
+        </w:rPr>
+      </w:pPr>
+      <w:r>
+        <w:rPr>
+          <w:rFonts w:ascii="Times New Roman" w:eastAsiaTheme="minorEastAsia" w:hAnsi="Times New Roman" w:cs="Times New Roman"/>
+        </w:rPr>
+        <w:t>La relazione “Paga” associa al personale il pagamento della propria retribuzione:</w:t>
+      </w:r>
+    </w:p>
+    <w:p>
+      <w:pPr>
+        <w:pStyle w:val="Paragrafoelenco"/>
+        <w:numPr>
+          <w:ilvl w:val="1"/>
+          <w:numId w:val="13"/>
+        </w:numPr>
+        <w:rPr>
+          <w:rFonts w:ascii="Times New Roman" w:eastAsiaTheme="minorEastAsia" w:hAnsi="Times New Roman" w:cs="Times New Roman"/>
+        </w:rPr>
+      </w:pPr>
+      <w:r>
+        <w:rPr>
+          <w:rFonts w:ascii="Times New Roman" w:eastAsiaTheme="minorEastAsia" w:hAnsi="Times New Roman" w:cs="Times New Roman"/>
+        </w:rPr>
+        <w:t>Nel caso del dipendente, la retribuzione è determinata come sopracitato.</w:t>
+      </w:r>
+    </w:p>
+    <w:p>
+      <w:pPr>
+        <w:pStyle w:val="Paragrafoelenco"/>
+        <w:numPr>
+          <w:ilvl w:val="1"/>
+          <w:numId w:val="13"/>
+        </w:numPr>
+        <w:rPr>
+          <w:rFonts w:ascii="Times New Roman" w:eastAsiaTheme="minorEastAsia" w:hAnsi="Times New Roman" w:cs="Times New Roman"/>
+        </w:rPr>
+      </w:pPr>
+      <w:r>
+        <w:rPr>
+          <w:rFonts w:ascii="Times New Roman" w:eastAsiaTheme="minorEastAsia" w:hAnsi="Times New Roman" w:cs="Times New Roman"/>
+        </w:rPr>
+        <w:t>Nel caso del consulente, la paga mensile è pattuita e presente nell’entità.</w:t>
+      </w:r>
+    </w:p>
+    <w:p>
+      <w:pPr>
+        <w:pStyle w:val="Paragrafoelenco"/>
+        <w:numPr>
+          <w:ilvl w:val="1"/>
+          <w:numId w:val="13"/>
+        </w:numPr>
+        <w:rPr>
+          <w:rFonts w:ascii="Times New Roman" w:eastAsiaTheme="minorEastAsia" w:hAnsi="Times New Roman" w:cs="Times New Roman"/>
+        </w:rPr>
+      </w:pPr>
+      <w:r>
+        <w:rPr>
+          <w:rFonts w:ascii="Times New Roman" w:eastAsiaTheme="minorEastAsia" w:hAnsi="Times New Roman" w:cs="Times New Roman"/>
+        </w:rPr>
+        <w:t xml:space="preserve">Questi due attributi </w:t>
+      </w:r>
+      <w:r>
+        <w:rPr>
+          <w:rFonts w:ascii="Times New Roman" w:eastAsiaTheme="minorEastAsia" w:hAnsi="Times New Roman" w:cs="Times New Roman"/>
+          <w:b/>
+          <w:bCs/>
+        </w:rPr>
+        <w:t xml:space="preserve">NON </w:t>
+      </w:r>
+      <w:r>
+        <w:rPr>
+          <w:rFonts w:ascii="Times New Roman" w:eastAsiaTheme="minorEastAsia" w:hAnsi="Times New Roman" w:cs="Times New Roman"/>
+        </w:rPr>
+        <w:t>sono determinati dalla fattura.</w:t>
+      </w:r>
+    </w:p>
+    <w:p>
+      <w:pPr>
+        <w:pStyle w:val="Paragrafoelenco"/>
+        <w:numPr>
+          <w:ilvl w:val="0"/>
+          <w:numId w:val="13"/>
+        </w:numPr>
+        <w:rPr>
+          <w:rFonts w:ascii="Times New Roman" w:eastAsiaTheme="minorEastAsia" w:hAnsi="Times New Roman" w:cs="Times New Roman"/>
+        </w:rPr>
+      </w:pPr>
+      <w:r>
+        <w:rPr>
+          <w:rFonts w:ascii="Times New Roman" w:eastAsiaTheme="minorEastAsia" w:hAnsi="Times New Roman" w:cs="Times New Roman"/>
+        </w:rPr>
+        <w:t>Le relazioni “Capocantiere” e “Capoufficio” sono ricorsive ed associano ad un dipendente un altro dipendente:</w:t>
+      </w:r>
+    </w:p>
+    <w:p>
+      <w:pPr>
+        <w:pStyle w:val="Paragrafoelenco"/>
+        <w:numPr>
+          <w:ilvl w:val="1"/>
+          <w:numId w:val="13"/>
+        </w:numPr>
+        <w:rPr>
+          <w:rFonts w:ascii="Times New Roman" w:eastAsiaTheme="minorEastAsia" w:hAnsi="Times New Roman" w:cs="Times New Roman"/>
+        </w:rPr>
+      </w:pPr>
+      <w:r>
+        <w:rPr>
+          <w:rFonts w:ascii="Times New Roman" w:eastAsiaTheme="minorEastAsia" w:hAnsi="Times New Roman" w:cs="Times New Roman"/>
+        </w:rPr>
+        <w:t xml:space="preserve">Un dipendente deve avere un ed un solo capo. </w:t>
+      </w:r>
+    </w:p>
+    <w:p>
+      <w:pPr>
+        <w:pStyle w:val="Paragrafoelenco"/>
+        <w:numPr>
+          <w:ilvl w:val="1"/>
+          <w:numId w:val="13"/>
+        </w:numPr>
+        <w:rPr>
+          <w:rFonts w:ascii="Times New Roman" w:eastAsiaTheme="minorEastAsia" w:hAnsi="Times New Roman" w:cs="Times New Roman"/>
+        </w:rPr>
+      </w:pPr>
+      <w:r>
+        <w:rPr>
+          <w:rFonts w:ascii="Times New Roman" w:eastAsiaTheme="minorEastAsia" w:hAnsi="Times New Roman" w:cs="Times New Roman"/>
+        </w:rPr>
+        <w:t xml:space="preserve">Il capo può esserlo di più sedi lavorative. </w:t>
+      </w:r>
+    </w:p>
+    <w:p>
+      <w:pPr>
+        <w:pStyle w:val="Paragrafoelenco"/>
+        <w:numPr>
+          <w:ilvl w:val="1"/>
+          <w:numId w:val="13"/>
+        </w:numPr>
+        <w:rPr>
+          <w:rFonts w:ascii="Times New Roman" w:eastAsiaTheme="minorEastAsia" w:hAnsi="Times New Roman" w:cs="Times New Roman"/>
+        </w:rPr>
+      </w:pPr>
+      <w:r>
+        <w:rPr>
+          <w:rFonts w:ascii="Times New Roman" w:eastAsiaTheme="minorEastAsia" w:hAnsi="Times New Roman" w:cs="Times New Roman"/>
+        </w:rPr>
+        <w:t>Una sede lavorativa può avere un unico capo.</w:t>
+      </w:r>
+    </w:p>
+    <w:p>
+      <w:pPr>
+        <w:pStyle w:val="Paragrafoelenco"/>
+        <w:numPr>
+          <w:ilvl w:val="0"/>
+          <w:numId w:val="13"/>
+        </w:numPr>
+        <w:rPr>
+          <w:rFonts w:ascii="Times New Roman" w:eastAsiaTheme="minorEastAsia" w:hAnsi="Times New Roman" w:cs="Times New Roman"/>
+        </w:rPr>
+      </w:pPr>
+      <w:r>
+        <w:rPr>
+          <w:rFonts w:ascii="Times New Roman" w:eastAsiaTheme="minorEastAsia" w:hAnsi="Times New Roman" w:cs="Times New Roman"/>
+        </w:rPr>
+        <w:t>Lotti Materiale, Macchinari e  Veicoli sono associati a delle sedi:</w:t>
+      </w:r>
+    </w:p>
+    <w:p>
+      <w:pPr>
+        <w:pStyle w:val="Paragrafoelenco"/>
+        <w:numPr>
+          <w:ilvl w:val="1"/>
+          <w:numId w:val="13"/>
+        </w:numPr>
+        <w:rPr>
+          <w:rFonts w:ascii="Times New Roman" w:eastAsiaTheme="minorEastAsia" w:hAnsi="Times New Roman" w:cs="Times New Roman"/>
+        </w:rPr>
+      </w:pPr>
+      <w:r>
+        <w:rPr>
+          <w:rFonts w:ascii="Times New Roman" w:eastAsiaTheme="minorEastAsia" w:hAnsi="Times New Roman" w:cs="Times New Roman"/>
+        </w:rPr>
+        <w:t>Il lotti materiale possono essere associati a qualsiasi tipo di sede.</w:t>
+      </w:r>
+    </w:p>
+    <w:p>
+      <w:pPr>
+        <w:pStyle w:val="Paragrafoelenco"/>
+        <w:numPr>
+          <w:ilvl w:val="1"/>
+          <w:numId w:val="13"/>
+        </w:numPr>
+        <w:rPr>
+          <w:rFonts w:ascii="Times New Roman" w:eastAsiaTheme="minorEastAsia" w:hAnsi="Times New Roman" w:cs="Times New Roman"/>
+        </w:rPr>
+      </w:pPr>
+      <w:r>
+        <w:rPr>
+          <w:rFonts w:ascii="Times New Roman" w:eastAsiaTheme="minorEastAsia" w:hAnsi="Times New Roman" w:cs="Times New Roman"/>
+        </w:rPr>
+        <w:t>I macchinari possono essere associati solo a Cantieri o Magazzini.</w:t>
+      </w:r>
+    </w:p>
+    <w:p>
+      <w:pPr>
+        <w:pStyle w:val="Paragrafoelenco"/>
+        <w:numPr>
+          <w:ilvl w:val="1"/>
+          <w:numId w:val="13"/>
+        </w:numPr>
+        <w:rPr>
+          <w:rFonts w:ascii="Times New Roman" w:eastAsiaTheme="minorEastAsia" w:hAnsi="Times New Roman" w:cs="Times New Roman"/>
+        </w:rPr>
+      </w:pPr>
+      <w:r>
+        <w:rPr>
+          <w:rFonts w:ascii="Times New Roman" w:eastAsiaTheme="minorEastAsia" w:hAnsi="Times New Roman" w:cs="Times New Roman"/>
+        </w:rPr>
+        <w:t>I veicoli possono essere associati a qualsiasi tipo di sede.</w:t>
+      </w:r>
+    </w:p>
+    <w:p>
+      <w:pPr>
+        <w:rPr>
+          <w:rFonts w:ascii="Times New Roman" w:eastAsiaTheme="minorEastAsia" w:hAnsi="Times New Roman" w:cs="Times New Roman"/>
+        </w:rPr>
+      </w:pPr>
+    </w:p>
+    <w:p>
+      <w:pPr>
+        <w:rPr>
+          <w:rFonts w:ascii="Times New Roman" w:eastAsiaTheme="minorEastAsia" w:hAnsi="Times New Roman" w:cs="Times New Roman"/>
+        </w:rPr>
+      </w:pPr>
+    </w:p>
+    <w:p>
+      <w:pPr>
+        <w:rPr>
+          <w:rFonts w:ascii="Times New Roman" w:eastAsiaTheme="minorEastAsia" w:hAnsi="Times New Roman" w:cs="Times New Roman"/>
+        </w:rPr>
+      </w:pPr>
+    </w:p>
+    <w:p>
+      <w:pPr>
+        <w:rPr>
+          <w:rFonts w:ascii="Times New Roman" w:eastAsiaTheme="minorEastAsia" w:hAnsi="Times New Roman" w:cs="Times New Roman"/>
+        </w:rPr>
+      </w:pPr>
+    </w:p>
+    <w:p>
+      <w:pPr>
+        <w:rPr>
+          <w:rFonts w:ascii="Times New Roman" w:eastAsiaTheme="minorEastAsia" w:hAnsi="Times New Roman" w:cs="Times New Roman"/>
+        </w:rPr>
+      </w:pPr>
+    </w:p>
+    <w:p>
+      <w:pPr>
+        <w:rPr>
+          <w:rFonts w:ascii="Times New Roman" w:eastAsiaTheme="minorEastAsia" w:hAnsi="Times New Roman" w:cs="Times New Roman"/>
+        </w:rPr>
+      </w:pPr>
+    </w:p>
+    <w:p>
+      <w:pPr>
+        <w:rPr>
+          <w:rFonts w:ascii="Times New Roman" w:eastAsiaTheme="minorEastAsia" w:hAnsi="Times New Roman" w:cs="Times New Roman"/>
+        </w:rPr>
+      </w:pPr>
+    </w:p>
+    <w:p>
+      <w:pPr>
+        <w:rPr>
+          <w:rFonts w:ascii="Times New Roman" w:eastAsiaTheme="minorEastAsia" w:hAnsi="Times New Roman" w:cs="Times New Roman"/>
+        </w:rPr>
+      </w:pPr>
+    </w:p>
+    <w:p>
+      <w:pPr>
+        <w:rPr>
+          <w:rFonts w:ascii="Times New Roman" w:eastAsiaTheme="minorEastAsia" w:hAnsi="Times New Roman" w:cs="Times New Roman"/>
+        </w:rPr>
+      </w:pPr>
+    </w:p>
+    <w:p>
+      <w:pPr>
+        <w:rPr>
+          <w:rFonts w:ascii="Times New Roman" w:eastAsiaTheme="minorEastAsia" w:hAnsi="Times New Roman" w:cs="Times New Roman"/>
+        </w:rPr>
+      </w:pPr>
+    </w:p>
+    <w:p>
+      <w:pPr>
+        <w:rPr>
+          <w:rFonts w:ascii="Times New Roman" w:eastAsiaTheme="minorEastAsia" w:hAnsi="Times New Roman" w:cs="Times New Roman"/>
+        </w:rPr>
+      </w:pPr>
+    </w:p>
+    <w:p>
+      <w:pPr>
+        <w:rPr>
+          <w:rFonts w:ascii="Times New Roman" w:eastAsiaTheme="minorEastAsia" w:hAnsi="Times New Roman" w:cs="Times New Roman"/>
+        </w:rPr>
+      </w:pPr>
+    </w:p>
+    <w:p>
+      <w:pPr>
+        <w:rPr>
+          <w:rFonts w:ascii="Times New Roman" w:eastAsiaTheme="minorEastAsia" w:hAnsi="Times New Roman" w:cs="Times New Roman"/>
+        </w:rPr>
+      </w:pPr>
+    </w:p>
+    <w:p>
+      <w:pPr>
+        <w:rPr>
+          <w:rFonts w:ascii="Times New Roman" w:eastAsiaTheme="minorEastAsia" w:hAnsi="Times New Roman" w:cs="Times New Roman"/>
+        </w:rPr>
+      </w:pPr>
+    </w:p>
+    <w:p>
+      <w:pPr>
+        <w:rPr>
+          <w:rFonts w:ascii="Times New Roman" w:eastAsiaTheme="minorEastAsia" w:hAnsi="Times New Roman" w:cs="Times New Roman"/>
+        </w:rPr>
+      </w:pPr>
+    </w:p>
+    <w:p>
+      <w:pPr>
+        <w:rPr>
+          <w:rFonts w:ascii="Times New Roman" w:eastAsiaTheme="minorEastAsia" w:hAnsi="Times New Roman" w:cs="Times New Roman"/>
+        </w:rPr>
+      </w:pPr>
+    </w:p>
+    <w:p>
+      <w:pPr>
+        <w:rPr>
+          <w:rFonts w:ascii="Times New Roman" w:eastAsiaTheme="minorEastAsia" w:hAnsi="Times New Roman" w:cs="Times New Roman"/>
+        </w:rPr>
+      </w:pPr>
+    </w:p>
+    <w:p>
+      <w:pPr>
+        <w:rPr>
+          <w:rFonts w:ascii="Times New Roman" w:eastAsiaTheme="minorEastAsia" w:hAnsi="Times New Roman" w:cs="Times New Roman"/>
+        </w:rPr>
+      </w:pPr>
+    </w:p>
+    <w:p>
+      <w:pPr>
+        <w:rPr>
+          <w:rFonts w:ascii="Times New Roman" w:eastAsiaTheme="minorEastAsia" w:hAnsi="Times New Roman" w:cs="Times New Roman"/>
+        </w:rPr>
+      </w:pPr>
+    </w:p>
+    <w:p>
+      <w:pPr>
+        <w:rPr>
+          <w:rFonts w:ascii="Times New Roman" w:eastAsiaTheme="minorEastAsia" w:hAnsi="Times New Roman" w:cs="Times New Roman"/>
+        </w:rPr>
+      </w:pPr>
+    </w:p>
+    <w:p>
+      <w:pPr>
+        <w:rPr>
+          <w:rFonts w:ascii="Times New Roman" w:eastAsiaTheme="minorEastAsia" w:hAnsi="Times New Roman" w:cs="Times New Roman"/>
+        </w:rPr>
+      </w:pPr>
+      <w:r>
+        <w:rPr>
+          <w:rFonts w:ascii="Times New Roman" w:eastAsiaTheme="minorEastAsia" w:hAnsi="Times New Roman" w:cs="Times New Roman"/>
+        </w:rPr>
+        <w:lastRenderedPageBreak/>
+        <w:t>Separiamo queste informazioni in</w:t>
+      </w:r>
+      <w:r>
+        <w:rPr>
+          <w:rFonts w:ascii="Times New Roman" w:eastAsiaTheme="minorEastAsia" w:hAnsi="Times New Roman" w:cs="Times New Roman"/>
+          <w:b/>
+          <w:bCs/>
+        </w:rPr>
+        <w:t xml:space="preserve"> </w:t>
+      </w:r>
+      <w:r>
+        <w:rPr>
+          <w:rFonts w:ascii="Times New Roman" w:eastAsiaTheme="minorEastAsia" w:hAnsi="Times New Roman" w:cs="Times New Roman"/>
+        </w:rPr>
+        <w:t xml:space="preserve">Business Rules </w:t>
+      </w:r>
+      <w:r>
+        <w:rPr>
+          <w:rFonts w:ascii="Times New Roman" w:eastAsiaTheme="minorEastAsia" w:hAnsi="Times New Roman" w:cs="Times New Roman"/>
+          <w:b/>
+          <w:bCs/>
+        </w:rPr>
+        <w:t xml:space="preserve">descrittive </w:t>
+      </w:r>
+      <w:r>
+        <w:rPr>
+          <w:rFonts w:ascii="Times New Roman" w:eastAsiaTheme="minorEastAsia" w:hAnsi="Times New Roman" w:cs="Times New Roman"/>
+        </w:rPr>
+        <w:t xml:space="preserve">e </w:t>
+      </w:r>
+      <w:r>
+        <w:rPr>
+          <w:rFonts w:ascii="Times New Roman" w:eastAsiaTheme="minorEastAsia" w:hAnsi="Times New Roman" w:cs="Times New Roman"/>
+          <w:b/>
+          <w:bCs/>
+        </w:rPr>
+        <w:t>non descrittive</w:t>
+      </w:r>
+      <w:r>
+        <w:rPr>
+          <w:rFonts w:ascii="Times New Roman" w:eastAsiaTheme="minorEastAsia" w:hAnsi="Times New Roman" w:cs="Times New Roman"/>
+        </w:rPr>
+        <w:t>.</w:t>
+      </w:r>
+    </w:p>
+    <w:p>
+      <w:pPr>
+        <w:pStyle w:val="Paragrafoelenco"/>
+        <w:numPr>
+          <w:ilvl w:val="0"/>
+          <w:numId w:val="16"/>
+        </w:numPr>
+        <w:rPr>
+          <w:rFonts w:ascii="Times New Roman" w:eastAsiaTheme="minorEastAsia" w:hAnsi="Times New Roman" w:cs="Times New Roman"/>
+        </w:rPr>
+      </w:pPr>
+      <w:r>
+        <w:rPr>
+          <w:rFonts w:ascii="Times New Roman" w:eastAsiaTheme="minorEastAsia" w:hAnsi="Times New Roman" w:cs="Times New Roman"/>
+        </w:rPr>
+        <w:t xml:space="preserve">Le due seguenti tabelle rappresentano il </w:t>
+      </w:r>
+      <w:r>
+        <w:rPr>
+          <w:rFonts w:ascii="Times New Roman" w:eastAsiaTheme="minorEastAsia" w:hAnsi="Times New Roman" w:cs="Times New Roman"/>
+          <w:b/>
+          <w:bCs/>
+        </w:rPr>
+        <w:t>Dizionario dei Dati</w:t>
+      </w:r>
+      <w:r>
+        <w:rPr>
+          <w:rFonts w:ascii="Times New Roman" w:eastAsiaTheme="minorEastAsia" w:hAnsi="Times New Roman" w:cs="Times New Roman"/>
+        </w:rPr>
+        <w:t>.</w:t>
+      </w:r>
+    </w:p>
+    <w:p>
+      <w:pPr>
+        <w:rPr>
+          <w:rFonts w:ascii="Times New Roman" w:eastAsiaTheme="minorEastAsia" w:hAnsi="Times New Roman" w:cs="Times New Roman"/>
+        </w:rPr>
+      </w:pPr>
+    </w:p>
+    <w:p>
+      <w:pPr>
+        <w:rPr>
+          <w:rFonts w:ascii="Times New Roman" w:eastAsiaTheme="minorEastAsia" w:hAnsi="Times New Roman" w:cs="Times New Roman"/>
+        </w:rPr>
+      </w:pPr>
+    </w:p>
+    <w:p>
+      <w:pPr>
+        <w:rPr>
+          <w:rFonts w:ascii="Times New Roman" w:eastAsiaTheme="minorEastAsia" w:hAnsi="Times New Roman" w:cs="Times New Roman"/>
+        </w:rPr>
+      </w:pPr>
+      <w:r>
+        <w:rPr>
+          <w:rFonts w:ascii="Times New Roman" w:eastAsiaTheme="minorEastAsia" w:hAnsi="Times New Roman" w:cs="Times New Roman"/>
+        </w:rPr>
+        <w:t>Tabella Entità:</w:t>
+      </w:r>
+    </w:p>
+    <w:tbl>
+      <w:tblPr>
+        <w:tblStyle w:val="Grigliatabella"/>
+        <w:tblW w:w="0" w:type="auto"/>
+        <w:tblLook w:val="04A0" w:firstRow="1" w:lastRow="0" w:firstColumn="1" w:lastColumn="0" w:noHBand="0" w:noVBand="1"/>
+      </w:tblPr>
+      <w:tblGrid>
+        <w:gridCol w:w="2407"/>
+        <w:gridCol w:w="2407"/>
+        <w:gridCol w:w="2407"/>
+        <w:gridCol w:w="2407"/>
+      </w:tblGrid>
+      <w:tr>
+        <w:tc>
+          <w:tcPr>
+            <w:tcW w:w="2407" w:type="dxa"/>
+          </w:tcPr>
+          <w:p>
+            <w:pPr>
+              <w:rPr>
+                <w:rFonts w:ascii="Times New Roman" w:eastAsiaTheme="minorEastAsia" w:hAnsi="Times New Roman" w:cs="Times New Roman"/>
+              </w:rPr>
+            </w:pPr>
+            <w:r>
+              <w:rPr>
+                <w:rFonts w:ascii="Times New Roman" w:eastAsiaTheme="minorEastAsia" w:hAnsi="Times New Roman" w:cs="Times New Roman"/>
+              </w:rPr>
+              <w:t>Entità</w:t>
+            </w:r>
+          </w:p>
+        </w:tc>
+        <w:tc>
+          <w:tcPr>
+            <w:tcW w:w="2407" w:type="dxa"/>
+          </w:tcPr>
+          <w:p>
+            <w:pPr>
+              <w:rPr>
+                <w:rFonts w:ascii="Times New Roman" w:eastAsiaTheme="minorEastAsia" w:hAnsi="Times New Roman" w:cs="Times New Roman"/>
+              </w:rPr>
+            </w:pPr>
+            <w:r>
+              <w:rPr>
+                <w:rFonts w:ascii="Times New Roman" w:eastAsiaTheme="minorEastAsia" w:hAnsi="Times New Roman" w:cs="Times New Roman"/>
+              </w:rPr>
+              <w:t>Descrizione</w:t>
+            </w:r>
+          </w:p>
+        </w:tc>
+        <w:tc>
+          <w:tcPr>
+            <w:tcW w:w="2407" w:type="dxa"/>
+          </w:tcPr>
+          <w:p>
+            <w:pPr>
+              <w:rPr>
+                <w:rFonts w:ascii="Times New Roman" w:eastAsiaTheme="minorEastAsia" w:hAnsi="Times New Roman" w:cs="Times New Roman"/>
+              </w:rPr>
+            </w:pPr>
+            <w:r>
+              <w:rPr>
+                <w:rFonts w:ascii="Times New Roman" w:eastAsiaTheme="minorEastAsia" w:hAnsi="Times New Roman" w:cs="Times New Roman"/>
+              </w:rPr>
+              <w:t>Attributi</w:t>
+            </w:r>
+          </w:p>
+        </w:tc>
+        <w:tc>
+          <w:tcPr>
+            <w:tcW w:w="2407" w:type="dxa"/>
+          </w:tcPr>
+          <w:p>
+            <w:pPr>
+              <w:rPr>
+                <w:rFonts w:ascii="Times New Roman" w:eastAsiaTheme="minorEastAsia" w:hAnsi="Times New Roman" w:cs="Times New Roman"/>
+              </w:rPr>
+            </w:pPr>
+            <w:r>
+              <w:rPr>
+                <w:rFonts w:ascii="Times New Roman" w:eastAsiaTheme="minorEastAsia" w:hAnsi="Times New Roman" w:cs="Times New Roman"/>
+              </w:rPr>
+              <w:t>Identificatore</w:t>
+            </w:r>
+          </w:p>
+        </w:tc>
+      </w:tr>
+      <w:tr>
+        <w:tc>
+          <w:tcPr>
+            <w:tcW w:w="2407" w:type="dxa"/>
+          </w:tcPr>
+          <w:p>
+            <w:pPr>
+              <w:rPr>
+                <w:rFonts w:ascii="Times New Roman" w:eastAsiaTheme="minorEastAsia" w:hAnsi="Times New Roman" w:cs="Times New Roman"/>
+              </w:rPr>
+            </w:pPr>
+            <w:r>
+              <w:rPr>
+                <w:rFonts w:ascii="Times New Roman" w:eastAsiaTheme="minorEastAsia" w:hAnsi="Times New Roman" w:cs="Times New Roman"/>
+              </w:rPr>
+              <w:t>Personale</w:t>
+            </w:r>
+          </w:p>
+        </w:tc>
+        <w:tc>
+          <w:tcPr>
+            <w:tcW w:w="2407" w:type="dxa"/>
+          </w:tcPr>
+          <w:p>
+            <w:pPr>
+              <w:rPr>
+                <w:rFonts w:ascii="Times New Roman" w:eastAsiaTheme="minorEastAsia" w:hAnsi="Times New Roman" w:cs="Times New Roman"/>
+              </w:rPr>
+            </w:pPr>
+            <w:r>
+              <w:rPr>
+                <w:rFonts w:ascii="Times New Roman" w:eastAsiaTheme="minorEastAsia" w:hAnsi="Times New Roman" w:cs="Times New Roman"/>
+              </w:rPr>
+              <w:t>Tutti gli individui che lavorano per la compagnia</w:t>
+            </w:r>
+          </w:p>
+        </w:tc>
+        <w:tc>
+          <w:tcPr>
+            <w:tcW w:w="2407" w:type="dxa"/>
+          </w:tcPr>
+          <w:p>
+            <w:pPr>
+              <w:rPr>
+                <w:rFonts w:ascii="Times New Roman" w:eastAsiaTheme="minorEastAsia" w:hAnsi="Times New Roman" w:cs="Times New Roman"/>
+              </w:rPr>
+            </w:pPr>
+            <w:r>
+              <w:rPr>
+                <w:rFonts w:ascii="Times New Roman" w:eastAsiaTheme="minorEastAsia" w:hAnsi="Times New Roman" w:cs="Times New Roman"/>
+              </w:rPr>
+              <w:t>Nome, Cognome, Ruolo, Numero di Telefono.</w:t>
+            </w:r>
+          </w:p>
+        </w:tc>
+        <w:tc>
+          <w:tcPr>
+            <w:tcW w:w="2407" w:type="dxa"/>
+          </w:tcPr>
+          <w:p>
+            <w:pPr>
+              <w:rPr>
+                <w:rFonts w:ascii="Times New Roman" w:eastAsiaTheme="minorEastAsia" w:hAnsi="Times New Roman" w:cs="Times New Roman"/>
+              </w:rPr>
+            </w:pPr>
+            <w:r>
+              <w:rPr>
+                <w:rFonts w:ascii="Times New Roman" w:eastAsiaTheme="minorEastAsia" w:hAnsi="Times New Roman" w:cs="Times New Roman"/>
+              </w:rPr>
+              <w:t>Codice Fiscale</w:t>
+            </w:r>
+          </w:p>
+        </w:tc>
+      </w:tr>
+      <w:tr>
+        <w:tc>
+          <w:tcPr>
+            <w:tcW w:w="2407" w:type="dxa"/>
+          </w:tcPr>
+          <w:p>
+            <w:pPr>
+              <w:rPr>
+                <w:rFonts w:ascii="Times New Roman" w:eastAsiaTheme="minorEastAsia" w:hAnsi="Times New Roman" w:cs="Times New Roman"/>
+              </w:rPr>
+            </w:pPr>
+            <w:r>
+              <w:rPr>
+                <w:rFonts w:ascii="Times New Roman" w:eastAsiaTheme="minorEastAsia" w:hAnsi="Times New Roman" w:cs="Times New Roman"/>
+              </w:rPr>
+              <w:t>Consulente</w:t>
+            </w:r>
+          </w:p>
+        </w:tc>
+        <w:tc>
+          <w:tcPr>
+            <w:tcW w:w="2407" w:type="dxa"/>
+          </w:tcPr>
+          <w:p>
+            <w:pPr>
+              <w:rPr>
+                <w:rFonts w:ascii="Times New Roman" w:eastAsiaTheme="minorEastAsia" w:hAnsi="Times New Roman" w:cs="Times New Roman"/>
+              </w:rPr>
+            </w:pPr>
+            <w:r>
+              <w:rPr>
+                <w:rFonts w:ascii="Times New Roman" w:eastAsiaTheme="minorEastAsia" w:hAnsi="Times New Roman" w:cs="Times New Roman"/>
+              </w:rPr>
+              <w:t>Entità figlio di “Personale”. Liberi professionisti, o altre compagnie che offrono servizi all’azienda.</w:t>
+            </w:r>
+          </w:p>
+        </w:tc>
+        <w:tc>
+          <w:tcPr>
+            <w:tcW w:w="2407" w:type="dxa"/>
+          </w:tcPr>
+          <w:p>
+            <w:pPr>
+              <w:rPr>
+                <w:rFonts w:ascii="Times New Roman" w:eastAsiaTheme="minorEastAsia" w:hAnsi="Times New Roman" w:cs="Times New Roman"/>
+              </w:rPr>
+            </w:pPr>
+            <w:r>
+              <w:rPr>
+                <w:rFonts w:ascii="Times New Roman" w:eastAsiaTheme="minorEastAsia" w:hAnsi="Times New Roman" w:cs="Times New Roman"/>
+              </w:rPr>
+              <w:t>Retribuzione Mensile.</w:t>
+            </w:r>
+          </w:p>
+          <w:p>
+            <w:pPr>
+              <w:rPr>
+                <w:rFonts w:ascii="Times New Roman" w:eastAsiaTheme="minorEastAsia" w:hAnsi="Times New Roman" w:cs="Times New Roman"/>
+              </w:rPr>
+            </w:pPr>
+            <w:r>
+              <w:rPr>
+                <w:rFonts w:ascii="Times New Roman" w:eastAsiaTheme="minorEastAsia" w:hAnsi="Times New Roman" w:cs="Times New Roman"/>
+              </w:rPr>
+              <w:t>Partita Iva.</w:t>
+            </w:r>
+          </w:p>
+        </w:tc>
+        <w:tc>
+          <w:tcPr>
+            <w:tcW w:w="2407" w:type="dxa"/>
+          </w:tcPr>
+          <w:p>
+            <w:pPr>
+              <w:rPr>
+                <w:rFonts w:ascii="Times New Roman" w:eastAsiaTheme="minorEastAsia" w:hAnsi="Times New Roman" w:cs="Times New Roman"/>
+              </w:rPr>
+            </w:pPr>
+            <w:r>
+              <w:rPr>
+                <w:rFonts w:ascii="Times New Roman" w:eastAsiaTheme="minorEastAsia" w:hAnsi="Times New Roman" w:cs="Times New Roman"/>
+              </w:rPr>
+              <w:t>Codice Fiscale</w:t>
+            </w:r>
+          </w:p>
+        </w:tc>
+      </w:tr>
+      <w:tr>
+        <w:tc>
+          <w:tcPr>
+            <w:tcW w:w="2407" w:type="dxa"/>
+          </w:tcPr>
+          <w:p>
+            <w:pPr>
+              <w:rPr>
+                <w:rFonts w:ascii="Times New Roman" w:eastAsiaTheme="minorEastAsia" w:hAnsi="Times New Roman" w:cs="Times New Roman"/>
+              </w:rPr>
+            </w:pPr>
+            <w:r>
+              <w:rPr>
+                <w:rFonts w:ascii="Times New Roman" w:eastAsiaTheme="minorEastAsia" w:hAnsi="Times New Roman" w:cs="Times New Roman"/>
+              </w:rPr>
+              <w:t>Dipendente</w:t>
+            </w:r>
+          </w:p>
+        </w:tc>
+        <w:tc>
+          <w:tcPr>
+            <w:tcW w:w="2407" w:type="dxa"/>
+          </w:tcPr>
+          <w:p>
+            <w:pPr>
+              <w:rPr>
+                <w:rFonts w:ascii="Times New Roman" w:eastAsiaTheme="minorEastAsia" w:hAnsi="Times New Roman" w:cs="Times New Roman"/>
+              </w:rPr>
+            </w:pPr>
+            <w:r>
+              <w:rPr>
+                <w:rFonts w:ascii="Times New Roman" w:eastAsiaTheme="minorEastAsia" w:hAnsi="Times New Roman" w:cs="Times New Roman"/>
+              </w:rPr>
+              <w:t>Entità figlio di “Personale”. Lavoratori dipendenti.</w:t>
+            </w:r>
+          </w:p>
+        </w:tc>
+        <w:tc>
+          <w:tcPr>
+            <w:tcW w:w="2407" w:type="dxa"/>
+          </w:tcPr>
+          <w:p>
+            <w:pPr>
+              <w:rPr>
+                <w:rFonts w:ascii="Times New Roman" w:eastAsiaTheme="minorEastAsia" w:hAnsi="Times New Roman" w:cs="Times New Roman"/>
+              </w:rPr>
+            </w:pPr>
+            <w:r>
+              <w:rPr>
+                <w:rFonts w:ascii="Times New Roman" w:eastAsiaTheme="minorEastAsia" w:hAnsi="Times New Roman" w:cs="Times New Roman"/>
+              </w:rPr>
+              <w:t xml:space="preserve">Retribuzione, Paga Oraria, Ore di Lavoro, Bonus Retributivi, Livello CCNL </w:t>
+            </w:r>
+          </w:p>
+        </w:tc>
+        <w:tc>
+          <w:tcPr>
+            <w:tcW w:w="2407" w:type="dxa"/>
+          </w:tcPr>
+          <w:p>
+            <w:pPr>
+              <w:rPr>
+                <w:rFonts w:ascii="Times New Roman" w:eastAsiaTheme="minorEastAsia" w:hAnsi="Times New Roman" w:cs="Times New Roman"/>
+              </w:rPr>
+            </w:pPr>
+            <w:r>
+              <w:rPr>
+                <w:rFonts w:ascii="Times New Roman" w:eastAsiaTheme="minorEastAsia" w:hAnsi="Times New Roman" w:cs="Times New Roman"/>
+              </w:rPr>
+              <w:t>Codice Fiscale</w:t>
+            </w:r>
+          </w:p>
+          <w:p>
+            <w:pPr>
+              <w:rPr>
+                <w:rFonts w:ascii="Times New Roman" w:eastAsiaTheme="minorEastAsia" w:hAnsi="Times New Roman" w:cs="Times New Roman"/>
+              </w:rPr>
+            </w:pPr>
+          </w:p>
+        </w:tc>
+      </w:tr>
+      <w:tr>
+        <w:tc>
+          <w:tcPr>
+            <w:tcW w:w="2407" w:type="dxa"/>
+          </w:tcPr>
+          <w:p>
+            <w:pPr>
+              <w:rPr>
+                <w:rFonts w:ascii="Times New Roman" w:eastAsiaTheme="minorEastAsia" w:hAnsi="Times New Roman" w:cs="Times New Roman"/>
+              </w:rPr>
+            </w:pPr>
+            <w:r>
+              <w:rPr>
+                <w:rFonts w:ascii="Times New Roman" w:eastAsiaTheme="minorEastAsia" w:hAnsi="Times New Roman" w:cs="Times New Roman"/>
+              </w:rPr>
+              <w:t>Impiegato</w:t>
+            </w:r>
+          </w:p>
+        </w:tc>
+        <w:tc>
+          <w:tcPr>
+            <w:tcW w:w="2407" w:type="dxa"/>
+          </w:tcPr>
+          <w:p>
+            <w:pPr>
+              <w:rPr>
+                <w:rFonts w:ascii="Times New Roman" w:eastAsiaTheme="minorEastAsia" w:hAnsi="Times New Roman" w:cs="Times New Roman"/>
+              </w:rPr>
+            </w:pPr>
+            <w:r>
+              <w:rPr>
+                <w:rFonts w:ascii="Times New Roman" w:eastAsiaTheme="minorEastAsia" w:hAnsi="Times New Roman" w:cs="Times New Roman"/>
+              </w:rPr>
+              <w:t>Entità figlio di “Dipendente”. Svolge le sue mansioni in ufficio.</w:t>
+            </w:r>
+          </w:p>
+        </w:tc>
+        <w:tc>
+          <w:tcPr>
+            <w:tcW w:w="2407" w:type="dxa"/>
+          </w:tcPr>
+          <w:p>
+            <w:pPr>
+              <w:rPr>
+                <w:rFonts w:ascii="Times New Roman" w:eastAsiaTheme="minorEastAsia" w:hAnsi="Times New Roman" w:cs="Times New Roman"/>
+              </w:rPr>
+            </w:pPr>
+            <w:r>
+              <w:rPr>
+                <w:rFonts w:ascii="Times New Roman" w:eastAsiaTheme="minorEastAsia" w:hAnsi="Times New Roman" w:cs="Times New Roman"/>
+              </w:rPr>
+              <w:t>Stessi del Dipendente.</w:t>
+            </w:r>
+          </w:p>
+        </w:tc>
+        <w:tc>
+          <w:tcPr>
+            <w:tcW w:w="2407" w:type="dxa"/>
+          </w:tcPr>
+          <w:p>
+            <w:pPr>
+              <w:rPr>
+                <w:rFonts w:ascii="Times New Roman" w:eastAsiaTheme="minorEastAsia" w:hAnsi="Times New Roman" w:cs="Times New Roman"/>
+              </w:rPr>
+            </w:pPr>
+            <w:r>
+              <w:rPr>
+                <w:rFonts w:ascii="Times New Roman" w:eastAsiaTheme="minorEastAsia" w:hAnsi="Times New Roman" w:cs="Times New Roman"/>
+              </w:rPr>
+              <w:t>Codice Fiscale</w:t>
+            </w:r>
+          </w:p>
+          <w:p>
+            <w:pPr>
+              <w:rPr>
+                <w:rFonts w:ascii="Times New Roman" w:eastAsiaTheme="minorEastAsia" w:hAnsi="Times New Roman" w:cs="Times New Roman"/>
+              </w:rPr>
+            </w:pPr>
+          </w:p>
+        </w:tc>
+      </w:tr>
+      <w:tr>
+        <w:tc>
+          <w:tcPr>
+            <w:tcW w:w="2407" w:type="dxa"/>
+          </w:tcPr>
+          <w:p>
+            <w:pPr>
+              <w:rPr>
+                <w:rFonts w:ascii="Times New Roman" w:eastAsiaTheme="minorEastAsia" w:hAnsi="Times New Roman" w:cs="Times New Roman"/>
+              </w:rPr>
+            </w:pPr>
+            <w:r>
+              <w:rPr>
+                <w:rFonts w:ascii="Times New Roman" w:eastAsiaTheme="minorEastAsia" w:hAnsi="Times New Roman" w:cs="Times New Roman"/>
+              </w:rPr>
+              <w:t>Lavoratore</w:t>
+            </w:r>
+          </w:p>
+        </w:tc>
+        <w:tc>
+          <w:tcPr>
+            <w:tcW w:w="2407" w:type="dxa"/>
+          </w:tcPr>
+          <w:p>
+            <w:pPr>
+              <w:rPr>
+                <w:rFonts w:ascii="Times New Roman" w:eastAsiaTheme="minorEastAsia" w:hAnsi="Times New Roman" w:cs="Times New Roman"/>
+              </w:rPr>
+            </w:pPr>
+            <w:r>
+              <w:rPr>
+                <w:rFonts w:ascii="Times New Roman" w:eastAsiaTheme="minorEastAsia" w:hAnsi="Times New Roman" w:cs="Times New Roman"/>
+              </w:rPr>
+              <w:t>Entità figlio di “Dipendente”. Svolge le sue mansioni su un cantiere.</w:t>
+            </w:r>
+          </w:p>
+        </w:tc>
+        <w:tc>
+          <w:tcPr>
+            <w:tcW w:w="2407" w:type="dxa"/>
+          </w:tcPr>
+          <w:p>
+            <w:pPr>
+              <w:rPr>
+                <w:rFonts w:ascii="Times New Roman" w:eastAsiaTheme="minorEastAsia" w:hAnsi="Times New Roman" w:cs="Times New Roman"/>
+              </w:rPr>
+            </w:pPr>
+            <w:r>
+              <w:rPr>
+                <w:rFonts w:ascii="Times New Roman" w:eastAsiaTheme="minorEastAsia" w:hAnsi="Times New Roman" w:cs="Times New Roman"/>
+              </w:rPr>
+              <w:t>Stessi del Dipendente.</w:t>
+            </w:r>
+          </w:p>
+        </w:tc>
+        <w:tc>
+          <w:tcPr>
+            <w:tcW w:w="2407" w:type="dxa"/>
+          </w:tcPr>
+          <w:p>
+            <w:pPr>
+              <w:rPr>
+                <w:rFonts w:ascii="Times New Roman" w:eastAsiaTheme="minorEastAsia" w:hAnsi="Times New Roman" w:cs="Times New Roman"/>
+              </w:rPr>
+            </w:pPr>
+            <w:r>
+              <w:rPr>
+                <w:rFonts w:ascii="Times New Roman" w:eastAsiaTheme="minorEastAsia" w:hAnsi="Times New Roman" w:cs="Times New Roman"/>
+              </w:rPr>
+              <w:t>Codice Fiscale.</w:t>
+            </w:r>
+          </w:p>
+        </w:tc>
+      </w:tr>
+      <w:tr>
+        <w:tc>
+          <w:tcPr>
+            <w:tcW w:w="2407" w:type="dxa"/>
+          </w:tcPr>
+          <w:p>
+            <w:pPr>
+              <w:rPr>
+                <w:rFonts w:ascii="Times New Roman" w:eastAsiaTheme="minorEastAsia" w:hAnsi="Times New Roman" w:cs="Times New Roman"/>
+              </w:rPr>
+            </w:pPr>
+            <w:r>
+              <w:rPr>
+                <w:rFonts w:ascii="Times New Roman" w:eastAsiaTheme="minorEastAsia" w:hAnsi="Times New Roman" w:cs="Times New Roman"/>
+              </w:rPr>
+              <w:t>Referente</w:t>
+            </w:r>
+          </w:p>
+        </w:tc>
+        <w:tc>
+          <w:tcPr>
+            <w:tcW w:w="2407" w:type="dxa"/>
+          </w:tcPr>
+          <w:p>
+            <w:pPr>
+              <w:rPr>
+                <w:rFonts w:ascii="Times New Roman" w:eastAsiaTheme="minorEastAsia" w:hAnsi="Times New Roman" w:cs="Times New Roman"/>
+              </w:rPr>
+            </w:pPr>
+            <w:r>
+              <w:rPr>
+                <w:rFonts w:ascii="Times New Roman" w:eastAsiaTheme="minorEastAsia" w:hAnsi="Times New Roman" w:cs="Times New Roman"/>
+              </w:rPr>
+              <w:t xml:space="preserve">Responsabile amministrativo </w:t>
+            </w:r>
+            <w:r>
+              <w:rPr>
+                <w:rFonts w:ascii="Times New Roman" w:eastAsiaTheme="minorEastAsia" w:hAnsi="Times New Roman" w:cs="Times New Roman"/>
+              </w:rPr>
+              <w:t>della comunicazione tra azienda ed ente appaltante.</w:t>
+            </w:r>
+          </w:p>
+        </w:tc>
+        <w:tc>
+          <w:tcPr>
+            <w:tcW w:w="2407" w:type="dxa"/>
+          </w:tcPr>
+          <w:p>
+            <w:pPr>
+              <w:rPr>
+                <w:rFonts w:ascii="Times New Roman" w:eastAsiaTheme="minorEastAsia" w:hAnsi="Times New Roman" w:cs="Times New Roman"/>
+              </w:rPr>
+            </w:pPr>
+            <w:r>
+              <w:rPr>
+                <w:rFonts w:ascii="Times New Roman" w:eastAsiaTheme="minorEastAsia" w:hAnsi="Times New Roman" w:cs="Times New Roman"/>
+              </w:rPr>
+              <w:t>Nome, Cognome, Numero di telefono.</w:t>
+            </w:r>
+          </w:p>
+        </w:tc>
+        <w:tc>
+          <w:tcPr>
+            <w:tcW w:w="2407" w:type="dxa"/>
+          </w:tcPr>
+          <w:p>
+            <w:pPr>
+              <w:rPr>
+                <w:rFonts w:ascii="Times New Roman" w:eastAsiaTheme="minorEastAsia" w:hAnsi="Times New Roman" w:cs="Times New Roman"/>
+              </w:rPr>
+            </w:pPr>
+            <w:r>
+              <w:rPr>
+                <w:rFonts w:ascii="Times New Roman" w:eastAsiaTheme="minorEastAsia" w:hAnsi="Times New Roman" w:cs="Times New Roman"/>
+              </w:rPr>
+              <w:t>Codice Fiscale.</w:t>
+            </w:r>
+          </w:p>
+        </w:tc>
+      </w:tr>
+      <w:tr>
+        <w:tc>
+          <w:tcPr>
+            <w:tcW w:w="2407" w:type="dxa"/>
+          </w:tcPr>
+          <w:p>
+            <w:pPr>
+              <w:rPr>
+                <w:rFonts w:ascii="Times New Roman" w:eastAsiaTheme="minorEastAsia" w:hAnsi="Times New Roman" w:cs="Times New Roman"/>
+              </w:rPr>
+            </w:pPr>
+            <w:r>
+              <w:rPr>
+                <w:rFonts w:ascii="Times New Roman" w:eastAsiaTheme="minorEastAsia" w:hAnsi="Times New Roman" w:cs="Times New Roman"/>
+              </w:rPr>
+              <w:t>Sede</w:t>
+            </w:r>
+          </w:p>
+        </w:tc>
+        <w:tc>
+          <w:tcPr>
+            <w:tcW w:w="2407" w:type="dxa"/>
+          </w:tcPr>
+          <w:p>
+            <w:pPr>
+              <w:rPr>
+                <w:rFonts w:ascii="Times New Roman" w:eastAsiaTheme="minorEastAsia" w:hAnsi="Times New Roman" w:cs="Times New Roman"/>
+              </w:rPr>
+            </w:pPr>
+            <w:r>
+              <w:rPr>
+                <w:rFonts w:ascii="Times New Roman" w:eastAsiaTheme="minorEastAsia" w:hAnsi="Times New Roman" w:cs="Times New Roman"/>
+              </w:rPr>
+              <w:t>Luogo geografico d’interesse per l’azienda.</w:t>
+            </w:r>
+          </w:p>
+        </w:tc>
+        <w:tc>
+          <w:tcPr>
+            <w:tcW w:w="2407" w:type="dxa"/>
+          </w:tcPr>
+          <w:p>
+            <w:pPr>
+              <w:rPr>
+                <w:rFonts w:ascii="Times New Roman" w:eastAsiaTheme="minorEastAsia" w:hAnsi="Times New Roman" w:cs="Times New Roman"/>
+              </w:rPr>
+            </w:pPr>
+            <w:r>
+              <w:rPr>
+                <w:rFonts w:ascii="Times New Roman" w:eastAsiaTheme="minorEastAsia" w:hAnsi="Times New Roman" w:cs="Times New Roman"/>
+              </w:rPr>
+              <w:t>Nessuno</w:t>
+            </w:r>
+          </w:p>
+        </w:tc>
+        <w:tc>
+          <w:tcPr>
+            <w:tcW w:w="2407" w:type="dxa"/>
+          </w:tcPr>
+          <w:p>
+            <w:pPr>
+              <w:rPr>
+                <w:rFonts w:ascii="Times New Roman" w:eastAsiaTheme="minorEastAsia" w:hAnsi="Times New Roman" w:cs="Times New Roman"/>
+              </w:rPr>
+            </w:pPr>
+            <w:r>
+              <w:rPr>
+                <w:rFonts w:ascii="Times New Roman" w:eastAsiaTheme="minorEastAsia" w:hAnsi="Times New Roman" w:cs="Times New Roman"/>
+              </w:rPr>
+              <w:t>Indirizzo.</w:t>
+            </w:r>
+          </w:p>
+        </w:tc>
+      </w:tr>
+      <w:tr>
+        <w:tc>
+          <w:tcPr>
+            <w:tcW w:w="2407" w:type="dxa"/>
+          </w:tcPr>
+          <w:p>
+            <w:pPr>
+              <w:rPr>
+                <w:rFonts w:ascii="Times New Roman" w:eastAsiaTheme="minorEastAsia" w:hAnsi="Times New Roman" w:cs="Times New Roman"/>
+              </w:rPr>
+            </w:pPr>
+            <w:r>
+              <w:rPr>
+                <w:rFonts w:ascii="Times New Roman" w:eastAsiaTheme="minorEastAsia" w:hAnsi="Times New Roman" w:cs="Times New Roman"/>
+              </w:rPr>
+              <w:t>Cantiere</w:t>
+            </w:r>
+          </w:p>
+        </w:tc>
+        <w:tc>
+          <w:tcPr>
+            <w:tcW w:w="2407" w:type="dxa"/>
+          </w:tcPr>
+          <w:p>
+            <w:pPr>
+              <w:rPr>
+                <w:rFonts w:ascii="Times New Roman" w:eastAsiaTheme="minorEastAsia" w:hAnsi="Times New Roman" w:cs="Times New Roman"/>
+              </w:rPr>
+            </w:pPr>
+            <w:r>
+              <w:rPr>
+                <w:rFonts w:ascii="Times New Roman" w:eastAsiaTheme="minorEastAsia" w:hAnsi="Times New Roman" w:cs="Times New Roman"/>
+              </w:rPr>
+              <w:t>Entità figlio di “Sede”.</w:t>
+            </w:r>
+          </w:p>
+          <w:p>
+            <w:pPr>
+              <w:rPr>
+                <w:rFonts w:ascii="Times New Roman" w:eastAsiaTheme="minorEastAsia" w:hAnsi="Times New Roman" w:cs="Times New Roman"/>
+              </w:rPr>
+            </w:pPr>
+            <w:r>
+              <w:rPr>
+                <w:rFonts w:ascii="Times New Roman" w:eastAsiaTheme="minorEastAsia" w:hAnsi="Times New Roman" w:cs="Times New Roman"/>
+              </w:rPr>
+              <w:t>Dove si svolge l’appalto e lavorano i lavoratori.</w:t>
+            </w:r>
+          </w:p>
+        </w:tc>
+        <w:tc>
+          <w:tcPr>
+            <w:tcW w:w="2407" w:type="dxa"/>
+          </w:tcPr>
+          <w:p>
+            <w:pPr>
+              <w:rPr>
+                <w:rFonts w:ascii="Times New Roman" w:eastAsiaTheme="minorEastAsia" w:hAnsi="Times New Roman" w:cs="Times New Roman"/>
+              </w:rPr>
+            </w:pPr>
+            <w:r>
+              <w:rPr>
+                <w:rFonts w:ascii="Times New Roman" w:eastAsiaTheme="minorEastAsia" w:hAnsi="Times New Roman" w:cs="Times New Roman"/>
+              </w:rPr>
+              <w:t>Nessuno</w:t>
+            </w:r>
+          </w:p>
+        </w:tc>
+        <w:tc>
+          <w:tcPr>
+            <w:tcW w:w="2407" w:type="dxa"/>
+          </w:tcPr>
+          <w:p>
+            <w:pPr>
+              <w:rPr>
+                <w:rFonts w:ascii="Times New Roman" w:eastAsiaTheme="minorEastAsia" w:hAnsi="Times New Roman" w:cs="Times New Roman"/>
+              </w:rPr>
+            </w:pPr>
+            <w:r>
+              <w:rPr>
+                <w:rFonts w:ascii="Times New Roman" w:eastAsiaTheme="minorEastAsia" w:hAnsi="Times New Roman" w:cs="Times New Roman"/>
+              </w:rPr>
+              <w:t>Indirizzo.</w:t>
+            </w:r>
+          </w:p>
+          <w:p>
+            <w:pPr>
+              <w:rPr>
+                <w:rFonts w:ascii="Times New Roman" w:eastAsiaTheme="minorEastAsia" w:hAnsi="Times New Roman" w:cs="Times New Roman"/>
+              </w:rPr>
+            </w:pPr>
+          </w:p>
+          <w:p>
+            <w:pPr>
+              <w:rPr>
+                <w:rFonts w:ascii="Times New Roman" w:eastAsiaTheme="minorEastAsia" w:hAnsi="Times New Roman" w:cs="Times New Roman"/>
+              </w:rPr>
+            </w:pPr>
+          </w:p>
+        </w:tc>
+      </w:tr>
+      <w:tr>
+        <w:tc>
+          <w:tcPr>
+            <w:tcW w:w="2407" w:type="dxa"/>
+          </w:tcPr>
+          <w:p>
+            <w:pPr>
+              <w:rPr>
+                <w:rFonts w:ascii="Times New Roman" w:eastAsiaTheme="minorEastAsia" w:hAnsi="Times New Roman" w:cs="Times New Roman"/>
+              </w:rPr>
+            </w:pPr>
+            <w:r>
+              <w:rPr>
+                <w:rFonts w:ascii="Times New Roman" w:eastAsiaTheme="minorEastAsia" w:hAnsi="Times New Roman" w:cs="Times New Roman"/>
+              </w:rPr>
+              <w:t>Magazzino</w:t>
+            </w:r>
+          </w:p>
+        </w:tc>
+        <w:tc>
+          <w:tcPr>
+            <w:tcW w:w="2407" w:type="dxa"/>
+          </w:tcPr>
+          <w:p>
+            <w:pPr>
+              <w:rPr>
+                <w:rFonts w:ascii="Times New Roman" w:eastAsiaTheme="minorEastAsia" w:hAnsi="Times New Roman" w:cs="Times New Roman"/>
+              </w:rPr>
+            </w:pPr>
+            <w:r>
+              <w:rPr>
+                <w:rFonts w:ascii="Times New Roman" w:eastAsiaTheme="minorEastAsia" w:hAnsi="Times New Roman" w:cs="Times New Roman"/>
+              </w:rPr>
+              <w:t>Entità figlio di “Sede”.</w:t>
+            </w:r>
+          </w:p>
+          <w:p>
+            <w:pPr>
+              <w:rPr>
+                <w:rFonts w:ascii="Times New Roman" w:eastAsiaTheme="minorEastAsia" w:hAnsi="Times New Roman" w:cs="Times New Roman"/>
+              </w:rPr>
+            </w:pPr>
+            <w:r>
+              <w:rPr>
+                <w:rFonts w:ascii="Times New Roman" w:eastAsiaTheme="minorEastAsia" w:hAnsi="Times New Roman" w:cs="Times New Roman"/>
+              </w:rPr>
+              <w:t>Qui si mantiene lo stoccaggio di materiali, macchinari ed eventuali veicolo</w:t>
+            </w:r>
+          </w:p>
+        </w:tc>
+        <w:tc>
+          <w:tcPr>
+            <w:tcW w:w="2407" w:type="dxa"/>
+          </w:tcPr>
+          <w:p>
+            <w:pPr>
+              <w:rPr>
+                <w:rFonts w:ascii="Times New Roman" w:eastAsiaTheme="minorEastAsia" w:hAnsi="Times New Roman" w:cs="Times New Roman"/>
+              </w:rPr>
+            </w:pPr>
+            <w:r>
+              <w:rPr>
+                <w:rFonts w:ascii="Times New Roman" w:eastAsiaTheme="minorEastAsia" w:hAnsi="Times New Roman" w:cs="Times New Roman"/>
+              </w:rPr>
+              <w:t>Nessuno</w:t>
+            </w:r>
+          </w:p>
+        </w:tc>
+        <w:tc>
+          <w:tcPr>
+            <w:tcW w:w="2407" w:type="dxa"/>
+          </w:tcPr>
+          <w:p>
+            <w:pPr>
+              <w:rPr>
+                <w:rFonts w:ascii="Times New Roman" w:eastAsiaTheme="minorEastAsia" w:hAnsi="Times New Roman" w:cs="Times New Roman"/>
+              </w:rPr>
+            </w:pPr>
+            <w:r>
+              <w:rPr>
+                <w:rFonts w:ascii="Times New Roman" w:eastAsiaTheme="minorEastAsia" w:hAnsi="Times New Roman" w:cs="Times New Roman"/>
+              </w:rPr>
+              <w:t>Indirizzo.</w:t>
+            </w:r>
+          </w:p>
+        </w:tc>
+      </w:tr>
+      <w:tr>
+        <w:tc>
+          <w:tcPr>
+            <w:tcW w:w="2407" w:type="dxa"/>
+          </w:tcPr>
+          <w:p>
+            <w:pPr>
+              <w:rPr>
+                <w:rFonts w:ascii="Times New Roman" w:eastAsiaTheme="minorEastAsia" w:hAnsi="Times New Roman" w:cs="Times New Roman"/>
+              </w:rPr>
+            </w:pPr>
+            <w:r>
+              <w:rPr>
+                <w:rFonts w:ascii="Times New Roman" w:eastAsiaTheme="minorEastAsia" w:hAnsi="Times New Roman" w:cs="Times New Roman"/>
+              </w:rPr>
+              <w:t>Lotto Materiale</w:t>
+            </w:r>
+          </w:p>
+        </w:tc>
+        <w:tc>
+          <w:tcPr>
+            <w:tcW w:w="2407" w:type="dxa"/>
+          </w:tcPr>
+          <w:p>
+            <w:pPr>
+              <w:rPr>
+                <w:rFonts w:ascii="Times New Roman" w:eastAsiaTheme="minorEastAsia" w:hAnsi="Times New Roman" w:cs="Times New Roman"/>
+              </w:rPr>
+            </w:pPr>
+            <w:r>
+              <w:rPr>
+                <w:rFonts w:ascii="Times New Roman" w:eastAsiaTheme="minorEastAsia" w:hAnsi="Times New Roman" w:cs="Times New Roman"/>
+              </w:rPr>
+              <w:t xml:space="preserve">Insieme di materiali di pulizia di </w:t>
+            </w:r>
+            <w:r>
+              <w:rPr>
+                <w:rFonts w:ascii="Times New Roman" w:eastAsiaTheme="minorEastAsia" w:hAnsi="Times New Roman" w:cs="Times New Roman"/>
+              </w:rPr>
+              <w:t>tipo uniforme, ad esempio scope, oppure detergente.</w:t>
+            </w:r>
+          </w:p>
+        </w:tc>
+        <w:tc>
+          <w:tcPr>
+            <w:tcW w:w="2407" w:type="dxa"/>
+          </w:tcPr>
+          <w:p>
+            <w:pPr>
+              <w:rPr>
+                <w:rFonts w:ascii="Times New Roman" w:eastAsiaTheme="minorEastAsia" w:hAnsi="Times New Roman" w:cs="Times New Roman"/>
+              </w:rPr>
+            </w:pPr>
+            <w:r>
+              <w:rPr>
+                <w:rFonts w:ascii="Times New Roman" w:eastAsiaTheme="minorEastAsia" w:hAnsi="Times New Roman" w:cs="Times New Roman"/>
+              </w:rPr>
+              <w:t>Descrizione, Nome, Quantità</w:t>
+            </w:r>
+            <w:r>
+              <w:rPr>
+                <w:rFonts w:ascii="Times New Roman" w:eastAsiaTheme="minorEastAsia" w:hAnsi="Times New Roman" w:cs="Times New Roman"/>
+              </w:rPr>
+              <w:t xml:space="preserve"> Totale.</w:t>
+            </w:r>
+          </w:p>
+        </w:tc>
+        <w:tc>
+          <w:tcPr>
+            <w:tcW w:w="2407" w:type="dxa"/>
+          </w:tcPr>
+          <w:p>
+            <w:pPr>
+              <w:rPr>
+                <w:rFonts w:ascii="Times New Roman" w:eastAsiaTheme="minorEastAsia" w:hAnsi="Times New Roman" w:cs="Times New Roman"/>
+              </w:rPr>
+            </w:pPr>
+            <w:r>
+              <w:rPr>
+                <w:rFonts w:ascii="Times New Roman" w:eastAsiaTheme="minorEastAsia" w:hAnsi="Times New Roman" w:cs="Times New Roman"/>
+              </w:rPr>
+              <w:t>Numero Lotto</w:t>
+            </w:r>
+          </w:p>
+          <w:p>
+            <w:pPr>
+              <w:rPr>
+                <w:rFonts w:ascii="Times New Roman" w:eastAsiaTheme="minorEastAsia" w:hAnsi="Times New Roman" w:cs="Times New Roman"/>
+              </w:rPr>
+            </w:pPr>
+          </w:p>
+        </w:tc>
+      </w:tr>
+      <w:tr>
+        <w:tc>
+          <w:tcPr>
+            <w:tcW w:w="2407" w:type="dxa"/>
+          </w:tcPr>
+          <w:p>
+            <w:pPr>
+              <w:rPr>
+                <w:rFonts w:ascii="Times New Roman" w:eastAsiaTheme="minorEastAsia" w:hAnsi="Times New Roman" w:cs="Times New Roman"/>
+              </w:rPr>
+            </w:pPr>
+            <w:r>
+              <w:rPr>
+                <w:rFonts w:ascii="Times New Roman" w:eastAsiaTheme="minorEastAsia" w:hAnsi="Times New Roman" w:cs="Times New Roman"/>
+              </w:rPr>
+              <w:t>Macchinari</w:t>
+            </w:r>
+          </w:p>
+        </w:tc>
+        <w:tc>
+          <w:tcPr>
+            <w:tcW w:w="2407" w:type="dxa"/>
+          </w:tcPr>
+          <w:p>
+            <w:pPr>
+              <w:rPr>
+                <w:rFonts w:ascii="Times New Roman" w:eastAsiaTheme="minorEastAsia" w:hAnsi="Times New Roman" w:cs="Times New Roman"/>
+              </w:rPr>
+            </w:pPr>
+            <w:r>
+              <w:rPr>
+                <w:rFonts w:ascii="Times New Roman" w:eastAsiaTheme="minorEastAsia" w:hAnsi="Times New Roman" w:cs="Times New Roman"/>
+              </w:rPr>
+              <w:t>Strumento adibito alla pulizia solitamente più complesso, costoso e grande.</w:t>
+            </w:r>
+          </w:p>
+        </w:tc>
+        <w:tc>
+          <w:tcPr>
+            <w:tcW w:w="2407" w:type="dxa"/>
+          </w:tcPr>
+          <w:p>
+            <w:pPr>
+              <w:rPr>
+                <w:rFonts w:ascii="Times New Roman" w:eastAsiaTheme="minorEastAsia" w:hAnsi="Times New Roman" w:cs="Times New Roman"/>
+              </w:rPr>
+            </w:pPr>
+            <w:r>
+              <w:rPr>
+                <w:rFonts w:ascii="Times New Roman" w:eastAsiaTheme="minorEastAsia" w:hAnsi="Times New Roman" w:cs="Times New Roman"/>
+              </w:rPr>
+              <w:t>Utilizzo</w:t>
+            </w:r>
+          </w:p>
+          <w:p>
+            <w:pPr>
+              <w:rPr>
+                <w:rFonts w:ascii="Times New Roman" w:eastAsiaTheme="minorEastAsia" w:hAnsi="Times New Roman" w:cs="Times New Roman"/>
+              </w:rPr>
+            </w:pPr>
+            <w:r>
+              <w:rPr>
+                <w:rFonts w:ascii="Times New Roman" w:eastAsiaTheme="minorEastAsia" w:hAnsi="Times New Roman" w:cs="Times New Roman"/>
+              </w:rPr>
+              <w:t>Marca</w:t>
+            </w:r>
+          </w:p>
+          <w:p>
+            <w:pPr>
+              <w:rPr>
+                <w:rFonts w:ascii="Times New Roman" w:eastAsiaTheme="minorEastAsia" w:hAnsi="Times New Roman" w:cs="Times New Roman"/>
+              </w:rPr>
+            </w:pPr>
+            <w:r>
+              <w:rPr>
+                <w:rFonts w:ascii="Times New Roman" w:eastAsiaTheme="minorEastAsia" w:hAnsi="Times New Roman" w:cs="Times New Roman"/>
+              </w:rPr>
+              <w:t>Modello</w:t>
+            </w:r>
+          </w:p>
+        </w:tc>
+        <w:tc>
+          <w:tcPr>
+            <w:tcW w:w="2407" w:type="dxa"/>
+          </w:tcPr>
+          <w:p>
+            <w:pPr>
+              <w:rPr>
+                <w:rFonts w:ascii="Times New Roman" w:eastAsiaTheme="minorEastAsia" w:hAnsi="Times New Roman" w:cs="Times New Roman"/>
+              </w:rPr>
+            </w:pPr>
+            <w:r>
+              <w:rPr>
+                <w:rFonts w:ascii="Times New Roman" w:eastAsiaTheme="minorEastAsia" w:hAnsi="Times New Roman" w:cs="Times New Roman"/>
+              </w:rPr>
+              <w:t>ID</w:t>
+            </w:r>
+          </w:p>
+        </w:tc>
+      </w:tr>
+      <w:tr>
+        <w:tc>
+          <w:tcPr>
+            <w:tcW w:w="2407" w:type="dxa"/>
+          </w:tcPr>
+          <w:p>
+            <w:pPr>
+              <w:rPr>
+                <w:rFonts w:ascii="Times New Roman" w:eastAsiaTheme="minorEastAsia" w:hAnsi="Times New Roman" w:cs="Times New Roman"/>
+              </w:rPr>
+            </w:pPr>
+            <w:r>
+              <w:rPr>
+                <w:rFonts w:ascii="Times New Roman" w:eastAsiaTheme="minorEastAsia" w:hAnsi="Times New Roman" w:cs="Times New Roman"/>
+              </w:rPr>
+              <w:t>Veicolo</w:t>
+            </w:r>
+          </w:p>
+        </w:tc>
+        <w:tc>
+          <w:tcPr>
+            <w:tcW w:w="2407" w:type="dxa"/>
+          </w:tcPr>
+          <w:p>
+            <w:pPr>
+              <w:rPr>
+                <w:rFonts w:ascii="Times New Roman" w:eastAsiaTheme="minorEastAsia" w:hAnsi="Times New Roman" w:cs="Times New Roman"/>
+              </w:rPr>
+            </w:pPr>
+            <w:r>
+              <w:rPr>
+                <w:rFonts w:ascii="Times New Roman" w:eastAsiaTheme="minorEastAsia" w:hAnsi="Times New Roman" w:cs="Times New Roman"/>
+              </w:rPr>
+              <w:t>Veicolo aziendale usato per trasporto di materiali o come auto aziendale.</w:t>
+            </w:r>
+          </w:p>
+        </w:tc>
+        <w:tc>
+          <w:tcPr>
+            <w:tcW w:w="2407" w:type="dxa"/>
+          </w:tcPr>
+          <w:p>
+            <w:pPr>
+              <w:rPr>
+                <w:rFonts w:ascii="Times New Roman" w:eastAsiaTheme="minorEastAsia" w:hAnsi="Times New Roman" w:cs="Times New Roman"/>
+              </w:rPr>
+            </w:pPr>
+            <w:r>
+              <w:rPr>
+                <w:rFonts w:ascii="Times New Roman" w:eastAsiaTheme="minorEastAsia" w:hAnsi="Times New Roman" w:cs="Times New Roman"/>
+              </w:rPr>
+              <w:t>Scadenza Assicurazione</w:t>
+            </w:r>
+          </w:p>
+          <w:p>
+            <w:pPr>
+              <w:rPr>
+                <w:rFonts w:ascii="Times New Roman" w:eastAsiaTheme="minorEastAsia" w:hAnsi="Times New Roman" w:cs="Times New Roman"/>
+              </w:rPr>
+            </w:pPr>
+            <w:r>
+              <w:rPr>
+                <w:rFonts w:ascii="Times New Roman" w:eastAsiaTheme="minorEastAsia" w:hAnsi="Times New Roman" w:cs="Times New Roman"/>
+              </w:rPr>
+              <w:t>Guidatore</w:t>
+            </w:r>
+          </w:p>
+          <w:p>
+            <w:pPr>
+              <w:rPr>
+                <w:rFonts w:ascii="Times New Roman" w:eastAsiaTheme="minorEastAsia" w:hAnsi="Times New Roman" w:cs="Times New Roman"/>
+              </w:rPr>
+            </w:pPr>
+            <w:r>
+              <w:rPr>
+                <w:rFonts w:ascii="Times New Roman" w:eastAsiaTheme="minorEastAsia" w:hAnsi="Times New Roman" w:cs="Times New Roman"/>
+              </w:rPr>
+              <w:t>Modello</w:t>
+            </w:r>
+          </w:p>
+        </w:tc>
+        <w:tc>
+          <w:tcPr>
+            <w:tcW w:w="2407" w:type="dxa"/>
+          </w:tcPr>
+          <w:p>
+            <w:pPr>
+              <w:rPr>
+                <w:rFonts w:ascii="Times New Roman" w:eastAsiaTheme="minorEastAsia" w:hAnsi="Times New Roman" w:cs="Times New Roman"/>
+              </w:rPr>
+            </w:pPr>
+            <w:r>
+              <w:rPr>
+                <w:rFonts w:ascii="Times New Roman" w:eastAsiaTheme="minorEastAsia" w:hAnsi="Times New Roman" w:cs="Times New Roman"/>
+              </w:rPr>
+              <w:t>Targa</w:t>
+            </w:r>
+          </w:p>
+        </w:tc>
+      </w:tr>
+    </w:tbl>
+    <w:p>
+      <w:pPr>
+        <w:rPr>
+          <w:rFonts w:ascii="Times New Roman" w:eastAsiaTheme="minorEastAsia" w:hAnsi="Times New Roman" w:cs="Times New Roman"/>
+        </w:rPr>
+      </w:pPr>
+    </w:p>
+    <w:p>
+      <w:pPr>
+        <w:rPr>
+          <w:rFonts w:ascii="Times New Roman" w:eastAsiaTheme="minorEastAsia" w:hAnsi="Times New Roman" w:cs="Times New Roman"/>
+        </w:rPr>
+      </w:pPr>
+    </w:p>
+    <w:p>
+      <w:pPr>
+        <w:rPr>
+          <w:rFonts w:ascii="Times New Roman" w:eastAsiaTheme="minorEastAsia" w:hAnsi="Times New Roman" w:cs="Times New Roman"/>
+        </w:rPr>
+      </w:pPr>
+    </w:p>
+    <w:p>
+      <w:pPr>
+        <w:rPr>
+          <w:rFonts w:ascii="Times New Roman" w:eastAsiaTheme="minorEastAsia" w:hAnsi="Times New Roman" w:cs="Times New Roman"/>
+        </w:rPr>
+      </w:pPr>
+      <w:r>
+        <w:rPr>
+          <w:rFonts w:ascii="Times New Roman" w:eastAsiaTheme="minorEastAsia" w:hAnsi="Times New Roman" w:cs="Times New Roman"/>
+        </w:rPr>
+        <w:t>Tabella Relazioni:</w:t>
+      </w:r>
+    </w:p>
+    <w:tbl>
+      <w:tblPr>
+        <w:tblStyle w:val="Grigliatabella"/>
+        <w:tblW w:w="0" w:type="auto"/>
+        <w:tblLook w:val="04A0" w:firstRow="1" w:lastRow="0" w:firstColumn="1" w:lastColumn="0" w:noHBand="0" w:noVBand="1"/>
+      </w:tblPr>
+      <w:tblGrid>
+        <w:gridCol w:w="2407"/>
+        <w:gridCol w:w="2407"/>
+        <w:gridCol w:w="2407"/>
+        <w:gridCol w:w="2407"/>
+      </w:tblGrid>
+      <w:tr>
+        <w:tc>
+          <w:tcPr>
+            <w:tcW w:w="2407" w:type="dxa"/>
+          </w:tcPr>
+          <w:p>
+            <w:pPr>
+              <w:rPr>
+                <w:rFonts w:ascii="Times New Roman" w:eastAsiaTheme="minorEastAsia" w:hAnsi="Times New Roman" w:cs="Times New Roman"/>
+              </w:rPr>
+            </w:pPr>
+            <w:r>
+              <w:rPr>
+                <w:rFonts w:ascii="Times New Roman" w:eastAsiaTheme="minorEastAsia" w:hAnsi="Times New Roman" w:cs="Times New Roman"/>
+              </w:rPr>
+              <w:t>Relazione</w:t>
+            </w:r>
+          </w:p>
+        </w:tc>
+        <w:tc>
+          <w:tcPr>
+            <w:tcW w:w="2407" w:type="dxa"/>
+          </w:tcPr>
+          <w:p>
+            <w:pPr>
+              <w:rPr>
+                <w:rFonts w:ascii="Times New Roman" w:eastAsiaTheme="minorEastAsia" w:hAnsi="Times New Roman" w:cs="Times New Roman"/>
+              </w:rPr>
+            </w:pPr>
+            <w:r>
+              <w:rPr>
+                <w:rFonts w:ascii="Times New Roman" w:eastAsiaTheme="minorEastAsia" w:hAnsi="Times New Roman" w:cs="Times New Roman"/>
+              </w:rPr>
+              <w:t>Descrizione</w:t>
+            </w:r>
+          </w:p>
+        </w:tc>
+        <w:tc>
+          <w:tcPr>
+            <w:tcW w:w="2407" w:type="dxa"/>
+          </w:tcPr>
+          <w:p>
+            <w:pPr>
+              <w:rPr>
+                <w:rFonts w:ascii="Times New Roman" w:eastAsiaTheme="minorEastAsia" w:hAnsi="Times New Roman" w:cs="Times New Roman"/>
+              </w:rPr>
+            </w:pPr>
+            <w:r>
+              <w:rPr>
+                <w:rFonts w:ascii="Times New Roman" w:eastAsiaTheme="minorEastAsia" w:hAnsi="Times New Roman" w:cs="Times New Roman"/>
+              </w:rPr>
+              <w:t>Entità</w:t>
+            </w:r>
+          </w:p>
+        </w:tc>
+        <w:tc>
+          <w:tcPr>
+            <w:tcW w:w="2407" w:type="dxa"/>
+          </w:tcPr>
+          <w:p>
+            <w:pPr>
+              <w:rPr>
+                <w:rFonts w:ascii="Times New Roman" w:eastAsiaTheme="minorEastAsia" w:hAnsi="Times New Roman" w:cs="Times New Roman"/>
+              </w:rPr>
+            </w:pPr>
+            <w:r>
+              <w:rPr>
+                <w:rFonts w:ascii="Times New Roman" w:eastAsiaTheme="minorEastAsia" w:hAnsi="Times New Roman" w:cs="Times New Roman"/>
+              </w:rPr>
+              <w:t>Attributi</w:t>
+            </w:r>
+          </w:p>
+        </w:tc>
+      </w:tr>
+      <w:tr>
+        <w:tc>
+          <w:tcPr>
+            <w:tcW w:w="2407" w:type="dxa"/>
+          </w:tcPr>
+          <w:p>
+            <w:pPr>
+              <w:rPr>
+                <w:rFonts w:ascii="Times New Roman" w:eastAsiaTheme="minorEastAsia" w:hAnsi="Times New Roman" w:cs="Times New Roman"/>
+              </w:rPr>
+            </w:pPr>
+            <w:r>
+              <w:rPr>
+                <w:rFonts w:ascii="Times New Roman" w:eastAsiaTheme="minorEastAsia" w:hAnsi="Times New Roman" w:cs="Times New Roman"/>
+              </w:rPr>
+              <w:t>Paga</w:t>
+            </w:r>
+          </w:p>
+        </w:tc>
+        <w:tc>
+          <w:tcPr>
+            <w:tcW w:w="2407" w:type="dxa"/>
+          </w:tcPr>
+          <w:p>
+            <w:pPr>
+              <w:rPr>
+                <w:rFonts w:ascii="Times New Roman" w:eastAsiaTheme="minorEastAsia" w:hAnsi="Times New Roman" w:cs="Times New Roman"/>
+              </w:rPr>
+            </w:pPr>
+            <w:r>
+              <w:rPr>
+                <w:rFonts w:ascii="Times New Roman" w:eastAsiaTheme="minorEastAsia" w:hAnsi="Times New Roman" w:cs="Times New Roman"/>
+              </w:rPr>
+              <w:t>Associa una fattura ad un membro del personale.</w:t>
+            </w:r>
+          </w:p>
+        </w:tc>
+        <w:tc>
+          <w:tcPr>
+            <w:tcW w:w="2407" w:type="dxa"/>
+          </w:tcPr>
+          <w:p>
+            <w:pPr>
+              <w:rPr>
+                <w:rFonts w:ascii="Times New Roman" w:eastAsiaTheme="minorEastAsia" w:hAnsi="Times New Roman" w:cs="Times New Roman"/>
+              </w:rPr>
+            </w:pPr>
+            <w:r>
+              <w:rPr>
+                <w:rFonts w:ascii="Times New Roman" w:eastAsiaTheme="minorEastAsia" w:hAnsi="Times New Roman" w:cs="Times New Roman"/>
+              </w:rPr>
+              <w:t>Fattura, Personale</w:t>
+            </w:r>
+          </w:p>
+        </w:tc>
+        <w:tc>
+          <w:tcPr>
+            <w:tcW w:w="2407" w:type="dxa"/>
+          </w:tcPr>
+          <w:p>
+            <w:pPr>
+              <w:rPr>
+                <w:rFonts w:ascii="Times New Roman" w:eastAsiaTheme="minorEastAsia" w:hAnsi="Times New Roman" w:cs="Times New Roman"/>
+              </w:rPr>
+            </w:pPr>
+            <w:r>
+              <w:rPr>
+                <w:rFonts w:ascii="Times New Roman" w:eastAsiaTheme="minorEastAsia" w:hAnsi="Times New Roman" w:cs="Times New Roman"/>
+              </w:rPr>
+              <w:t>Nessuno</w:t>
+            </w:r>
+          </w:p>
+        </w:tc>
+      </w:tr>
+      <w:tr>
+        <w:tc>
+          <w:tcPr>
+            <w:tcW w:w="2407" w:type="dxa"/>
+          </w:tcPr>
+          <w:p>
+            <w:pPr>
+              <w:rPr>
+                <w:rFonts w:ascii="Times New Roman" w:eastAsiaTheme="minorEastAsia" w:hAnsi="Times New Roman" w:cs="Times New Roman"/>
+              </w:rPr>
+            </w:pPr>
+            <w:r>
+              <w:rPr>
+                <w:rFonts w:ascii="Times New Roman" w:eastAsiaTheme="minorEastAsia" w:hAnsi="Times New Roman" w:cs="Times New Roman"/>
+              </w:rPr>
+              <w:t>Pagamento Materiali</w:t>
+            </w:r>
+          </w:p>
+        </w:tc>
+        <w:tc>
+          <w:tcPr>
+            <w:tcW w:w="2407" w:type="dxa"/>
+          </w:tcPr>
+          <w:p>
+            <w:pPr>
+              <w:rPr>
+                <w:rFonts w:ascii="Times New Roman" w:eastAsiaTheme="minorEastAsia" w:hAnsi="Times New Roman" w:cs="Times New Roman"/>
+              </w:rPr>
+            </w:pPr>
+            <w:r>
+              <w:rPr>
+                <w:rFonts w:ascii="Times New Roman" w:eastAsiaTheme="minorEastAsia" w:hAnsi="Times New Roman" w:cs="Times New Roman"/>
+              </w:rPr>
+              <w:t>Associa una fattura ad un lotto materiali.</w:t>
+            </w:r>
+          </w:p>
+        </w:tc>
+        <w:tc>
+          <w:tcPr>
+            <w:tcW w:w="2407" w:type="dxa"/>
+          </w:tcPr>
+          <w:p>
+            <w:pPr>
+              <w:rPr>
+                <w:rFonts w:ascii="Times New Roman" w:eastAsiaTheme="minorEastAsia" w:hAnsi="Times New Roman" w:cs="Times New Roman"/>
+              </w:rPr>
+            </w:pPr>
+            <w:r>
+              <w:rPr>
+                <w:rFonts w:ascii="Times New Roman" w:eastAsiaTheme="minorEastAsia" w:hAnsi="Times New Roman" w:cs="Times New Roman"/>
+              </w:rPr>
+              <w:t>Fattura, Materiali</w:t>
+            </w:r>
+          </w:p>
+        </w:tc>
+        <w:tc>
+          <w:tcPr>
+            <w:tcW w:w="2407" w:type="dxa"/>
+          </w:tcPr>
+          <w:p>
+            <w:pPr>
+              <w:rPr>
+                <w:rFonts w:ascii="Times New Roman" w:eastAsiaTheme="minorEastAsia" w:hAnsi="Times New Roman" w:cs="Times New Roman"/>
+              </w:rPr>
+            </w:pPr>
+            <w:r>
+              <w:rPr>
+                <w:rFonts w:ascii="Times New Roman" w:eastAsiaTheme="minorEastAsia" w:hAnsi="Times New Roman" w:cs="Times New Roman"/>
+              </w:rPr>
+              <w:t>Nessuno</w:t>
+            </w:r>
+          </w:p>
+        </w:tc>
+      </w:tr>
+      <w:tr>
+        <w:tc>
+          <w:tcPr>
+            <w:tcW w:w="2407" w:type="dxa"/>
+          </w:tcPr>
+          <w:p>
+            <w:pPr>
+              <w:rPr>
+                <w:rFonts w:ascii="Times New Roman" w:eastAsiaTheme="minorEastAsia" w:hAnsi="Times New Roman" w:cs="Times New Roman"/>
+              </w:rPr>
+            </w:pPr>
+            <w:r>
+              <w:rPr>
+                <w:rFonts w:ascii="Times New Roman" w:eastAsiaTheme="minorEastAsia" w:hAnsi="Times New Roman" w:cs="Times New Roman"/>
+              </w:rPr>
+              <w:t>Pagamento Macchinario</w:t>
+            </w:r>
+          </w:p>
+        </w:tc>
+        <w:tc>
+          <w:tcPr>
+            <w:tcW w:w="2407" w:type="dxa"/>
+          </w:tcPr>
+          <w:p>
+            <w:pPr>
+              <w:rPr>
+                <w:rFonts w:ascii="Times New Roman" w:eastAsiaTheme="minorEastAsia" w:hAnsi="Times New Roman" w:cs="Times New Roman"/>
+              </w:rPr>
+            </w:pPr>
+            <w:r>
+              <w:rPr>
+                <w:rFonts w:ascii="Times New Roman" w:eastAsiaTheme="minorEastAsia" w:hAnsi="Times New Roman" w:cs="Times New Roman"/>
+              </w:rPr>
+              <w:t>Associa una fattura ad un macchinario</w:t>
+            </w:r>
+          </w:p>
+        </w:tc>
+        <w:tc>
+          <w:tcPr>
+            <w:tcW w:w="2407" w:type="dxa"/>
+          </w:tcPr>
+          <w:p>
+            <w:pPr>
+              <w:rPr>
+                <w:rFonts w:ascii="Times New Roman" w:eastAsiaTheme="minorEastAsia" w:hAnsi="Times New Roman" w:cs="Times New Roman"/>
+              </w:rPr>
+            </w:pPr>
+            <w:r>
+              <w:rPr>
+                <w:rFonts w:ascii="Times New Roman" w:eastAsiaTheme="minorEastAsia" w:hAnsi="Times New Roman" w:cs="Times New Roman"/>
+              </w:rPr>
+              <w:t>Fattura, Macchinario</w:t>
+            </w:r>
+          </w:p>
+        </w:tc>
+        <w:tc>
+          <w:tcPr>
+            <w:tcW w:w="2407" w:type="dxa"/>
+          </w:tcPr>
+          <w:p>
+            <w:pPr>
+              <w:rPr>
+                <w:rFonts w:ascii="Times New Roman" w:eastAsiaTheme="minorEastAsia" w:hAnsi="Times New Roman" w:cs="Times New Roman"/>
+              </w:rPr>
+            </w:pPr>
+            <w:r>
+              <w:rPr>
+                <w:rFonts w:ascii="Times New Roman" w:eastAsiaTheme="minorEastAsia" w:hAnsi="Times New Roman" w:cs="Times New Roman"/>
+              </w:rPr>
+              <w:t>Nessuno</w:t>
+            </w:r>
+          </w:p>
+        </w:tc>
+      </w:tr>
+      <w:tr>
+        <w:tc>
+          <w:tcPr>
+            <w:tcW w:w="2407" w:type="dxa"/>
+          </w:tcPr>
+          <w:p>
+            <w:pPr>
+              <w:rPr>
+                <w:rFonts w:ascii="Times New Roman" w:eastAsiaTheme="minorEastAsia" w:hAnsi="Times New Roman" w:cs="Times New Roman"/>
+              </w:rPr>
+            </w:pPr>
+            <w:r>
+              <w:rPr>
+                <w:rFonts w:ascii="Times New Roman" w:eastAsiaTheme="minorEastAsia" w:hAnsi="Times New Roman" w:cs="Times New Roman"/>
+              </w:rPr>
+              <w:t>Referenza Cantiere</w:t>
+            </w:r>
+          </w:p>
+        </w:tc>
+        <w:tc>
+          <w:tcPr>
+            <w:tcW w:w="2407" w:type="dxa"/>
+          </w:tcPr>
+          <w:p>
+            <w:pPr>
+              <w:rPr>
+                <w:rFonts w:ascii="Times New Roman" w:eastAsiaTheme="minorEastAsia" w:hAnsi="Times New Roman" w:cs="Times New Roman"/>
+              </w:rPr>
+            </w:pPr>
+            <w:r>
+              <w:rPr>
+                <w:rFonts w:ascii="Times New Roman" w:eastAsiaTheme="minorEastAsia" w:hAnsi="Times New Roman" w:cs="Times New Roman"/>
+              </w:rPr>
+              <w:t>Associa il referente ad il proprio rispettivo cantiere</w:t>
+            </w:r>
+          </w:p>
+        </w:tc>
+        <w:tc>
+          <w:tcPr>
+            <w:tcW w:w="2407" w:type="dxa"/>
+          </w:tcPr>
+          <w:p>
+            <w:pPr>
+              <w:rPr>
+                <w:rFonts w:ascii="Times New Roman" w:eastAsiaTheme="minorEastAsia" w:hAnsi="Times New Roman" w:cs="Times New Roman"/>
+              </w:rPr>
+            </w:pPr>
+            <w:r>
+              <w:rPr>
+                <w:rFonts w:ascii="Times New Roman" w:eastAsiaTheme="minorEastAsia" w:hAnsi="Times New Roman" w:cs="Times New Roman"/>
+              </w:rPr>
+              <w:t>Referente, Cantiere</w:t>
+            </w:r>
+          </w:p>
+        </w:tc>
+        <w:tc>
+          <w:tcPr>
+            <w:tcW w:w="2407" w:type="dxa"/>
+          </w:tcPr>
+          <w:p>
+            <w:pPr>
+              <w:rPr>
+                <w:rFonts w:ascii="Times New Roman" w:eastAsiaTheme="minorEastAsia" w:hAnsi="Times New Roman" w:cs="Times New Roman"/>
+              </w:rPr>
+            </w:pPr>
+            <w:r>
+              <w:rPr>
+                <w:rFonts w:ascii="Times New Roman" w:eastAsiaTheme="minorEastAsia" w:hAnsi="Times New Roman" w:cs="Times New Roman"/>
+              </w:rPr>
+              <w:t>Nessuno</w:t>
+            </w:r>
+          </w:p>
+        </w:tc>
+      </w:tr>
+      <w:tr>
+        <w:tc>
+          <w:tcPr>
+            <w:tcW w:w="2407" w:type="dxa"/>
+          </w:tcPr>
+          <w:p>
+            <w:pPr>
+              <w:rPr>
+                <w:rFonts w:ascii="Times New Roman" w:eastAsiaTheme="minorEastAsia" w:hAnsi="Times New Roman" w:cs="Times New Roman"/>
+              </w:rPr>
+            </w:pPr>
+            <w:r>
+              <w:rPr>
+                <w:rFonts w:ascii="Times New Roman" w:eastAsiaTheme="minorEastAsia" w:hAnsi="Times New Roman" w:cs="Times New Roman"/>
+              </w:rPr>
+              <w:t>Capoufficio</w:t>
+            </w:r>
+          </w:p>
+        </w:tc>
+        <w:tc>
+          <w:tcPr>
+            <w:tcW w:w="2407" w:type="dxa"/>
+          </w:tcPr>
+          <w:p>
+            <w:pPr>
+              <w:rPr>
+                <w:rFonts w:ascii="Times New Roman" w:eastAsiaTheme="minorEastAsia" w:hAnsi="Times New Roman" w:cs="Times New Roman"/>
+              </w:rPr>
+            </w:pPr>
+            <w:r>
+              <w:rPr>
+                <w:rFonts w:ascii="Times New Roman" w:eastAsiaTheme="minorEastAsia" w:hAnsi="Times New Roman" w:cs="Times New Roman"/>
+              </w:rPr>
+              <w:t>Relazione ricorsiva, associa:</w:t>
+            </w:r>
+          </w:p>
+          <w:p>
+            <w:pPr>
+              <w:pStyle w:val="Paragrafoelenco"/>
+              <w:numPr>
+                <w:ilvl w:val="0"/>
+                <w:numId w:val="16"/>
+              </w:numPr>
+              <w:rPr>
+                <w:rFonts w:ascii="Times New Roman" w:eastAsiaTheme="minorEastAsia" w:hAnsi="Times New Roman" w:cs="Times New Roman"/>
+              </w:rPr>
+            </w:pPr>
+            <w:r>
+              <w:rPr>
+                <w:rFonts w:ascii="Times New Roman" w:eastAsiaTheme="minorEastAsia" w:hAnsi="Times New Roman" w:cs="Times New Roman"/>
+              </w:rPr>
+              <w:t>In senso orario un capoufficio al proprio impiegato.</w:t>
+            </w:r>
+          </w:p>
+          <w:p>
+            <w:pPr>
+              <w:pStyle w:val="Paragrafoelenco"/>
+              <w:numPr>
+                <w:ilvl w:val="0"/>
+                <w:numId w:val="16"/>
+              </w:numPr>
+              <w:rPr>
+                <w:rFonts w:ascii="Times New Roman" w:eastAsiaTheme="minorEastAsia" w:hAnsi="Times New Roman" w:cs="Times New Roman"/>
+              </w:rPr>
+            </w:pPr>
+            <w:r>
+              <w:rPr>
+                <w:rFonts w:ascii="Times New Roman" w:eastAsiaTheme="minorEastAsia" w:hAnsi="Times New Roman" w:cs="Times New Roman"/>
+              </w:rPr>
+              <w:t>In senso antiorario un impiegato al proprio capoufficio.</w:t>
+            </w:r>
+          </w:p>
+        </w:tc>
+        <w:tc>
+          <w:tcPr>
+            <w:tcW w:w="2407" w:type="dxa"/>
+          </w:tcPr>
+          <w:p>
+            <w:pPr>
+              <w:rPr>
+                <w:rFonts w:ascii="Times New Roman" w:eastAsiaTheme="minorEastAsia" w:hAnsi="Times New Roman" w:cs="Times New Roman"/>
+              </w:rPr>
+            </w:pPr>
+            <w:r>
+              <w:rPr>
+                <w:rFonts w:ascii="Times New Roman" w:eastAsiaTheme="minorEastAsia" w:hAnsi="Times New Roman" w:cs="Times New Roman"/>
+              </w:rPr>
+              <w:t>Impiegato</w:t>
+            </w:r>
+          </w:p>
+        </w:tc>
+        <w:tc>
+          <w:tcPr>
+            <w:tcW w:w="2407" w:type="dxa"/>
+          </w:tcPr>
+          <w:p>
+            <w:pPr>
+              <w:rPr>
+                <w:rFonts w:ascii="Times New Roman" w:eastAsiaTheme="minorEastAsia" w:hAnsi="Times New Roman" w:cs="Times New Roman"/>
+              </w:rPr>
+            </w:pPr>
+            <w:r>
+              <w:rPr>
+                <w:rFonts w:ascii="Times New Roman" w:eastAsiaTheme="minorEastAsia" w:hAnsi="Times New Roman" w:cs="Times New Roman"/>
+              </w:rPr>
+              <w:t>Nessuno</w:t>
+            </w:r>
+          </w:p>
+        </w:tc>
+      </w:tr>
+      <w:tr>
+        <w:tc>
+          <w:tcPr>
+            <w:tcW w:w="2407" w:type="dxa"/>
+          </w:tcPr>
+          <w:p>
+            <w:pPr>
+              <w:rPr>
+                <w:rFonts w:ascii="Times New Roman" w:eastAsiaTheme="minorEastAsia" w:hAnsi="Times New Roman" w:cs="Times New Roman"/>
+              </w:rPr>
+            </w:pPr>
+            <w:r>
+              <w:rPr>
+                <w:rFonts w:ascii="Times New Roman" w:eastAsiaTheme="minorEastAsia" w:hAnsi="Times New Roman" w:cs="Times New Roman"/>
+              </w:rPr>
+              <w:t>Capocantiere</w:t>
+            </w:r>
+          </w:p>
+        </w:tc>
+        <w:tc>
+          <w:tcPr>
+            <w:tcW w:w="2407" w:type="dxa"/>
+          </w:tcPr>
+          <w:p>
+            <w:pPr>
+              <w:rPr>
+                <w:rFonts w:ascii="Times New Roman" w:eastAsiaTheme="minorEastAsia" w:hAnsi="Times New Roman" w:cs="Times New Roman"/>
+              </w:rPr>
+            </w:pPr>
+            <w:r>
+              <w:rPr>
+                <w:rFonts w:ascii="Times New Roman" w:eastAsiaTheme="minorEastAsia" w:hAnsi="Times New Roman" w:cs="Times New Roman"/>
+              </w:rPr>
+              <w:t>Relazione ricorsiva,</w:t>
+            </w:r>
+          </w:p>
+          <w:p>
+            <w:pPr>
+              <w:rPr>
+                <w:rFonts w:ascii="Times New Roman" w:eastAsiaTheme="minorEastAsia" w:hAnsi="Times New Roman" w:cs="Times New Roman"/>
+              </w:rPr>
+            </w:pPr>
+            <w:r>
+              <w:rPr>
+                <w:rFonts w:ascii="Times New Roman" w:eastAsiaTheme="minorEastAsia" w:hAnsi="Times New Roman" w:cs="Times New Roman"/>
+              </w:rPr>
+              <w:t>associa:</w:t>
+            </w:r>
+          </w:p>
+          <w:p>
+            <w:pPr>
+              <w:pStyle w:val="Paragrafoelenco"/>
+              <w:numPr>
+                <w:ilvl w:val="0"/>
+                <w:numId w:val="17"/>
+              </w:numPr>
+              <w:rPr>
+                <w:rFonts w:ascii="Times New Roman" w:eastAsiaTheme="minorEastAsia" w:hAnsi="Times New Roman" w:cs="Times New Roman"/>
+              </w:rPr>
+            </w:pPr>
+            <w:r>
+              <w:rPr>
+                <w:rFonts w:ascii="Times New Roman" w:eastAsiaTheme="minorEastAsia" w:hAnsi="Times New Roman" w:cs="Times New Roman"/>
+              </w:rPr>
+              <w:t>In senso orario un capocantiere al proprio lavoratore.</w:t>
+            </w:r>
+          </w:p>
+          <w:p>
+            <w:pPr>
+              <w:pStyle w:val="Paragrafoelenco"/>
+              <w:numPr>
+                <w:ilvl w:val="0"/>
+                <w:numId w:val="17"/>
+              </w:numPr>
+              <w:rPr>
+                <w:rFonts w:ascii="Times New Roman" w:eastAsiaTheme="minorEastAsia" w:hAnsi="Times New Roman" w:cs="Times New Roman"/>
+              </w:rPr>
+            </w:pPr>
+            <w:r>
+              <w:rPr>
+                <w:rFonts w:ascii="Times New Roman" w:eastAsiaTheme="minorEastAsia" w:hAnsi="Times New Roman" w:cs="Times New Roman"/>
+              </w:rPr>
+              <w:t xml:space="preserve">In senso antiorario un impiegato al proprio capoufficio. </w:t>
+            </w:r>
+          </w:p>
+        </w:tc>
+        <w:tc>
+          <w:tcPr>
+            <w:tcW w:w="2407" w:type="dxa"/>
+          </w:tcPr>
+          <w:p>
+            <w:pPr>
+              <w:rPr>
+                <w:rFonts w:ascii="Times New Roman" w:eastAsiaTheme="minorEastAsia" w:hAnsi="Times New Roman" w:cs="Times New Roman"/>
+              </w:rPr>
+            </w:pPr>
+            <w:r>
+              <w:rPr>
+                <w:rFonts w:ascii="Times New Roman" w:eastAsiaTheme="minorEastAsia" w:hAnsi="Times New Roman" w:cs="Times New Roman"/>
+              </w:rPr>
+              <w:t>Lavoratore</w:t>
+            </w:r>
+          </w:p>
+        </w:tc>
+        <w:tc>
+          <w:tcPr>
+            <w:tcW w:w="2407" w:type="dxa"/>
+          </w:tcPr>
+          <w:p>
+            <w:pPr>
+              <w:rPr>
+                <w:rFonts w:ascii="Times New Roman" w:eastAsiaTheme="minorEastAsia" w:hAnsi="Times New Roman" w:cs="Times New Roman"/>
+              </w:rPr>
+            </w:pPr>
+            <w:r>
+              <w:rPr>
+                <w:rFonts w:ascii="Times New Roman" w:eastAsiaTheme="minorEastAsia" w:hAnsi="Times New Roman" w:cs="Times New Roman"/>
+              </w:rPr>
+              <w:t>Nessuno</w:t>
+            </w:r>
+          </w:p>
+        </w:tc>
+      </w:tr>
+      <w:tr>
+        <w:tc>
+          <w:tcPr>
+            <w:tcW w:w="2407" w:type="dxa"/>
+          </w:tcPr>
+          <w:p>
+            <w:pPr>
+              <w:rPr>
+                <w:rFonts w:ascii="Times New Roman" w:eastAsiaTheme="minorEastAsia" w:hAnsi="Times New Roman" w:cs="Times New Roman"/>
+              </w:rPr>
+            </w:pPr>
+            <w:r>
+              <w:rPr>
+                <w:rFonts w:ascii="Times New Roman" w:eastAsiaTheme="minorEastAsia" w:hAnsi="Times New Roman" w:cs="Times New Roman"/>
+              </w:rPr>
+              <w:t>Dirigenza Cantiere</w:t>
+            </w:r>
+          </w:p>
+        </w:tc>
+        <w:tc>
+          <w:tcPr>
+            <w:tcW w:w="2407" w:type="dxa"/>
+          </w:tcPr>
+          <w:p>
+            <w:pPr>
+              <w:rPr>
+                <w:rFonts w:ascii="Times New Roman" w:eastAsiaTheme="minorEastAsia" w:hAnsi="Times New Roman" w:cs="Times New Roman"/>
+              </w:rPr>
+            </w:pPr>
+            <w:r>
+              <w:rPr>
+                <w:rFonts w:ascii="Times New Roman" w:eastAsiaTheme="minorEastAsia" w:hAnsi="Times New Roman" w:cs="Times New Roman"/>
+              </w:rPr>
+              <w:t>Relazione che associa un capocantiere al proprio cantiere</w:t>
+            </w:r>
+          </w:p>
+        </w:tc>
+        <w:tc>
+          <w:tcPr>
+            <w:tcW w:w="2407" w:type="dxa"/>
+          </w:tcPr>
+          <w:p>
+            <w:pPr>
+              <w:rPr>
+                <w:rFonts w:ascii="Times New Roman" w:eastAsiaTheme="minorEastAsia" w:hAnsi="Times New Roman" w:cs="Times New Roman"/>
+              </w:rPr>
+            </w:pPr>
+            <w:r>
+              <w:rPr>
+                <w:rFonts w:ascii="Times New Roman" w:eastAsiaTheme="minorEastAsia" w:hAnsi="Times New Roman" w:cs="Times New Roman"/>
+              </w:rPr>
+              <w:t>Lavoratore, Cantiere</w:t>
+            </w:r>
+          </w:p>
+        </w:tc>
+        <w:tc>
+          <w:tcPr>
+            <w:tcW w:w="2407" w:type="dxa"/>
+          </w:tcPr>
+          <w:p>
+            <w:pPr>
+              <w:rPr>
+                <w:rFonts w:ascii="Times New Roman" w:eastAsiaTheme="minorEastAsia" w:hAnsi="Times New Roman" w:cs="Times New Roman"/>
+              </w:rPr>
+            </w:pPr>
+            <w:r>
+              <w:rPr>
+                <w:rFonts w:ascii="Times New Roman" w:eastAsiaTheme="minorEastAsia" w:hAnsi="Times New Roman" w:cs="Times New Roman"/>
+              </w:rPr>
+              <w:t>Nessuno.</w:t>
+            </w:r>
+          </w:p>
+          <w:p>
+            <w:pPr>
+              <w:rPr>
+                <w:rFonts w:ascii="Times New Roman" w:eastAsiaTheme="minorEastAsia" w:hAnsi="Times New Roman" w:cs="Times New Roman"/>
+              </w:rPr>
+            </w:pPr>
+          </w:p>
+        </w:tc>
+      </w:tr>
+      <w:tr>
+        <w:tc>
+          <w:tcPr>
+            <w:tcW w:w="2407" w:type="dxa"/>
+          </w:tcPr>
+          <w:p>
+            <w:pPr>
+              <w:rPr>
+                <w:rFonts w:ascii="Times New Roman" w:eastAsiaTheme="minorEastAsia" w:hAnsi="Times New Roman" w:cs="Times New Roman"/>
+              </w:rPr>
+            </w:pPr>
+            <w:r>
+              <w:rPr>
+                <w:rFonts w:ascii="Times New Roman" w:eastAsiaTheme="minorEastAsia" w:hAnsi="Times New Roman" w:cs="Times New Roman"/>
+              </w:rPr>
+              <w:t>Dirigenza Ufficio</w:t>
+            </w:r>
+          </w:p>
+        </w:tc>
+        <w:tc>
+          <w:tcPr>
+            <w:tcW w:w="2407" w:type="dxa"/>
+          </w:tcPr>
+          <w:p>
+            <w:pPr>
+              <w:rPr>
+                <w:rFonts w:ascii="Times New Roman" w:eastAsiaTheme="minorEastAsia" w:hAnsi="Times New Roman" w:cs="Times New Roman"/>
+              </w:rPr>
+            </w:pPr>
+            <w:r>
+              <w:rPr>
+                <w:rFonts w:ascii="Times New Roman" w:eastAsiaTheme="minorEastAsia" w:hAnsi="Times New Roman" w:cs="Times New Roman"/>
+              </w:rPr>
+              <w:t xml:space="preserve">Relazione che </w:t>
+            </w:r>
+            <w:r>
+              <w:rPr>
+                <w:rFonts w:ascii="Times New Roman" w:eastAsiaTheme="minorEastAsia" w:hAnsi="Times New Roman" w:cs="Times New Roman"/>
+              </w:rPr>
+              <w:t>associa un capoufficio al proprio ufficio</w:t>
+            </w:r>
+          </w:p>
+        </w:tc>
+        <w:tc>
+          <w:tcPr>
+            <w:tcW w:w="2407" w:type="dxa"/>
+          </w:tcPr>
+          <w:p>
+            <w:pPr>
+              <w:rPr>
+                <w:rFonts w:ascii="Times New Roman" w:eastAsiaTheme="minorEastAsia" w:hAnsi="Times New Roman" w:cs="Times New Roman"/>
+              </w:rPr>
+            </w:pPr>
+          </w:p>
+        </w:tc>
+        <w:tc>
+          <w:tcPr>
+            <w:tcW w:w="2407" w:type="dxa"/>
+          </w:tcPr>
+          <w:p>
+            <w:pPr>
+              <w:rPr>
+                <w:rFonts w:ascii="Times New Roman" w:eastAsiaTheme="minorEastAsia" w:hAnsi="Times New Roman" w:cs="Times New Roman"/>
+              </w:rPr>
+            </w:pPr>
+          </w:p>
+        </w:tc>
+      </w:tr>
+      <w:tr>
+        <w:tc>
+          <w:tcPr>
+            <w:tcW w:w="2407" w:type="dxa"/>
+          </w:tcPr>
+          <w:p>
+            <w:pPr>
+              <w:rPr>
+                <w:rFonts w:ascii="Times New Roman" w:eastAsiaTheme="minorEastAsia" w:hAnsi="Times New Roman" w:cs="Times New Roman"/>
+              </w:rPr>
+            </w:pPr>
+          </w:p>
+        </w:tc>
+        <w:tc>
+          <w:tcPr>
+            <w:tcW w:w="2407" w:type="dxa"/>
+          </w:tcPr>
+          <w:p>
+            <w:pPr>
+              <w:rPr>
+                <w:rFonts w:ascii="Times New Roman" w:eastAsiaTheme="minorEastAsia" w:hAnsi="Times New Roman" w:cs="Times New Roman"/>
+              </w:rPr>
+            </w:pPr>
+          </w:p>
+        </w:tc>
+        <w:tc>
+          <w:tcPr>
+            <w:tcW w:w="2407" w:type="dxa"/>
+          </w:tcPr>
+          <w:p>
+            <w:pPr>
+              <w:rPr>
+                <w:rFonts w:ascii="Times New Roman" w:eastAsiaTheme="minorEastAsia" w:hAnsi="Times New Roman" w:cs="Times New Roman"/>
+              </w:rPr>
+            </w:pPr>
+          </w:p>
+        </w:tc>
+        <w:tc>
+          <w:tcPr>
+            <w:tcW w:w="2407" w:type="dxa"/>
+          </w:tcPr>
+          <w:p>
+            <w:pPr>
+              <w:rPr>
+                <w:rFonts w:ascii="Times New Roman" w:eastAsiaTheme="minorEastAsia" w:hAnsi="Times New Roman" w:cs="Times New Roman"/>
+              </w:rPr>
+            </w:pPr>
+          </w:p>
+        </w:tc>
+      </w:tr>
+    </w:tbl>
+    <w:p>
+      <w:pPr>
+        <w:rPr>
+          <w:rFonts w:ascii="Times New Roman" w:eastAsiaTheme="minorEastAsia" w:hAnsi="Times New Roman" w:cs="Times New Roman"/>
+        </w:rPr>
+      </w:pPr>
+    </w:p>
+    <w:p>
+      <w:pPr>
+        <w:rPr>
+          <w:rFonts w:ascii="Times New Roman" w:eastAsiaTheme="minorEastAsia" w:hAnsi="Times New Roman" w:cs="Times New Roman"/>
+        </w:rPr>
+      </w:pPr>
+    </w:p>
+    <w:p>
+      <w:pPr>
+        <w:rPr>
+          <w:rFonts w:ascii="Times New Roman" w:eastAsiaTheme="minorEastAsia" w:hAnsi="Times New Roman" w:cs="Times New Roman"/>
+        </w:rPr>
+      </w:pPr>
+      <w:r>
+        <w:rPr>
+          <w:rFonts w:ascii="Times New Roman" w:eastAsiaTheme="minorEastAsia" w:hAnsi="Times New Roman" w:cs="Times New Roman"/>
+        </w:rPr>
+        <w:t>// inserire attributo dipendenti con luogo di lavoro derivabile mediante capoufficio, si scopre che è molto lento nelle analisi degli accessi; quindi, si procede a cancellare la relazione “dirigenza” e sostituirla con una “luogo di lavoro”</w:t>
+      </w:r>
     </w:p>
     <w:sectPr>
       <w:pgSz w:w="11906" w:h="16838"/>
@@ -1504,6 +4317,119 @@
     </w:lvl>
   </w:abstractNum>
   <w:abstractNum w:abstractNumId="1" w15:restartNumberingAfterBreak="0">
+    <w:nsid w:val="13125619"/>
+    <w:multiLevelType w:val="hybridMultilevel"/>
+    <w:tmpl w:val="9248492C"/>
+    <w:lvl w:ilvl="0" w:tplc="04100001">
+      <w:start w:val="1"/>
+      <w:numFmt w:val="bullet"/>
+      <w:lvlText w:val=""/>
+      <w:lvlJc w:val="left"/>
+      <w:pPr>
+        <w:ind w:left="720" w:hanging="360"/>
+      </w:pPr>
+      <w:rPr>
+        <w:rFonts w:ascii="Symbol" w:hAnsi="Symbol" w:hint="default"/>
+      </w:rPr>
+    </w:lvl>
+    <w:lvl w:ilvl="1" w:tplc="04100003" w:tentative="1">
+      <w:start w:val="1"/>
+      <w:numFmt w:val="bullet"/>
+      <w:lvlText w:val="o"/>
+      <w:lvlJc w:val="left"/>
+      <w:pPr>
+        <w:ind w:left="1440" w:hanging="360"/>
+      </w:pPr>
+      <w:rPr>
+        <w:rFonts w:ascii="Courier New" w:hAnsi="Courier New" w:cs="Courier New" w:hint="default"/>
+      </w:rPr>
+    </w:lvl>
+    <w:lvl w:ilvl="2" w:tplc="04100005" w:tentative="1">
+      <w:start w:val="1"/>
+      <w:numFmt w:val="bullet"/>
+      <w:lvlText w:val=""/>
+      <w:lvlJc w:val="left"/>
+      <w:pPr>
+        <w:ind w:left="2160" w:hanging="360"/>
+      </w:pPr>
+      <w:rPr>
+        <w:rFonts w:ascii="Wingdings" w:hAnsi="Wingdings" w:hint="default"/>
+      </w:rPr>
+    </w:lvl>
+    <w:lvl w:ilvl="3" w:tplc="04100001" w:tentative="1">
+      <w:start w:val="1"/>
+      <w:numFmt w:val="bullet"/>
+      <w:lvlText w:val=""/>
+      <w:lvlJc w:val="left"/>
+      <w:pPr>
+        <w:ind w:left="2880" w:hanging="360"/>
+      </w:pPr>
+      <w:rPr>
+        <w:rFonts w:ascii="Symbol" w:hAnsi="Symbol" w:hint="default"/>
+      </w:rPr>
+    </w:lvl>
+    <w:lvl w:ilvl="4" w:tplc="04100003" w:tentative="1">
+      <w:start w:val="1"/>
+      <w:numFmt w:val="bullet"/>
+      <w:lvlText w:val="o"/>
+      <w:lvlJc w:val="left"/>
+      <w:pPr>
+        <w:ind w:left="3600" w:hanging="360"/>
+      </w:pPr>
+      <w:rPr>
+        <w:rFonts w:ascii="Courier New" w:hAnsi="Courier New" w:cs="Courier New" w:hint="default"/>
+      </w:rPr>
+    </w:lvl>
+    <w:lvl w:ilvl="5" w:tplc="04100005" w:tentative="1">
+      <w:start w:val="1"/>
+      <w:numFmt w:val="bullet"/>
+      <w:lvlText w:val=""/>
+      <w:lvlJc w:val="left"/>
+      <w:pPr>
+        <w:ind w:left="4320" w:hanging="360"/>
+      </w:pPr>
+      <w:rPr>
+        <w:rFonts w:ascii="Wingdings" w:hAnsi="Wingdings" w:hint="default"/>
+      </w:rPr>
+    </w:lvl>
+    <w:lvl w:ilvl="6" w:tplc="04100001" w:tentative="1">
+      <w:start w:val="1"/>
+      <w:numFmt w:val="bullet"/>
+      <w:lvlText w:val=""/>
+      <w:lvlJc w:val="left"/>
+      <w:pPr>
+        <w:ind w:left="5040" w:hanging="360"/>
+      </w:pPr>
+      <w:rPr>
+        <w:rFonts w:ascii="Symbol" w:hAnsi="Symbol" w:hint="default"/>
+      </w:rPr>
+    </w:lvl>
+    <w:lvl w:ilvl="7" w:tplc="04100003" w:tentative="1">
+      <w:start w:val="1"/>
+      <w:numFmt w:val="bullet"/>
+      <w:lvlText w:val="o"/>
+      <w:lvlJc w:val="left"/>
+      <w:pPr>
+        <w:ind w:left="5760" w:hanging="360"/>
+      </w:pPr>
+      <w:rPr>
+        <w:rFonts w:ascii="Courier New" w:hAnsi="Courier New" w:cs="Courier New" w:hint="default"/>
+      </w:rPr>
+    </w:lvl>
+    <w:lvl w:ilvl="8" w:tplc="04100005" w:tentative="1">
+      <w:start w:val="1"/>
+      <w:numFmt w:val="bullet"/>
+      <w:lvlText w:val=""/>
+      <w:lvlJc w:val="left"/>
+      <w:pPr>
+        <w:ind w:left="6480" w:hanging="360"/>
+      </w:pPr>
+      <w:rPr>
+        <w:rFonts w:ascii="Wingdings" w:hAnsi="Wingdings" w:hint="default"/>
+      </w:rPr>
+    </w:lvl>
+  </w:abstractNum>
+  <w:abstractNum w:abstractNumId="2" w15:restartNumberingAfterBreak="0">
     <w:nsid w:val="159D58D1"/>
     <w:multiLevelType w:val="hybridMultilevel"/>
     <w:tmpl w:val="0052A36E"/>
@@ -1592,7 +4518,7 @@
       </w:pPr>
     </w:lvl>
   </w:abstractNum>
-  <w:abstractNum w:abstractNumId="2" w15:restartNumberingAfterBreak="0">
+  <w:abstractNum w:abstractNumId="3" w15:restartNumberingAfterBreak="0">
     <w:nsid w:val="1AAB4936"/>
     <w:multiLevelType w:val="hybridMultilevel"/>
     <w:tmpl w:val="D704643A"/>
@@ -1705,7 +4631,7 @@
       </w:rPr>
     </w:lvl>
   </w:abstractNum>
-  <w:abstractNum w:abstractNumId="3" w15:restartNumberingAfterBreak="0">
+  <w:abstractNum w:abstractNumId="4" w15:restartNumberingAfterBreak="0">
     <w:nsid w:val="1FC0399E"/>
     <w:multiLevelType w:val="hybridMultilevel"/>
     <w:tmpl w:val="1FF0C458"/>
@@ -1818,7 +4744,7 @@
       </w:rPr>
     </w:lvl>
   </w:abstractNum>
-  <w:abstractNum w:abstractNumId="4" w15:restartNumberingAfterBreak="0">
+  <w:abstractNum w:abstractNumId="5" w15:restartNumberingAfterBreak="0">
     <w:nsid w:val="218803A1"/>
     <w:multiLevelType w:val="hybridMultilevel"/>
     <w:tmpl w:val="6F2EA3B2"/>
@@ -1931,7 +4857,120 @@
       </w:rPr>
     </w:lvl>
   </w:abstractNum>
-  <w:abstractNum w:abstractNumId="5" w15:restartNumberingAfterBreak="0">
+  <w:abstractNum w:abstractNumId="6" w15:restartNumberingAfterBreak="0">
+    <w:nsid w:val="2D6246D7"/>
+    <w:multiLevelType w:val="hybridMultilevel"/>
+    <w:tmpl w:val="F5D0E26E"/>
+    <w:lvl w:ilvl="0" w:tplc="04100001">
+      <w:start w:val="1"/>
+      <w:numFmt w:val="bullet"/>
+      <w:lvlText w:val=""/>
+      <w:lvlJc w:val="left"/>
+      <w:pPr>
+        <w:ind w:left="720" w:hanging="360"/>
+      </w:pPr>
+      <w:rPr>
+        <w:rFonts w:ascii="Symbol" w:hAnsi="Symbol" w:hint="default"/>
+      </w:rPr>
+    </w:lvl>
+    <w:lvl w:ilvl="1" w:tplc="04100003" w:tentative="1">
+      <w:start w:val="1"/>
+      <w:numFmt w:val="bullet"/>
+      <w:lvlText w:val="o"/>
+      <w:lvlJc w:val="left"/>
+      <w:pPr>
+        <w:ind w:left="1440" w:hanging="360"/>
+      </w:pPr>
+      <w:rPr>
+        <w:rFonts w:ascii="Courier New" w:hAnsi="Courier New" w:cs="Courier New" w:hint="default"/>
+      </w:rPr>
+    </w:lvl>
+    <w:lvl w:ilvl="2" w:tplc="04100005" w:tentative="1">
+      <w:start w:val="1"/>
+      <w:numFmt w:val="bullet"/>
+      <w:lvlText w:val=""/>
+      <w:lvlJc w:val="left"/>
+      <w:pPr>
+        <w:ind w:left="2160" w:hanging="360"/>
+      </w:pPr>
+      <w:rPr>
+        <w:rFonts w:ascii="Wingdings" w:hAnsi="Wingdings" w:hint="default"/>
+      </w:rPr>
+    </w:lvl>
+    <w:lvl w:ilvl="3" w:tplc="04100001" w:tentative="1">
+      <w:start w:val="1"/>
+      <w:numFmt w:val="bullet"/>
+      <w:lvlText w:val=""/>
+      <w:lvlJc w:val="left"/>
+      <w:pPr>
+        <w:ind w:left="2880" w:hanging="360"/>
+      </w:pPr>
+      <w:rPr>
+        <w:rFonts w:ascii="Symbol" w:hAnsi="Symbol" w:hint="default"/>
+      </w:rPr>
+    </w:lvl>
+    <w:lvl w:ilvl="4" w:tplc="04100003" w:tentative="1">
+      <w:start w:val="1"/>
+      <w:numFmt w:val="bullet"/>
+      <w:lvlText w:val="o"/>
+      <w:lvlJc w:val="left"/>
+      <w:pPr>
+        <w:ind w:left="3600" w:hanging="360"/>
+      </w:pPr>
+      <w:rPr>
+        <w:rFonts w:ascii="Courier New" w:hAnsi="Courier New" w:cs="Courier New" w:hint="default"/>
+      </w:rPr>
+    </w:lvl>
+    <w:lvl w:ilvl="5" w:tplc="04100005" w:tentative="1">
+      <w:start w:val="1"/>
+      <w:numFmt w:val="bullet"/>
+      <w:lvlText w:val=""/>
+      <w:lvlJc w:val="left"/>
+      <w:pPr>
+        <w:ind w:left="4320" w:hanging="360"/>
+      </w:pPr>
+      <w:rPr>
+        <w:rFonts w:ascii="Wingdings" w:hAnsi="Wingdings" w:hint="default"/>
+      </w:rPr>
+    </w:lvl>
+    <w:lvl w:ilvl="6" w:tplc="04100001" w:tentative="1">
+      <w:start w:val="1"/>
+      <w:numFmt w:val="bullet"/>
+      <w:lvlText w:val=""/>
+      <w:lvlJc w:val="left"/>
+      <w:pPr>
+        <w:ind w:left="5040" w:hanging="360"/>
+      </w:pPr>
+      <w:rPr>
+        <w:rFonts w:ascii="Symbol" w:hAnsi="Symbol" w:hint="default"/>
+      </w:rPr>
+    </w:lvl>
+    <w:lvl w:ilvl="7" w:tplc="04100003" w:tentative="1">
+      <w:start w:val="1"/>
+      <w:numFmt w:val="bullet"/>
+      <w:lvlText w:val="o"/>
+      <w:lvlJc w:val="left"/>
+      <w:pPr>
+        <w:ind w:left="5760" w:hanging="360"/>
+      </w:pPr>
+      <w:rPr>
+        <w:rFonts w:ascii="Courier New" w:hAnsi="Courier New" w:cs="Courier New" w:hint="default"/>
+      </w:rPr>
+    </w:lvl>
+    <w:lvl w:ilvl="8" w:tplc="04100005" w:tentative="1">
+      <w:start w:val="1"/>
+      <w:numFmt w:val="bullet"/>
+      <w:lvlText w:val=""/>
+      <w:lvlJc w:val="left"/>
+      <w:pPr>
+        <w:ind w:left="6480" w:hanging="360"/>
+      </w:pPr>
+      <w:rPr>
+        <w:rFonts w:ascii="Wingdings" w:hAnsi="Wingdings" w:hint="default"/>
+      </w:rPr>
+    </w:lvl>
+  </w:abstractNum>
+  <w:abstractNum w:abstractNumId="7" w15:restartNumberingAfterBreak="0">
     <w:nsid w:val="3E370055"/>
     <w:multiLevelType w:val="hybridMultilevel"/>
     <w:tmpl w:val="D1DEB384"/>
@@ -2044,7 +5083,7 @@
       </w:rPr>
     </w:lvl>
   </w:abstractNum>
-  <w:abstractNum w:abstractNumId="6" w15:restartNumberingAfterBreak="0">
+  <w:abstractNum w:abstractNumId="8" w15:restartNumberingAfterBreak="0">
     <w:nsid w:val="3E3B1826"/>
     <w:multiLevelType w:val="hybridMultilevel"/>
     <w:tmpl w:val="52F2646A"/>
@@ -2130,7 +5169,7 @@
       </w:pPr>
     </w:lvl>
   </w:abstractNum>
-  <w:abstractNum w:abstractNumId="7" w15:restartNumberingAfterBreak="0">
+  <w:abstractNum w:abstractNumId="9" w15:restartNumberingAfterBreak="0">
     <w:nsid w:val="41AE0435"/>
     <w:multiLevelType w:val="hybridMultilevel"/>
     <w:tmpl w:val="12A0DBE0"/>
@@ -2243,7 +5282,7 @@
       </w:rPr>
     </w:lvl>
   </w:abstractNum>
-  <w:abstractNum w:abstractNumId="8" w15:restartNumberingAfterBreak="0">
+  <w:abstractNum w:abstractNumId="10" w15:restartNumberingAfterBreak="0">
     <w:nsid w:val="453F40C5"/>
     <w:multiLevelType w:val="hybridMultilevel"/>
     <w:tmpl w:val="25720CCA"/>
@@ -2356,7 +5395,120 @@
       </w:rPr>
     </w:lvl>
   </w:abstractNum>
-  <w:abstractNum w:abstractNumId="9" w15:restartNumberingAfterBreak="0">
+  <w:abstractNum w:abstractNumId="11" w15:restartNumberingAfterBreak="0">
+    <w:nsid w:val="56B94787"/>
+    <w:multiLevelType w:val="hybridMultilevel"/>
+    <w:tmpl w:val="95A0917E"/>
+    <w:lvl w:ilvl="0" w:tplc="04100001">
+      <w:start w:val="1"/>
+      <w:numFmt w:val="bullet"/>
+      <w:lvlText w:val=""/>
+      <w:lvlJc w:val="left"/>
+      <w:pPr>
+        <w:ind w:left="720" w:hanging="360"/>
+      </w:pPr>
+      <w:rPr>
+        <w:rFonts w:ascii="Symbol" w:hAnsi="Symbol" w:hint="default"/>
+      </w:rPr>
+    </w:lvl>
+    <w:lvl w:ilvl="1" w:tplc="04100003">
+      <w:start w:val="1"/>
+      <w:numFmt w:val="bullet"/>
+      <w:lvlText w:val="o"/>
+      <w:lvlJc w:val="left"/>
+      <w:pPr>
+        <w:ind w:left="1440" w:hanging="360"/>
+      </w:pPr>
+      <w:rPr>
+        <w:rFonts w:ascii="Courier New" w:hAnsi="Courier New" w:cs="Courier New" w:hint="default"/>
+      </w:rPr>
+    </w:lvl>
+    <w:lvl w:ilvl="2" w:tplc="04100005" w:tentative="1">
+      <w:start w:val="1"/>
+      <w:numFmt w:val="bullet"/>
+      <w:lvlText w:val=""/>
+      <w:lvlJc w:val="left"/>
+      <w:pPr>
+        <w:ind w:left="2160" w:hanging="360"/>
+      </w:pPr>
+      <w:rPr>
+        <w:rFonts w:ascii="Wingdings" w:hAnsi="Wingdings" w:hint="default"/>
+      </w:rPr>
+    </w:lvl>
+    <w:lvl w:ilvl="3" w:tplc="04100001" w:tentative="1">
+      <w:start w:val="1"/>
+      <w:numFmt w:val="bullet"/>
+      <w:lvlText w:val=""/>
+      <w:lvlJc w:val="left"/>
+      <w:pPr>
+        <w:ind w:left="2880" w:hanging="360"/>
+      </w:pPr>
+      <w:rPr>
+        <w:rFonts w:ascii="Symbol" w:hAnsi="Symbol" w:hint="default"/>
+      </w:rPr>
+    </w:lvl>
+    <w:lvl w:ilvl="4" w:tplc="04100003" w:tentative="1">
+      <w:start w:val="1"/>
+      <w:numFmt w:val="bullet"/>
+      <w:lvlText w:val="o"/>
+      <w:lvlJc w:val="left"/>
+      <w:pPr>
+        <w:ind w:left="3600" w:hanging="360"/>
+      </w:pPr>
+      <w:rPr>
+        <w:rFonts w:ascii="Courier New" w:hAnsi="Courier New" w:cs="Courier New" w:hint="default"/>
+      </w:rPr>
+    </w:lvl>
+    <w:lvl w:ilvl="5" w:tplc="04100005" w:tentative="1">
+      <w:start w:val="1"/>
+      <w:numFmt w:val="bullet"/>
+      <w:lvlText w:val=""/>
+      <w:lvlJc w:val="left"/>
+      <w:pPr>
+        <w:ind w:left="4320" w:hanging="360"/>
+      </w:pPr>
+      <w:rPr>
+        <w:rFonts w:ascii="Wingdings" w:hAnsi="Wingdings" w:hint="default"/>
+      </w:rPr>
+    </w:lvl>
+    <w:lvl w:ilvl="6" w:tplc="04100001" w:tentative="1">
+      <w:start w:val="1"/>
+      <w:numFmt w:val="bullet"/>
+      <w:lvlText w:val=""/>
+      <w:lvlJc w:val="left"/>
+      <w:pPr>
+        <w:ind w:left="5040" w:hanging="360"/>
+      </w:pPr>
+      <w:rPr>
+        <w:rFonts w:ascii="Symbol" w:hAnsi="Symbol" w:hint="default"/>
+      </w:rPr>
+    </w:lvl>
+    <w:lvl w:ilvl="7" w:tplc="04100003" w:tentative="1">
+      <w:start w:val="1"/>
+      <w:numFmt w:val="bullet"/>
+      <w:lvlText w:val="o"/>
+      <w:lvlJc w:val="left"/>
+      <w:pPr>
+        <w:ind w:left="5760" w:hanging="360"/>
+      </w:pPr>
+      <w:rPr>
+        <w:rFonts w:ascii="Courier New" w:hAnsi="Courier New" w:cs="Courier New" w:hint="default"/>
+      </w:rPr>
+    </w:lvl>
+    <w:lvl w:ilvl="8" w:tplc="04100005" w:tentative="1">
+      <w:start w:val="1"/>
+      <w:numFmt w:val="bullet"/>
+      <w:lvlText w:val=""/>
+      <w:lvlJc w:val="left"/>
+      <w:pPr>
+        <w:ind w:left="6480" w:hanging="360"/>
+      </w:pPr>
+      <w:rPr>
+        <w:rFonts w:ascii="Wingdings" w:hAnsi="Wingdings" w:hint="default"/>
+      </w:rPr>
+    </w:lvl>
+  </w:abstractNum>
+  <w:abstractNum w:abstractNumId="12" w15:restartNumberingAfterBreak="0">
     <w:nsid w:val="648D4340"/>
     <w:multiLevelType w:val="hybridMultilevel"/>
     <w:tmpl w:val="5466348C"/>
@@ -2469,7 +5621,7 @@
       </w:rPr>
     </w:lvl>
   </w:abstractNum>
-  <w:abstractNum w:abstractNumId="10" w15:restartNumberingAfterBreak="0">
+  <w:abstractNum w:abstractNumId="13" w15:restartNumberingAfterBreak="0">
     <w:nsid w:val="68DE62CB"/>
     <w:multiLevelType w:val="hybridMultilevel"/>
     <w:tmpl w:val="FF0AC798"/>
@@ -2555,7 +5707,233 @@
       </w:pPr>
     </w:lvl>
   </w:abstractNum>
-  <w:abstractNum w:abstractNumId="11" w15:restartNumberingAfterBreak="0">
+  <w:abstractNum w:abstractNumId="14" w15:restartNumberingAfterBreak="0">
+    <w:nsid w:val="6BB36F96"/>
+    <w:multiLevelType w:val="hybridMultilevel"/>
+    <w:tmpl w:val="2176FDC4"/>
+    <w:lvl w:ilvl="0" w:tplc="04100001">
+      <w:start w:val="1"/>
+      <w:numFmt w:val="bullet"/>
+      <w:lvlText w:val=""/>
+      <w:lvlJc w:val="left"/>
+      <w:pPr>
+        <w:ind w:left="720" w:hanging="360"/>
+      </w:pPr>
+      <w:rPr>
+        <w:rFonts w:ascii="Symbol" w:hAnsi="Symbol" w:hint="default"/>
+      </w:rPr>
+    </w:lvl>
+    <w:lvl w:ilvl="1" w:tplc="04100003" w:tentative="1">
+      <w:start w:val="1"/>
+      <w:numFmt w:val="bullet"/>
+      <w:lvlText w:val="o"/>
+      <w:lvlJc w:val="left"/>
+      <w:pPr>
+        <w:ind w:left="1440" w:hanging="360"/>
+      </w:pPr>
+      <w:rPr>
+        <w:rFonts w:ascii="Courier New" w:hAnsi="Courier New" w:cs="Courier New" w:hint="default"/>
+      </w:rPr>
+    </w:lvl>
+    <w:lvl w:ilvl="2" w:tplc="04100005" w:tentative="1">
+      <w:start w:val="1"/>
+      <w:numFmt w:val="bullet"/>
+      <w:lvlText w:val=""/>
+      <w:lvlJc w:val="left"/>
+      <w:pPr>
+        <w:ind w:left="2160" w:hanging="360"/>
+      </w:pPr>
+      <w:rPr>
+        <w:rFonts w:ascii="Wingdings" w:hAnsi="Wingdings" w:hint="default"/>
+      </w:rPr>
+    </w:lvl>
+    <w:lvl w:ilvl="3" w:tplc="04100001" w:tentative="1">
+      <w:start w:val="1"/>
+      <w:numFmt w:val="bullet"/>
+      <w:lvlText w:val=""/>
+      <w:lvlJc w:val="left"/>
+      <w:pPr>
+        <w:ind w:left="2880" w:hanging="360"/>
+      </w:pPr>
+      <w:rPr>
+        <w:rFonts w:ascii="Symbol" w:hAnsi="Symbol" w:hint="default"/>
+      </w:rPr>
+    </w:lvl>
+    <w:lvl w:ilvl="4" w:tplc="04100003" w:tentative="1">
+      <w:start w:val="1"/>
+      <w:numFmt w:val="bullet"/>
+      <w:lvlText w:val="o"/>
+      <w:lvlJc w:val="left"/>
+      <w:pPr>
+        <w:ind w:left="3600" w:hanging="360"/>
+      </w:pPr>
+      <w:rPr>
+        <w:rFonts w:ascii="Courier New" w:hAnsi="Courier New" w:cs="Courier New" w:hint="default"/>
+      </w:rPr>
+    </w:lvl>
+    <w:lvl w:ilvl="5" w:tplc="04100005" w:tentative="1">
+      <w:start w:val="1"/>
+      <w:numFmt w:val="bullet"/>
+      <w:lvlText w:val=""/>
+      <w:lvlJc w:val="left"/>
+      <w:pPr>
+        <w:ind w:left="4320" w:hanging="360"/>
+      </w:pPr>
+      <w:rPr>
+        <w:rFonts w:ascii="Wingdings" w:hAnsi="Wingdings" w:hint="default"/>
+      </w:rPr>
+    </w:lvl>
+    <w:lvl w:ilvl="6" w:tplc="04100001" w:tentative="1">
+      <w:start w:val="1"/>
+      <w:numFmt w:val="bullet"/>
+      <w:lvlText w:val=""/>
+      <w:lvlJc w:val="left"/>
+      <w:pPr>
+        <w:ind w:left="5040" w:hanging="360"/>
+      </w:pPr>
+      <w:rPr>
+        <w:rFonts w:ascii="Symbol" w:hAnsi="Symbol" w:hint="default"/>
+      </w:rPr>
+    </w:lvl>
+    <w:lvl w:ilvl="7" w:tplc="04100003" w:tentative="1">
+      <w:start w:val="1"/>
+      <w:numFmt w:val="bullet"/>
+      <w:lvlText w:val="o"/>
+      <w:lvlJc w:val="left"/>
+      <w:pPr>
+        <w:ind w:left="5760" w:hanging="360"/>
+      </w:pPr>
+      <w:rPr>
+        <w:rFonts w:ascii="Courier New" w:hAnsi="Courier New" w:cs="Courier New" w:hint="default"/>
+      </w:rPr>
+    </w:lvl>
+    <w:lvl w:ilvl="8" w:tplc="04100005" w:tentative="1">
+      <w:start w:val="1"/>
+      <w:numFmt w:val="bullet"/>
+      <w:lvlText w:val=""/>
+      <w:lvlJc w:val="left"/>
+      <w:pPr>
+        <w:ind w:left="6480" w:hanging="360"/>
+      </w:pPr>
+      <w:rPr>
+        <w:rFonts w:ascii="Wingdings" w:hAnsi="Wingdings" w:hint="default"/>
+      </w:rPr>
+    </w:lvl>
+  </w:abstractNum>
+  <w:abstractNum w:abstractNumId="15" w15:restartNumberingAfterBreak="0">
+    <w:nsid w:val="71EF1CED"/>
+    <w:multiLevelType w:val="hybridMultilevel"/>
+    <w:tmpl w:val="E1ECC026"/>
+    <w:lvl w:ilvl="0" w:tplc="04100001">
+      <w:start w:val="1"/>
+      <w:numFmt w:val="bullet"/>
+      <w:lvlText w:val=""/>
+      <w:lvlJc w:val="left"/>
+      <w:pPr>
+        <w:ind w:left="720" w:hanging="360"/>
+      </w:pPr>
+      <w:rPr>
+        <w:rFonts w:ascii="Symbol" w:hAnsi="Symbol" w:hint="default"/>
+      </w:rPr>
+    </w:lvl>
+    <w:lvl w:ilvl="1" w:tplc="04100003" w:tentative="1">
+      <w:start w:val="1"/>
+      <w:numFmt w:val="bullet"/>
+      <w:lvlText w:val="o"/>
+      <w:lvlJc w:val="left"/>
+      <w:pPr>
+        <w:ind w:left="1440" w:hanging="360"/>
+      </w:pPr>
+      <w:rPr>
+        <w:rFonts w:ascii="Courier New" w:hAnsi="Courier New" w:cs="Courier New" w:hint="default"/>
+      </w:rPr>
+    </w:lvl>
+    <w:lvl w:ilvl="2" w:tplc="04100005" w:tentative="1">
+      <w:start w:val="1"/>
+      <w:numFmt w:val="bullet"/>
+      <w:lvlText w:val=""/>
+      <w:lvlJc w:val="left"/>
+      <w:pPr>
+        <w:ind w:left="2160" w:hanging="360"/>
+      </w:pPr>
+      <w:rPr>
+        <w:rFonts w:ascii="Wingdings" w:hAnsi="Wingdings" w:hint="default"/>
+      </w:rPr>
+    </w:lvl>
+    <w:lvl w:ilvl="3" w:tplc="04100001" w:tentative="1">
+      <w:start w:val="1"/>
+      <w:numFmt w:val="bullet"/>
+      <w:lvlText w:val=""/>
+      <w:lvlJc w:val="left"/>
+      <w:pPr>
+        <w:ind w:left="2880" w:hanging="360"/>
+      </w:pPr>
+      <w:rPr>
+        <w:rFonts w:ascii="Symbol" w:hAnsi="Symbol" w:hint="default"/>
+      </w:rPr>
+    </w:lvl>
+    <w:lvl w:ilvl="4" w:tplc="04100003" w:tentative="1">
+      <w:start w:val="1"/>
+      <w:numFmt w:val="bullet"/>
+      <w:lvlText w:val="o"/>
+      <w:lvlJc w:val="left"/>
+      <w:pPr>
+        <w:ind w:left="3600" w:hanging="360"/>
+      </w:pPr>
+      <w:rPr>
+        <w:rFonts w:ascii="Courier New" w:hAnsi="Courier New" w:cs="Courier New" w:hint="default"/>
+      </w:rPr>
+    </w:lvl>
+    <w:lvl w:ilvl="5" w:tplc="04100005" w:tentative="1">
+      <w:start w:val="1"/>
+      <w:numFmt w:val="bullet"/>
+      <w:lvlText w:val=""/>
+      <w:lvlJc w:val="left"/>
+      <w:pPr>
+        <w:ind w:left="4320" w:hanging="360"/>
+      </w:pPr>
+      <w:rPr>
+        <w:rFonts w:ascii="Wingdings" w:hAnsi="Wingdings" w:hint="default"/>
+      </w:rPr>
+    </w:lvl>
+    <w:lvl w:ilvl="6" w:tplc="04100001" w:tentative="1">
+      <w:start w:val="1"/>
+      <w:numFmt w:val="bullet"/>
+      <w:lvlText w:val=""/>
+      <w:lvlJc w:val="left"/>
+      <w:pPr>
+        <w:ind w:left="5040" w:hanging="360"/>
+      </w:pPr>
+      <w:rPr>
+        <w:rFonts w:ascii="Symbol" w:hAnsi="Symbol" w:hint="default"/>
+      </w:rPr>
+    </w:lvl>
+    <w:lvl w:ilvl="7" w:tplc="04100003" w:tentative="1">
+      <w:start w:val="1"/>
+      <w:numFmt w:val="bullet"/>
+      <w:lvlText w:val="o"/>
+      <w:lvlJc w:val="left"/>
+      <w:pPr>
+        <w:ind w:left="5760" w:hanging="360"/>
+      </w:pPr>
+      <w:rPr>
+        <w:rFonts w:ascii="Courier New" w:hAnsi="Courier New" w:cs="Courier New" w:hint="default"/>
+      </w:rPr>
+    </w:lvl>
+    <w:lvl w:ilvl="8" w:tplc="04100005" w:tentative="1">
+      <w:start w:val="1"/>
+      <w:numFmt w:val="bullet"/>
+      <w:lvlText w:val=""/>
+      <w:lvlJc w:val="left"/>
+      <w:pPr>
+        <w:ind w:left="6480" w:hanging="360"/>
+      </w:pPr>
+      <w:rPr>
+        <w:rFonts w:ascii="Wingdings" w:hAnsi="Wingdings" w:hint="default"/>
+      </w:rPr>
+    </w:lvl>
+  </w:abstractNum>
+  <w:abstractNum w:abstractNumId="16" w15:restartNumberingAfterBreak="0">
     <w:nsid w:val="71EF1F91"/>
     <w:multiLevelType w:val="hybridMultilevel"/>
     <w:tmpl w:val="4DAE84FE"/>
@@ -2669,40 +6047,55 @@
     </w:lvl>
   </w:abstractNum>
   <w:num w:numId="1" w16cid:durableId="674650763">
-    <w:abstractNumId w:val="6"/>
+    <w:abstractNumId w:val="8"/>
   </w:num>
   <w:num w:numId="2" w16cid:durableId="847914205">
+    <w:abstractNumId w:val="13"/>
+  </w:num>
+  <w:num w:numId="3" w16cid:durableId="155415391">
     <w:abstractNumId w:val="10"/>
   </w:num>
-  <w:num w:numId="3" w16cid:durableId="155415391">
-    <w:abstractNumId w:val="8"/>
-  </w:num>
   <w:num w:numId="4" w16cid:durableId="1762408751">
-    <w:abstractNumId w:val="1"/>
+    <w:abstractNumId w:val="2"/>
   </w:num>
   <w:num w:numId="5" w16cid:durableId="1685746200">
-    <w:abstractNumId w:val="7"/>
+    <w:abstractNumId w:val="9"/>
   </w:num>
   <w:num w:numId="6" w16cid:durableId="69542180">
     <w:abstractNumId w:val="0"/>
   </w:num>
   <w:num w:numId="7" w16cid:durableId="1366559441">
+    <w:abstractNumId w:val="5"/>
+  </w:num>
+  <w:num w:numId="8" w16cid:durableId="126316388">
     <w:abstractNumId w:val="4"/>
   </w:num>
-  <w:num w:numId="8" w16cid:durableId="126316388">
+  <w:num w:numId="9" w16cid:durableId="1077019755">
     <w:abstractNumId w:val="3"/>
   </w:num>
-  <w:num w:numId="9" w16cid:durableId="1077019755">
-    <w:abstractNumId w:val="2"/>
-  </w:num>
   <w:num w:numId="10" w16cid:durableId="1781365729">
-    <w:abstractNumId w:val="5"/>
+    <w:abstractNumId w:val="7"/>
   </w:num>
   <w:num w:numId="11" w16cid:durableId="1741901924">
-    <w:abstractNumId w:val="9"/>
+    <w:abstractNumId w:val="12"/>
   </w:num>
   <w:num w:numId="12" w16cid:durableId="1765303472">
+    <w:abstractNumId w:val="16"/>
+  </w:num>
+  <w:num w:numId="13" w16cid:durableId="382368965">
     <w:abstractNumId w:val="11"/>
+  </w:num>
+  <w:num w:numId="14" w16cid:durableId="1513909724">
+    <w:abstractNumId w:val="14"/>
+  </w:num>
+  <w:num w:numId="15" w16cid:durableId="1481000798">
+    <w:abstractNumId w:val="1"/>
+  </w:num>
+  <w:num w:numId="16" w16cid:durableId="1147358470">
+    <w:abstractNumId w:val="6"/>
+  </w:num>
+  <w:num w:numId="17" w16cid:durableId="110830119">
+    <w:abstractNumId w:val="15"/>
   </w:num>
 </w:numbering>
 </file>
@@ -3144,6 +6537,35 @@
       <w:contextualSpacing/>
     </w:pPr>
   </w:style>
+  <w:style w:type="character" w:styleId="Testosegnaposto">
+    <w:name w:val="Placeholder Text"/>
+    <w:basedOn w:val="Carpredefinitoparagrafo"/>
+    <w:uiPriority w:val="99"/>
+    <w:semiHidden/>
+    <w:rsid w:val="00AB6E96"/>
+    <w:rPr>
+      <w:color w:val="808080"/>
+    </w:rPr>
+  </w:style>
+  <w:style w:type="table" w:styleId="Grigliatabella">
+    <w:name w:val="Table Grid"/>
+    <w:basedOn w:val="Tabellanormale"/>
+    <w:uiPriority w:val="39"/>
+    <w:rsid w:val="006D12E9"/>
+    <w:pPr>
+      <w:spacing w:after="0" w:line="240" w:lineRule="auto"/>
+    </w:pPr>
+    <w:tblPr>
+      <w:tblBorders>
+        <w:top w:val="single" w:sz="4" w:space="0" w:color="auto"/>
+        <w:left w:val="single" w:sz="4" w:space="0" w:color="auto"/>
+        <w:bottom w:val="single" w:sz="4" w:space="0" w:color="auto"/>
+        <w:right w:val="single" w:sz="4" w:space="0" w:color="auto"/>
+        <w:insideH w:val="single" w:sz="4" w:space="0" w:color="auto"/>
+        <w:insideV w:val="single" w:sz="4" w:space="0" w:color="auto"/>
+      </w:tblBorders>
+    </w:tblPr>
+  </w:style>
 </w:styles>
 </file>
 

</xml_diff>

<commit_message>
Terminate le Business Rules (PRE OTTIMIZZAZIONE)
</commit_message>
<xml_diff>
--- a/Progetto Basi di Dati.docx
+++ b/Progetto Basi di Dati.docx
@@ -1477,10 +1477,10 @@
           <w:noProof/>
         </w:rPr>
         <w:drawing>
-          <wp:inline distT="0" distB="0" distL="0" distR="0" wp14:anchorId="603A7D49" wp14:editId="6DC7A70C">
-            <wp:extent cx="6115050" cy="5137150"/>
-            <wp:effectExtent l="0" t="0" r="0" b="6350"/>
-            <wp:docPr id="3" name="Immagine 3"/>
+          <wp:inline distT="0" distB="0" distL="0" distR="0" wp14:anchorId="3A9F794C" wp14:editId="2A52058E">
+            <wp:extent cx="6114415" cy="4838065"/>
+            <wp:effectExtent l="0" t="0" r="635" b="635"/>
+            <wp:docPr id="4" name="Immagine 4"/>
             <wp:cNvGraphicFramePr>
               <a:graphicFrameLocks xmlns:a="http://schemas.openxmlformats.org/drawingml/2006/main" noChangeAspect="1"/>
             </wp:cNvGraphicFramePr>
@@ -1509,7 +1509,7 @@
                   <pic:spPr bwMode="auto">
                     <a:xfrm>
                       <a:off x="0" y="0"/>
-                      <a:ext cx="6115050" cy="5137150"/>
+                      <a:ext cx="6114415" cy="4838065"/>
                     </a:xfrm>
                     <a:prstGeom prst="rect">
                       <a:avLst/>
@@ -1588,6 +1588,13 @@
           <w:rFonts w:ascii="Times New Roman" w:hAnsi="Times New Roman" w:cs="Times New Roman"/>
         </w:rPr>
       </w:pPr>
+    </w:p>
+    <w:p>
+      <w:pPr>
+        <w:rPr>
+          <w:rFonts w:ascii="Times New Roman" w:hAnsi="Times New Roman" w:cs="Times New Roman"/>
+        </w:rPr>
+      </w:pPr>
       <w:r>
         <w:rPr>
           <w:rFonts w:ascii="Times New Roman" w:hAnsi="Times New Roman" w:cs="Times New Roman"/>
@@ -2175,20 +2182,6 @@
           <w:rFonts w:ascii="Times New Roman" w:eastAsiaTheme="minorEastAsia" w:hAnsi="Times New Roman" w:cs="Times New Roman"/>
         </w:rPr>
       </w:pPr>
-    </w:p>
-    <w:p>
-      <w:pPr>
-        <w:rPr>
-          <w:rFonts w:ascii="Times New Roman" w:eastAsiaTheme="minorEastAsia" w:hAnsi="Times New Roman" w:cs="Times New Roman"/>
-        </w:rPr>
-      </w:pPr>
-    </w:p>
-    <w:p>
-      <w:pPr>
-        <w:rPr>
-          <w:rFonts w:ascii="Times New Roman" w:eastAsiaTheme="minorEastAsia" w:hAnsi="Times New Roman" w:cs="Times New Roman"/>
-        </w:rPr>
-      </w:pPr>
       <w:r>
         <w:rPr>
           <w:rFonts w:ascii="Times New Roman" w:eastAsiaTheme="minorEastAsia" w:hAnsi="Times New Roman" w:cs="Times New Roman"/>
@@ -3335,17 +3328,11 @@
           <w:rFonts w:ascii="Times New Roman" w:eastAsiaTheme="minorEastAsia" w:hAnsi="Times New Roman" w:cs="Times New Roman"/>
         </w:rPr>
       </w:pPr>
-    </w:p>
-    <w:p>
-      <w:pPr>
-        <w:rPr>
-          <w:rFonts w:ascii="Times New Roman" w:eastAsiaTheme="minorEastAsia" w:hAnsi="Times New Roman" w:cs="Times New Roman"/>
-        </w:rPr>
-      </w:pPr>
-      <w:r>
-        <w:rPr>
-          <w:rFonts w:ascii="Times New Roman" w:eastAsiaTheme="minorEastAsia" w:hAnsi="Times New Roman" w:cs="Times New Roman"/>
-        </w:rPr>
+      <w:r>
+        <w:rPr>
+          <w:rFonts w:ascii="Times New Roman" w:eastAsiaTheme="minorEastAsia" w:hAnsi="Times New Roman" w:cs="Times New Roman"/>
+        </w:rPr>
+        <w:lastRenderedPageBreak/>
         <w:t>Tabella Relazioni:</w:t>
       </w:r>
     </w:p>
@@ -4098,18 +4085,30 @@
                 <w:rFonts w:ascii="Times New Roman" w:eastAsiaTheme="minorEastAsia" w:hAnsi="Times New Roman" w:cs="Times New Roman"/>
               </w:rPr>
             </w:pPr>
-          </w:p>
-        </w:tc>
-        <w:tc>
-          <w:tcPr>
-            <w:tcW w:w="2407" w:type="dxa"/>
-          </w:tcPr>
-          <w:p>
-            <w:pPr>
-              <w:rPr>
-                <w:rFonts w:ascii="Times New Roman" w:eastAsiaTheme="minorEastAsia" w:hAnsi="Times New Roman" w:cs="Times New Roman"/>
-              </w:rPr>
-            </w:pPr>
+            <w:r>
+              <w:rPr>
+                <w:rFonts w:ascii="Times New Roman" w:eastAsiaTheme="minorEastAsia" w:hAnsi="Times New Roman" w:cs="Times New Roman"/>
+              </w:rPr>
+              <w:t>Impiegato, Ufficio</w:t>
+            </w:r>
+          </w:p>
+        </w:tc>
+        <w:tc>
+          <w:tcPr>
+            <w:tcW w:w="2407" w:type="dxa"/>
+          </w:tcPr>
+          <w:p>
+            <w:pPr>
+              <w:rPr>
+                <w:rFonts w:ascii="Times New Roman" w:eastAsiaTheme="minorEastAsia" w:hAnsi="Times New Roman" w:cs="Times New Roman"/>
+              </w:rPr>
+            </w:pPr>
+            <w:r>
+              <w:rPr>
+                <w:rFonts w:ascii="Times New Roman" w:eastAsiaTheme="minorEastAsia" w:hAnsi="Times New Roman" w:cs="Times New Roman"/>
+              </w:rPr>
+              <w:t>Nessuno</w:t>
+            </w:r>
           </w:p>
         </w:tc>
       </w:tr>
@@ -4124,46 +4123,793 @@
                 <w:rFonts w:ascii="Times New Roman" w:eastAsiaTheme="minorEastAsia" w:hAnsi="Times New Roman" w:cs="Times New Roman"/>
               </w:rPr>
             </w:pPr>
-          </w:p>
-        </w:tc>
-        <w:tc>
-          <w:tcPr>
-            <w:tcW w:w="2407" w:type="dxa"/>
-          </w:tcPr>
-          <w:p>
-            <w:pPr>
-              <w:rPr>
-                <w:rFonts w:ascii="Times New Roman" w:eastAsiaTheme="minorEastAsia" w:hAnsi="Times New Roman" w:cs="Times New Roman"/>
-              </w:rPr>
-            </w:pPr>
-          </w:p>
-        </w:tc>
-        <w:tc>
-          <w:tcPr>
-            <w:tcW w:w="2407" w:type="dxa"/>
-          </w:tcPr>
-          <w:p>
-            <w:pPr>
-              <w:rPr>
-                <w:rFonts w:ascii="Times New Roman" w:eastAsiaTheme="minorEastAsia" w:hAnsi="Times New Roman" w:cs="Times New Roman"/>
-              </w:rPr>
-            </w:pPr>
-          </w:p>
-        </w:tc>
-        <w:tc>
-          <w:tcPr>
-            <w:tcW w:w="2407" w:type="dxa"/>
-          </w:tcPr>
-          <w:p>
-            <w:pPr>
-              <w:rPr>
-                <w:rFonts w:ascii="Times New Roman" w:eastAsiaTheme="minorEastAsia" w:hAnsi="Times New Roman" w:cs="Times New Roman"/>
-              </w:rPr>
-            </w:pPr>
+            <w:r>
+              <w:rPr>
+                <w:rFonts w:ascii="Times New Roman" w:eastAsiaTheme="minorEastAsia" w:hAnsi="Times New Roman" w:cs="Times New Roman"/>
+              </w:rPr>
+              <w:t>Assegnazione Materiali</w:t>
+            </w:r>
+          </w:p>
+        </w:tc>
+        <w:tc>
+          <w:tcPr>
+            <w:tcW w:w="2407" w:type="dxa"/>
+          </w:tcPr>
+          <w:p>
+            <w:pPr>
+              <w:rPr>
+                <w:rFonts w:ascii="Times New Roman" w:eastAsiaTheme="minorEastAsia" w:hAnsi="Times New Roman" w:cs="Times New Roman"/>
+              </w:rPr>
+            </w:pPr>
+            <w:r>
+              <w:rPr>
+                <w:rFonts w:ascii="Times New Roman" w:eastAsiaTheme="minorEastAsia" w:hAnsi="Times New Roman" w:cs="Times New Roman"/>
+              </w:rPr>
+              <w:t>Relazione che associa un lotto materiali alla sede a cui è stato assegnato1</w:t>
+            </w:r>
+          </w:p>
+        </w:tc>
+        <w:tc>
+          <w:tcPr>
+            <w:tcW w:w="2407" w:type="dxa"/>
+          </w:tcPr>
+          <w:p>
+            <w:pPr>
+              <w:rPr>
+                <w:rFonts w:ascii="Times New Roman" w:eastAsiaTheme="minorEastAsia" w:hAnsi="Times New Roman" w:cs="Times New Roman"/>
+              </w:rPr>
+            </w:pPr>
+            <w:r>
+              <w:rPr>
+                <w:rFonts w:ascii="Times New Roman" w:eastAsiaTheme="minorEastAsia" w:hAnsi="Times New Roman" w:cs="Times New Roman"/>
+              </w:rPr>
+              <w:t>Lotto Materiali, Sede</w:t>
+            </w:r>
+          </w:p>
+        </w:tc>
+        <w:tc>
+          <w:tcPr>
+            <w:tcW w:w="2407" w:type="dxa"/>
+          </w:tcPr>
+          <w:p>
+            <w:pPr>
+              <w:rPr>
+                <w:rFonts w:ascii="Times New Roman" w:eastAsiaTheme="minorEastAsia" w:hAnsi="Times New Roman" w:cs="Times New Roman"/>
+              </w:rPr>
+            </w:pPr>
+            <w:r>
+              <w:rPr>
+                <w:rFonts w:ascii="Times New Roman" w:eastAsiaTheme="minorEastAsia" w:hAnsi="Times New Roman" w:cs="Times New Roman"/>
+              </w:rPr>
+              <w:t>Quantità</w:t>
+            </w:r>
+          </w:p>
+        </w:tc>
+      </w:tr>
+      <w:tr>
+        <w:tc>
+          <w:tcPr>
+            <w:tcW w:w="2407" w:type="dxa"/>
+          </w:tcPr>
+          <w:p>
+            <w:pPr>
+              <w:rPr>
+                <w:rFonts w:ascii="Times New Roman" w:eastAsiaTheme="minorEastAsia" w:hAnsi="Times New Roman" w:cs="Times New Roman"/>
+              </w:rPr>
+            </w:pPr>
+            <w:r>
+              <w:rPr>
+                <w:rFonts w:ascii="Times New Roman" w:eastAsiaTheme="minorEastAsia" w:hAnsi="Times New Roman" w:cs="Times New Roman"/>
+              </w:rPr>
+              <w:t>Assegnazione Macchinari</w:t>
+            </w:r>
+          </w:p>
+        </w:tc>
+        <w:tc>
+          <w:tcPr>
+            <w:tcW w:w="2407" w:type="dxa"/>
+          </w:tcPr>
+          <w:p>
+            <w:pPr>
+              <w:rPr>
+                <w:rFonts w:ascii="Times New Roman" w:eastAsiaTheme="minorEastAsia" w:hAnsi="Times New Roman" w:cs="Times New Roman"/>
+              </w:rPr>
+            </w:pPr>
+            <w:r>
+              <w:rPr>
+                <w:rFonts w:ascii="Times New Roman" w:eastAsiaTheme="minorEastAsia" w:hAnsi="Times New Roman" w:cs="Times New Roman"/>
+              </w:rPr>
+              <w:t>Relazione che associa un macchinario alla propria sede.</w:t>
+            </w:r>
+          </w:p>
+        </w:tc>
+        <w:tc>
+          <w:tcPr>
+            <w:tcW w:w="2407" w:type="dxa"/>
+          </w:tcPr>
+          <w:p>
+            <w:pPr>
+              <w:rPr>
+                <w:rFonts w:ascii="Times New Roman" w:eastAsiaTheme="minorEastAsia" w:hAnsi="Times New Roman" w:cs="Times New Roman"/>
+              </w:rPr>
+            </w:pPr>
+            <w:r>
+              <w:rPr>
+                <w:rFonts w:ascii="Times New Roman" w:eastAsiaTheme="minorEastAsia" w:hAnsi="Times New Roman" w:cs="Times New Roman"/>
+              </w:rPr>
+              <w:t>Macchinario, Sede</w:t>
+            </w:r>
+          </w:p>
+        </w:tc>
+        <w:tc>
+          <w:tcPr>
+            <w:tcW w:w="2407" w:type="dxa"/>
+          </w:tcPr>
+          <w:p>
+            <w:pPr>
+              <w:rPr>
+                <w:rFonts w:ascii="Times New Roman" w:eastAsiaTheme="minorEastAsia" w:hAnsi="Times New Roman" w:cs="Times New Roman"/>
+              </w:rPr>
+            </w:pPr>
+            <w:r>
+              <w:rPr>
+                <w:rFonts w:ascii="Times New Roman" w:eastAsiaTheme="minorEastAsia" w:hAnsi="Times New Roman" w:cs="Times New Roman"/>
+              </w:rPr>
+              <w:t>Nessuno</w:t>
+            </w:r>
+          </w:p>
+        </w:tc>
+      </w:tr>
+      <w:tr>
+        <w:tc>
+          <w:tcPr>
+            <w:tcW w:w="2407" w:type="dxa"/>
+          </w:tcPr>
+          <w:p>
+            <w:pPr>
+              <w:rPr>
+                <w:rFonts w:ascii="Times New Roman" w:eastAsiaTheme="minorEastAsia" w:hAnsi="Times New Roman" w:cs="Times New Roman"/>
+              </w:rPr>
+            </w:pPr>
+            <w:r>
+              <w:rPr>
+                <w:rFonts w:ascii="Times New Roman" w:eastAsiaTheme="minorEastAsia" w:hAnsi="Times New Roman" w:cs="Times New Roman"/>
+              </w:rPr>
+              <w:t>Assegnazione Veicolo</w:t>
+            </w:r>
+          </w:p>
+        </w:tc>
+        <w:tc>
+          <w:tcPr>
+            <w:tcW w:w="2407" w:type="dxa"/>
+          </w:tcPr>
+          <w:p>
+            <w:pPr>
+              <w:rPr>
+                <w:rFonts w:ascii="Times New Roman" w:eastAsiaTheme="minorEastAsia" w:hAnsi="Times New Roman" w:cs="Times New Roman"/>
+              </w:rPr>
+            </w:pPr>
+            <w:r>
+              <w:rPr>
+                <w:rFonts w:ascii="Times New Roman" w:eastAsiaTheme="minorEastAsia" w:hAnsi="Times New Roman" w:cs="Times New Roman"/>
+              </w:rPr>
+              <w:t>Relazione che associa un veicolo alla propria sede</w:t>
+            </w:r>
+          </w:p>
+        </w:tc>
+        <w:tc>
+          <w:tcPr>
+            <w:tcW w:w="2407" w:type="dxa"/>
+          </w:tcPr>
+          <w:p>
+            <w:pPr>
+              <w:rPr>
+                <w:rFonts w:ascii="Times New Roman" w:eastAsiaTheme="minorEastAsia" w:hAnsi="Times New Roman" w:cs="Times New Roman"/>
+              </w:rPr>
+            </w:pPr>
+            <w:r>
+              <w:rPr>
+                <w:rFonts w:ascii="Times New Roman" w:eastAsiaTheme="minorEastAsia" w:hAnsi="Times New Roman" w:cs="Times New Roman"/>
+              </w:rPr>
+              <w:t>Veicolo, Sede</w:t>
+            </w:r>
+          </w:p>
+        </w:tc>
+        <w:tc>
+          <w:tcPr>
+            <w:tcW w:w="2407" w:type="dxa"/>
+          </w:tcPr>
+          <w:p>
+            <w:pPr>
+              <w:rPr>
+                <w:rFonts w:ascii="Times New Roman" w:eastAsiaTheme="minorEastAsia" w:hAnsi="Times New Roman" w:cs="Times New Roman"/>
+              </w:rPr>
+            </w:pPr>
+            <w:r>
+              <w:rPr>
+                <w:rFonts w:ascii="Times New Roman" w:eastAsiaTheme="minorEastAsia" w:hAnsi="Times New Roman" w:cs="Times New Roman"/>
+              </w:rPr>
+              <w:t>Utilizzo</w:t>
+            </w:r>
           </w:p>
         </w:tc>
       </w:tr>
     </w:tbl>
+    <w:p>
+      <w:pPr>
+        <w:rPr>
+          <w:rFonts w:ascii="Times New Roman" w:eastAsiaTheme="minorEastAsia" w:hAnsi="Times New Roman" w:cs="Times New Roman"/>
+        </w:rPr>
+      </w:pPr>
+    </w:p>
+    <w:p>
+      <w:pPr>
+        <w:rPr>
+          <w:rFonts w:ascii="Times New Roman" w:eastAsiaTheme="minorEastAsia" w:hAnsi="Times New Roman" w:cs="Times New Roman"/>
+        </w:rPr>
+      </w:pPr>
+    </w:p>
+    <w:p>
+      <w:pPr>
+        <w:rPr>
+          <w:rFonts w:ascii="Times New Roman" w:eastAsiaTheme="minorEastAsia" w:hAnsi="Times New Roman" w:cs="Times New Roman"/>
+        </w:rPr>
+      </w:pPr>
+    </w:p>
+    <w:p>
+      <w:pPr>
+        <w:rPr>
+          <w:rFonts w:ascii="Times New Roman" w:eastAsiaTheme="minorEastAsia" w:hAnsi="Times New Roman" w:cs="Times New Roman"/>
+          <w:b/>
+          <w:bCs/>
+        </w:rPr>
+      </w:pPr>
+      <w:r>
+        <w:rPr>
+          <w:rFonts w:ascii="Times New Roman" w:eastAsiaTheme="minorEastAsia" w:hAnsi="Times New Roman" w:cs="Times New Roman"/>
+        </w:rPr>
+        <w:lastRenderedPageBreak/>
+        <w:t xml:space="preserve">Business rules </w:t>
+      </w:r>
+      <w:r>
+        <w:rPr>
+          <w:rFonts w:ascii="Times New Roman" w:eastAsiaTheme="minorEastAsia" w:hAnsi="Times New Roman" w:cs="Times New Roman"/>
+          <w:b/>
+          <w:bCs/>
+        </w:rPr>
+        <w:t>non descrittive:</w:t>
+      </w:r>
+    </w:p>
+    <w:p>
+      <w:pPr>
+        <w:rPr>
+          <w:rFonts w:ascii="Times New Roman" w:eastAsiaTheme="minorEastAsia" w:hAnsi="Times New Roman" w:cs="Times New Roman"/>
+          <w:b/>
+          <w:bCs/>
+        </w:rPr>
+      </w:pPr>
+    </w:p>
+    <w:p>
+      <w:pPr>
+        <w:rPr>
+          <w:rFonts w:ascii="Times New Roman" w:eastAsiaTheme="minorEastAsia" w:hAnsi="Times New Roman" w:cs="Times New Roman"/>
+          <w:b/>
+          <w:bCs/>
+        </w:rPr>
+      </w:pPr>
+    </w:p>
+    <w:tbl>
+      <w:tblPr>
+        <w:tblStyle w:val="Grigliatabella"/>
+        <w:tblW w:w="0" w:type="auto"/>
+        <w:tblLook w:val="04A0" w:firstRow="1" w:lastRow="0" w:firstColumn="1" w:lastColumn="0" w:noHBand="0" w:noVBand="1"/>
+      </w:tblPr>
+      <w:tblGrid>
+        <w:gridCol w:w="4814"/>
+        <w:gridCol w:w="4814"/>
+      </w:tblGrid>
+      <w:tr>
+        <w:tc>
+          <w:tcPr>
+            <w:tcW w:w="4814" w:type="dxa"/>
+          </w:tcPr>
+          <w:p>
+            <w:pPr>
+              <w:rPr>
+                <w:rFonts w:ascii="Times New Roman" w:eastAsiaTheme="minorEastAsia" w:hAnsi="Times New Roman" w:cs="Times New Roman"/>
+              </w:rPr>
+            </w:pPr>
+            <w:r>
+              <w:rPr>
+                <w:rFonts w:ascii="Times New Roman" w:eastAsiaTheme="minorEastAsia" w:hAnsi="Times New Roman" w:cs="Times New Roman"/>
+              </w:rPr>
+              <w:t>Vincoli di Integrità sui Dati</w:t>
+            </w:r>
+          </w:p>
+        </w:tc>
+        <w:tc>
+          <w:tcPr>
+            <w:tcW w:w="4814" w:type="dxa"/>
+          </w:tcPr>
+          <w:p>
+            <w:pPr>
+              <w:rPr>
+                <w:rFonts w:ascii="Times New Roman" w:eastAsiaTheme="minorEastAsia" w:hAnsi="Times New Roman" w:cs="Times New Roman"/>
+              </w:rPr>
+            </w:pPr>
+            <w:r>
+              <w:rPr>
+                <w:rFonts w:ascii="Times New Roman" w:eastAsiaTheme="minorEastAsia" w:hAnsi="Times New Roman" w:cs="Times New Roman"/>
+              </w:rPr>
+              <w:t>Vincoli di Derivazione sui Dati.</w:t>
+            </w:r>
+          </w:p>
+        </w:tc>
+      </w:tr>
+      <w:tr>
+        <w:tc>
+          <w:tcPr>
+            <w:tcW w:w="4814" w:type="dxa"/>
+          </w:tcPr>
+          <w:p>
+            <w:pPr>
+              <w:rPr>
+                <w:rFonts w:ascii="Times New Roman" w:eastAsiaTheme="minorEastAsia" w:hAnsi="Times New Roman" w:cs="Times New Roman"/>
+                <w:b/>
+                <w:bCs/>
+              </w:rPr>
+            </w:pPr>
+            <w:r>
+              <w:rPr>
+                <w:rFonts w:ascii="Times New Roman" w:eastAsiaTheme="minorEastAsia" w:hAnsi="Times New Roman" w:cs="Times New Roman"/>
+              </w:rPr>
+              <w:t xml:space="preserve">1. </w:t>
+            </w:r>
+            <w:r>
+              <w:rPr>
+                <w:rFonts w:ascii="Times New Roman" w:eastAsiaTheme="minorEastAsia" w:hAnsi="Times New Roman" w:cs="Times New Roman"/>
+              </w:rPr>
+              <w:t>Un “lotto materiali” può essere distribuito su molteplici sedi, la quantità di materiale assegnata ad una sede è indicata dall’attributo di relazione “quantità”</w:t>
+            </w:r>
+          </w:p>
+        </w:tc>
+        <w:tc>
+          <w:tcPr>
+            <w:tcW w:w="4814" w:type="dxa"/>
+          </w:tcPr>
+          <w:p>
+            <w:pPr>
+              <w:rPr>
+                <w:rFonts w:ascii="Times New Roman" w:eastAsiaTheme="minorEastAsia" w:hAnsi="Times New Roman" w:cs="Times New Roman"/>
+                <w:b/>
+                <w:bCs/>
+              </w:rPr>
+            </w:pPr>
+            <w:r>
+              <w:rPr>
+                <w:rFonts w:ascii="Times New Roman" w:eastAsiaTheme="minorEastAsia" w:hAnsi="Times New Roman" w:cs="Times New Roman"/>
+              </w:rPr>
+              <w:t xml:space="preserve">1. </w:t>
+            </w:r>
+            <w:r>
+              <w:rPr>
+                <w:rFonts w:ascii="Times New Roman" w:eastAsiaTheme="minorEastAsia" w:hAnsi="Times New Roman" w:cs="Times New Roman"/>
+              </w:rPr>
+              <w:t>La quantità totale di un “lotto materiali” è derivabile dalla somma di tutti i valori dell’attributo “quantità” delle relazioni “assegnazione materiali” nelle quali il “lotto materiali” prende parte.</w:t>
+            </w:r>
+          </w:p>
+        </w:tc>
+      </w:tr>
+      <w:tr>
+        <w:tc>
+          <w:tcPr>
+            <w:tcW w:w="4814" w:type="dxa"/>
+          </w:tcPr>
+          <w:p>
+            <w:pPr>
+              <w:rPr>
+                <w:rFonts w:ascii="Times New Roman" w:eastAsiaTheme="minorEastAsia" w:hAnsi="Times New Roman" w:cs="Times New Roman"/>
+                <w:b/>
+                <w:bCs/>
+              </w:rPr>
+            </w:pPr>
+            <w:r>
+              <w:rPr>
+                <w:rFonts w:ascii="Times New Roman" w:eastAsiaTheme="minorEastAsia" w:hAnsi="Times New Roman" w:cs="Times New Roman"/>
+              </w:rPr>
+              <w:t xml:space="preserve">2. </w:t>
+            </w:r>
+            <w:r>
+              <w:rPr>
+                <w:rFonts w:ascii="Times New Roman" w:eastAsiaTheme="minorEastAsia" w:hAnsi="Times New Roman" w:cs="Times New Roman"/>
+              </w:rPr>
+              <w:t>Un lavoratore (</w:t>
+            </w:r>
+            <w:r>
+              <w:rPr>
+                <w:rFonts w:ascii="Times New Roman" w:eastAsiaTheme="minorEastAsia" w:hAnsi="Times New Roman" w:cs="Times New Roman"/>
+              </w:rPr>
+              <w:t>impiegato) può</w:t>
+            </w:r>
+            <w:r>
+              <w:rPr>
+                <w:rFonts w:ascii="Times New Roman" w:eastAsiaTheme="minorEastAsia" w:hAnsi="Times New Roman" w:cs="Times New Roman"/>
+              </w:rPr>
+              <w:t xml:space="preserve"> essere capocantiere (capoufficio) di molteplici cantieri (uffici).</w:t>
+            </w:r>
+          </w:p>
+        </w:tc>
+        <w:tc>
+          <w:tcPr>
+            <w:tcW w:w="4814" w:type="dxa"/>
+          </w:tcPr>
+          <w:p>
+            <w:pPr>
+              <w:rPr>
+                <w:rFonts w:ascii="Times New Roman" w:eastAsiaTheme="minorEastAsia" w:hAnsi="Times New Roman" w:cs="Times New Roman"/>
+              </w:rPr>
+            </w:pPr>
+            <w:r>
+              <w:rPr>
+                <w:rFonts w:ascii="Times New Roman" w:eastAsiaTheme="minorEastAsia" w:hAnsi="Times New Roman" w:cs="Times New Roman"/>
+              </w:rPr>
+              <w:t>2.</w:t>
+            </w:r>
+            <w:r>
+              <w:rPr>
+                <w:rFonts w:ascii="Times New Roman" w:eastAsiaTheme="minorEastAsia" w:hAnsi="Times New Roman" w:cs="Times New Roman"/>
+              </w:rPr>
+              <w:t xml:space="preserve">  Il luogo di lavoro di un lavoratore (impiegato) può essere derivat</w:t>
+            </w:r>
+            <w:r>
+              <w:rPr>
+                <w:rFonts w:ascii="Times New Roman" w:eastAsiaTheme="minorEastAsia" w:hAnsi="Times New Roman" w:cs="Times New Roman"/>
+              </w:rPr>
+              <w:t xml:space="preserve">o percorrendo la relazione ricorsiva “capocantiere” (“capoufficio”) per poi percorrere la relazione “dirigenza cantiere” (“dirigenza ufficio”) e ottenere la sede di lavoro. </w:t>
+            </w:r>
+          </w:p>
+        </w:tc>
+      </w:tr>
+      <w:tr>
+        <w:tc>
+          <w:tcPr>
+            <w:tcW w:w="4814" w:type="dxa"/>
+          </w:tcPr>
+          <w:p>
+            <w:pPr>
+              <w:rPr>
+                <w:rFonts w:ascii="Times New Roman" w:eastAsiaTheme="minorEastAsia" w:hAnsi="Times New Roman" w:cs="Times New Roman"/>
+                <w:b/>
+                <w:bCs/>
+              </w:rPr>
+            </w:pPr>
+            <w:r>
+              <w:rPr>
+                <w:rFonts w:ascii="Times New Roman" w:eastAsiaTheme="minorEastAsia" w:hAnsi="Times New Roman" w:cs="Times New Roman"/>
+              </w:rPr>
+              <w:t xml:space="preserve">3. </w:t>
+            </w:r>
+            <w:r>
+              <w:rPr>
+                <w:rFonts w:ascii="Times New Roman" w:eastAsiaTheme="minorEastAsia" w:hAnsi="Times New Roman" w:cs="Times New Roman"/>
+              </w:rPr>
+              <w:t>Un lavoratore (impiegato) può lavorare su molteplici cantieri (uffici) ed avere quindi molteplici capicantiere (capiufficio)</w:t>
+            </w:r>
+            <w:r>
+              <w:rPr>
+                <w:rFonts w:ascii="Times New Roman" w:eastAsiaTheme="minorEastAsia" w:hAnsi="Times New Roman" w:cs="Times New Roman"/>
+              </w:rPr>
+              <w:t>.</w:t>
+            </w:r>
+          </w:p>
+        </w:tc>
+        <w:tc>
+          <w:tcPr>
+            <w:tcW w:w="4814" w:type="dxa"/>
+          </w:tcPr>
+          <w:p>
+            <w:pPr>
+              <w:rPr>
+                <w:rFonts w:ascii="Times New Roman" w:eastAsiaTheme="minorEastAsia" w:hAnsi="Times New Roman" w:cs="Times New Roman"/>
+              </w:rPr>
+            </w:pPr>
+            <w:r>
+              <w:rPr>
+                <w:rFonts w:ascii="Times New Roman" w:eastAsiaTheme="minorEastAsia" w:hAnsi="Times New Roman" w:cs="Times New Roman"/>
+              </w:rPr>
+              <w:t>3. La retribuzione di un dipendente è calcolata mediante la formula:</w:t>
+            </w:r>
+          </w:p>
+          <w:p>
+            <w:pPr>
+              <w:rPr>
+                <w:rFonts w:ascii="Times New Roman" w:eastAsiaTheme="minorEastAsia" w:hAnsi="Times New Roman" w:cs="Times New Roman"/>
+              </w:rPr>
+            </w:pPr>
+            <w:r>
+              <w:rPr>
+                <w:rFonts w:ascii="Times New Roman" w:eastAsiaTheme="minorEastAsia" w:hAnsi="Times New Roman" w:cs="Times New Roman"/>
+              </w:rPr>
+              <w:t xml:space="preserve"> </w:t>
+            </w:r>
+            <m:oMath>
+              <m:sSub>
+                <m:sSubPr>
+                  <m:ctrlPr>
+                    <w:rPr>
+                      <w:rFonts w:ascii="Cambria Math" w:eastAsiaTheme="minorEastAsia" w:hAnsi="Cambria Math" w:cs="Times New Roman"/>
+                      <w:i/>
+                    </w:rPr>
+                  </m:ctrlPr>
+                </m:sSubPr>
+                <m:e>
+                  <m:r>
+                    <w:rPr>
+                      <w:rFonts w:ascii="Cambria Math" w:eastAsiaTheme="minorEastAsia" w:hAnsi="Cambria Math" w:cs="Times New Roman"/>
+                    </w:rPr>
+                    <m:t>R</m:t>
+                  </m:r>
+                </m:e>
+                <m:sub>
+                  <m:r>
+                    <w:rPr>
+                      <w:rFonts w:ascii="Cambria Math" w:eastAsiaTheme="minorEastAsia" w:hAnsi="Cambria Math" w:cs="Times New Roman"/>
+                    </w:rPr>
+                    <m:t>tot</m:t>
+                  </m:r>
+                </m:sub>
+              </m:sSub>
+              <m:r>
+                <w:rPr>
+                  <w:rFonts w:ascii="Cambria Math" w:eastAsiaTheme="minorEastAsia" w:hAnsi="Cambria Math" w:cs="Times New Roman"/>
+                </w:rPr>
+                <m:t>=</m:t>
+              </m:r>
+              <m:sSub>
+                <m:sSubPr>
+                  <m:ctrlPr>
+                    <w:rPr>
+                      <w:rFonts w:ascii="Cambria Math" w:eastAsiaTheme="minorEastAsia" w:hAnsi="Cambria Math" w:cs="Times New Roman"/>
+                      <w:i/>
+                    </w:rPr>
+                  </m:ctrlPr>
+                </m:sSubPr>
+                <m:e>
+                  <m:r>
+                    <w:rPr>
+                      <w:rFonts w:ascii="Cambria Math" w:eastAsiaTheme="minorEastAsia" w:hAnsi="Cambria Math" w:cs="Times New Roman"/>
+                    </w:rPr>
+                    <m:t>(R</m:t>
+                  </m:r>
+                </m:e>
+                <m:sub>
+                  <m:r>
+                    <w:rPr>
+                      <w:rFonts w:ascii="Cambria Math" w:eastAsiaTheme="minorEastAsia" w:hAnsi="Cambria Math" w:cs="Times New Roman"/>
+                    </w:rPr>
+                    <m:t>oraria</m:t>
+                  </m:r>
+                </m:sub>
+              </m:sSub>
+              <m:r>
+                <w:rPr>
+                  <w:rFonts w:ascii="Cambria Math" w:eastAsiaTheme="minorEastAsia" w:hAnsi="Cambria Math" w:cs="Times New Roman"/>
+                </w:rPr>
+                <m:t>*</m:t>
+              </m:r>
+              <m:sSub>
+                <m:sSubPr>
+                  <m:ctrlPr>
+                    <w:rPr>
+                      <w:rFonts w:ascii="Cambria Math" w:eastAsiaTheme="minorEastAsia" w:hAnsi="Cambria Math" w:cs="Times New Roman"/>
+                      <w:i/>
+                    </w:rPr>
+                  </m:ctrlPr>
+                </m:sSubPr>
+                <m:e>
+                  <m:r>
+                    <w:rPr>
+                      <w:rFonts w:ascii="Cambria Math" w:eastAsiaTheme="minorEastAsia" w:hAnsi="Cambria Math" w:cs="Times New Roman"/>
+                    </w:rPr>
+                    <m:t>N</m:t>
+                  </m:r>
+                </m:e>
+                <m:sub>
+                  <m:r>
+                    <w:rPr>
+                      <w:rFonts w:ascii="Cambria Math" w:eastAsiaTheme="minorEastAsia" w:hAnsi="Cambria Math" w:cs="Times New Roman"/>
+                    </w:rPr>
+                    <m:t>ore</m:t>
+                  </m:r>
+                </m:sub>
+              </m:sSub>
+              <m:r>
+                <w:rPr>
+                  <w:rFonts w:ascii="Cambria Math" w:eastAsiaTheme="minorEastAsia" w:hAnsi="Cambria Math" w:cs="Times New Roman"/>
+                </w:rPr>
+                <m:t>)+Bonus</m:t>
+              </m:r>
+            </m:oMath>
+          </w:p>
+          <w:p>
+            <w:pPr>
+              <w:rPr>
+                <w:rFonts w:ascii="Times New Roman" w:eastAsiaTheme="minorEastAsia" w:hAnsi="Times New Roman" w:cs="Times New Roman"/>
+              </w:rPr>
+            </w:pPr>
+            <w:r>
+              <w:rPr>
+                <w:rFonts w:ascii="Times New Roman" w:eastAsiaTheme="minorEastAsia" w:hAnsi="Times New Roman" w:cs="Times New Roman"/>
+              </w:rPr>
+              <w:t xml:space="preserve">Il valore </w:t>
+            </w:r>
+            <w:r>
+              <w:rPr>
+                <w:rFonts w:ascii="Times New Roman" w:eastAsiaTheme="minorEastAsia" w:hAnsi="Times New Roman" w:cs="Times New Roman"/>
+                <w:b/>
+                <w:bCs/>
+              </w:rPr>
+              <w:t xml:space="preserve">NON </w:t>
+            </w:r>
+            <w:r>
+              <w:rPr>
+                <w:rFonts w:ascii="Times New Roman" w:eastAsiaTheme="minorEastAsia" w:hAnsi="Times New Roman" w:cs="Times New Roman"/>
+              </w:rPr>
+              <w:t>è determinato dalla fattura a cui il dipendente è associato tramite la relazione “Paga”.</w:t>
+            </w:r>
+            <w:r>
+              <w:rPr>
+                <w:rFonts w:ascii="Times New Roman" w:eastAsiaTheme="minorEastAsia" w:hAnsi="Times New Roman" w:cs="Times New Roman"/>
+              </w:rPr>
+              <w:t xml:space="preserve"> </w:t>
+            </w:r>
+          </w:p>
+        </w:tc>
+      </w:tr>
+      <w:tr>
+        <w:tc>
+          <w:tcPr>
+            <w:tcW w:w="4814" w:type="dxa"/>
+          </w:tcPr>
+          <w:p>
+            <w:pPr>
+              <w:rPr>
+                <w:rFonts w:ascii="Times New Roman" w:eastAsiaTheme="minorEastAsia" w:hAnsi="Times New Roman" w:cs="Times New Roman"/>
+              </w:rPr>
+            </w:pPr>
+            <w:r>
+              <w:rPr>
+                <w:rFonts w:ascii="Times New Roman" w:eastAsiaTheme="minorEastAsia" w:hAnsi="Times New Roman" w:cs="Times New Roman"/>
+              </w:rPr>
+              <w:t>4. L’attributo di relazione “Utilizzo” della relazione “Assegnazione Veicolo” specifica come sta venendo usato il veicolo: auto aziendale o furgone trasporto merci.</w:t>
+            </w:r>
+          </w:p>
+        </w:tc>
+        <w:tc>
+          <w:tcPr>
+            <w:tcW w:w="4814" w:type="dxa"/>
+          </w:tcPr>
+          <w:p>
+            <w:pPr>
+              <w:rPr>
+                <w:rFonts w:ascii="Times New Roman" w:eastAsiaTheme="minorEastAsia" w:hAnsi="Times New Roman" w:cs="Times New Roman"/>
+                <w:b/>
+                <w:bCs/>
+              </w:rPr>
+            </w:pPr>
+          </w:p>
+        </w:tc>
+      </w:tr>
+      <w:tr>
+        <w:tc>
+          <w:tcPr>
+            <w:tcW w:w="4814" w:type="dxa"/>
+          </w:tcPr>
+          <w:p>
+            <w:pPr>
+              <w:rPr>
+                <w:rFonts w:ascii="Times New Roman" w:eastAsiaTheme="minorEastAsia" w:hAnsi="Times New Roman" w:cs="Times New Roman"/>
+                <w:b/>
+                <w:bCs/>
+              </w:rPr>
+            </w:pPr>
+          </w:p>
+        </w:tc>
+        <w:tc>
+          <w:tcPr>
+            <w:tcW w:w="4814" w:type="dxa"/>
+          </w:tcPr>
+          <w:p>
+            <w:pPr>
+              <w:rPr>
+                <w:rFonts w:ascii="Times New Roman" w:eastAsiaTheme="minorEastAsia" w:hAnsi="Times New Roman" w:cs="Times New Roman"/>
+                <w:b/>
+                <w:bCs/>
+              </w:rPr>
+            </w:pPr>
+          </w:p>
+        </w:tc>
+      </w:tr>
+    </w:tbl>
+    <w:p>
+      <w:pPr>
+        <w:rPr>
+          <w:rFonts w:ascii="Times New Roman" w:eastAsiaTheme="minorEastAsia" w:hAnsi="Times New Roman" w:cs="Times New Roman"/>
+          <w:b/>
+          <w:bCs/>
+        </w:rPr>
+      </w:pPr>
+    </w:p>
+    <w:p>
+      <w:pPr>
+        <w:rPr>
+          <w:rFonts w:ascii="Times New Roman" w:eastAsiaTheme="minorEastAsia" w:hAnsi="Times New Roman" w:cs="Times New Roman"/>
+        </w:rPr>
+      </w:pPr>
+    </w:p>
+    <w:p>
+      <w:pPr>
+        <w:rPr>
+          <w:rFonts w:ascii="Times New Roman" w:eastAsiaTheme="minorEastAsia" w:hAnsi="Times New Roman" w:cs="Times New Roman"/>
+        </w:rPr>
+      </w:pPr>
+    </w:p>
+    <w:p>
+      <w:pPr>
+        <w:rPr>
+          <w:rFonts w:ascii="Times New Roman" w:eastAsiaTheme="minorEastAsia" w:hAnsi="Times New Roman" w:cs="Times New Roman"/>
+        </w:rPr>
+      </w:pPr>
+    </w:p>
+    <w:p>
+      <w:pPr>
+        <w:rPr>
+          <w:rFonts w:ascii="Times New Roman" w:eastAsiaTheme="minorEastAsia" w:hAnsi="Times New Roman" w:cs="Times New Roman"/>
+        </w:rPr>
+      </w:pPr>
+    </w:p>
+    <w:p>
+      <w:pPr>
+        <w:rPr>
+          <w:rFonts w:ascii="Times New Roman" w:eastAsiaTheme="minorEastAsia" w:hAnsi="Times New Roman" w:cs="Times New Roman"/>
+        </w:rPr>
+      </w:pPr>
+    </w:p>
+    <w:p>
+      <w:pPr>
+        <w:rPr>
+          <w:rFonts w:ascii="Times New Roman" w:eastAsiaTheme="minorEastAsia" w:hAnsi="Times New Roman" w:cs="Times New Roman"/>
+        </w:rPr>
+      </w:pPr>
+    </w:p>
+    <w:p>
+      <w:pPr>
+        <w:rPr>
+          <w:rFonts w:ascii="Times New Roman" w:eastAsiaTheme="minorEastAsia" w:hAnsi="Times New Roman" w:cs="Times New Roman"/>
+        </w:rPr>
+      </w:pPr>
+    </w:p>
+    <w:p>
+      <w:pPr>
+        <w:rPr>
+          <w:rFonts w:ascii="Times New Roman" w:eastAsiaTheme="minorEastAsia" w:hAnsi="Times New Roman" w:cs="Times New Roman"/>
+        </w:rPr>
+      </w:pPr>
+    </w:p>
+    <w:p>
+      <w:pPr>
+        <w:rPr>
+          <w:rFonts w:ascii="Times New Roman" w:eastAsiaTheme="minorEastAsia" w:hAnsi="Times New Roman" w:cs="Times New Roman"/>
+        </w:rPr>
+      </w:pPr>
+    </w:p>
+    <w:p>
+      <w:pPr>
+        <w:rPr>
+          <w:rFonts w:ascii="Times New Roman" w:eastAsiaTheme="minorEastAsia" w:hAnsi="Times New Roman" w:cs="Times New Roman"/>
+        </w:rPr>
+      </w:pPr>
+    </w:p>
     <w:p>
       <w:pPr>
         <w:rPr>
@@ -4317,6 +5063,95 @@
     </w:lvl>
   </w:abstractNum>
   <w:abstractNum w:abstractNumId="1" w15:restartNumberingAfterBreak="0">
+    <w:nsid w:val="0D953FB2"/>
+    <w:multiLevelType w:val="hybridMultilevel"/>
+    <w:tmpl w:val="063C9348"/>
+    <w:lvl w:ilvl="0" w:tplc="0410000F">
+      <w:start w:val="1"/>
+      <w:numFmt w:val="decimal"/>
+      <w:lvlText w:val="%1."/>
+      <w:lvlJc w:val="left"/>
+      <w:pPr>
+        <w:ind w:left="720" w:hanging="360"/>
+      </w:pPr>
+      <w:rPr>
+        <w:rFonts w:hint="default"/>
+      </w:rPr>
+    </w:lvl>
+    <w:lvl w:ilvl="1" w:tplc="04100019" w:tentative="1">
+      <w:start w:val="1"/>
+      <w:numFmt w:val="lowerLetter"/>
+      <w:lvlText w:val="%2."/>
+      <w:lvlJc w:val="left"/>
+      <w:pPr>
+        <w:ind w:left="1440" w:hanging="360"/>
+      </w:pPr>
+    </w:lvl>
+    <w:lvl w:ilvl="2" w:tplc="0410001B" w:tentative="1">
+      <w:start w:val="1"/>
+      <w:numFmt w:val="lowerRoman"/>
+      <w:lvlText w:val="%3."/>
+      <w:lvlJc w:val="right"/>
+      <w:pPr>
+        <w:ind w:left="2160" w:hanging="180"/>
+      </w:pPr>
+    </w:lvl>
+    <w:lvl w:ilvl="3" w:tplc="0410000F" w:tentative="1">
+      <w:start w:val="1"/>
+      <w:numFmt w:val="decimal"/>
+      <w:lvlText w:val="%4."/>
+      <w:lvlJc w:val="left"/>
+      <w:pPr>
+        <w:ind w:left="2880" w:hanging="360"/>
+      </w:pPr>
+    </w:lvl>
+    <w:lvl w:ilvl="4" w:tplc="04100019" w:tentative="1">
+      <w:start w:val="1"/>
+      <w:numFmt w:val="lowerLetter"/>
+      <w:lvlText w:val="%5."/>
+      <w:lvlJc w:val="left"/>
+      <w:pPr>
+        <w:ind w:left="3600" w:hanging="360"/>
+      </w:pPr>
+    </w:lvl>
+    <w:lvl w:ilvl="5" w:tplc="0410001B" w:tentative="1">
+      <w:start w:val="1"/>
+      <w:numFmt w:val="lowerRoman"/>
+      <w:lvlText w:val="%6."/>
+      <w:lvlJc w:val="right"/>
+      <w:pPr>
+        <w:ind w:left="4320" w:hanging="180"/>
+      </w:pPr>
+    </w:lvl>
+    <w:lvl w:ilvl="6" w:tplc="0410000F" w:tentative="1">
+      <w:start w:val="1"/>
+      <w:numFmt w:val="decimal"/>
+      <w:lvlText w:val="%7."/>
+      <w:lvlJc w:val="left"/>
+      <w:pPr>
+        <w:ind w:left="5040" w:hanging="360"/>
+      </w:pPr>
+    </w:lvl>
+    <w:lvl w:ilvl="7" w:tplc="04100019" w:tentative="1">
+      <w:start w:val="1"/>
+      <w:numFmt w:val="lowerLetter"/>
+      <w:lvlText w:val="%8."/>
+      <w:lvlJc w:val="left"/>
+      <w:pPr>
+        <w:ind w:left="5760" w:hanging="360"/>
+      </w:pPr>
+    </w:lvl>
+    <w:lvl w:ilvl="8" w:tplc="0410001B" w:tentative="1">
+      <w:start w:val="1"/>
+      <w:numFmt w:val="lowerRoman"/>
+      <w:lvlText w:val="%9."/>
+      <w:lvlJc w:val="right"/>
+      <w:pPr>
+        <w:ind w:left="6480" w:hanging="180"/>
+      </w:pPr>
+    </w:lvl>
+  </w:abstractNum>
+  <w:abstractNum w:abstractNumId="2" w15:restartNumberingAfterBreak="0">
     <w:nsid w:val="13125619"/>
     <w:multiLevelType w:val="hybridMultilevel"/>
     <w:tmpl w:val="9248492C"/>
@@ -4429,7 +5264,7 @@
       </w:rPr>
     </w:lvl>
   </w:abstractNum>
-  <w:abstractNum w:abstractNumId="2" w15:restartNumberingAfterBreak="0">
+  <w:abstractNum w:abstractNumId="3" w15:restartNumberingAfterBreak="0">
     <w:nsid w:val="159D58D1"/>
     <w:multiLevelType w:val="hybridMultilevel"/>
     <w:tmpl w:val="0052A36E"/>
@@ -4518,7 +5353,7 @@
       </w:pPr>
     </w:lvl>
   </w:abstractNum>
-  <w:abstractNum w:abstractNumId="3" w15:restartNumberingAfterBreak="0">
+  <w:abstractNum w:abstractNumId="4" w15:restartNumberingAfterBreak="0">
     <w:nsid w:val="1AAB4936"/>
     <w:multiLevelType w:val="hybridMultilevel"/>
     <w:tmpl w:val="D704643A"/>
@@ -4631,7 +5466,7 @@
       </w:rPr>
     </w:lvl>
   </w:abstractNum>
-  <w:abstractNum w:abstractNumId="4" w15:restartNumberingAfterBreak="0">
+  <w:abstractNum w:abstractNumId="5" w15:restartNumberingAfterBreak="0">
     <w:nsid w:val="1FC0399E"/>
     <w:multiLevelType w:val="hybridMultilevel"/>
     <w:tmpl w:val="1FF0C458"/>
@@ -4744,7 +5579,96 @@
       </w:rPr>
     </w:lvl>
   </w:abstractNum>
-  <w:abstractNum w:abstractNumId="5" w15:restartNumberingAfterBreak="0">
+  <w:abstractNum w:abstractNumId="6" w15:restartNumberingAfterBreak="0">
+    <w:nsid w:val="209658A9"/>
+    <w:multiLevelType w:val="hybridMultilevel"/>
+    <w:tmpl w:val="5CCC8122"/>
+    <w:lvl w:ilvl="0" w:tplc="0410000F">
+      <w:start w:val="1"/>
+      <w:numFmt w:val="decimal"/>
+      <w:lvlText w:val="%1."/>
+      <w:lvlJc w:val="left"/>
+      <w:pPr>
+        <w:ind w:left="720" w:hanging="360"/>
+      </w:pPr>
+      <w:rPr>
+        <w:rFonts w:hint="default"/>
+      </w:rPr>
+    </w:lvl>
+    <w:lvl w:ilvl="1" w:tplc="04100019" w:tentative="1">
+      <w:start w:val="1"/>
+      <w:numFmt w:val="lowerLetter"/>
+      <w:lvlText w:val="%2."/>
+      <w:lvlJc w:val="left"/>
+      <w:pPr>
+        <w:ind w:left="1440" w:hanging="360"/>
+      </w:pPr>
+    </w:lvl>
+    <w:lvl w:ilvl="2" w:tplc="0410001B" w:tentative="1">
+      <w:start w:val="1"/>
+      <w:numFmt w:val="lowerRoman"/>
+      <w:lvlText w:val="%3."/>
+      <w:lvlJc w:val="right"/>
+      <w:pPr>
+        <w:ind w:left="2160" w:hanging="180"/>
+      </w:pPr>
+    </w:lvl>
+    <w:lvl w:ilvl="3" w:tplc="0410000F" w:tentative="1">
+      <w:start w:val="1"/>
+      <w:numFmt w:val="decimal"/>
+      <w:lvlText w:val="%4."/>
+      <w:lvlJc w:val="left"/>
+      <w:pPr>
+        <w:ind w:left="2880" w:hanging="360"/>
+      </w:pPr>
+    </w:lvl>
+    <w:lvl w:ilvl="4" w:tplc="04100019" w:tentative="1">
+      <w:start w:val="1"/>
+      <w:numFmt w:val="lowerLetter"/>
+      <w:lvlText w:val="%5."/>
+      <w:lvlJc w:val="left"/>
+      <w:pPr>
+        <w:ind w:left="3600" w:hanging="360"/>
+      </w:pPr>
+    </w:lvl>
+    <w:lvl w:ilvl="5" w:tplc="0410001B" w:tentative="1">
+      <w:start w:val="1"/>
+      <w:numFmt w:val="lowerRoman"/>
+      <w:lvlText w:val="%6."/>
+      <w:lvlJc w:val="right"/>
+      <w:pPr>
+        <w:ind w:left="4320" w:hanging="180"/>
+      </w:pPr>
+    </w:lvl>
+    <w:lvl w:ilvl="6" w:tplc="0410000F" w:tentative="1">
+      <w:start w:val="1"/>
+      <w:numFmt w:val="decimal"/>
+      <w:lvlText w:val="%7."/>
+      <w:lvlJc w:val="left"/>
+      <w:pPr>
+        <w:ind w:left="5040" w:hanging="360"/>
+      </w:pPr>
+    </w:lvl>
+    <w:lvl w:ilvl="7" w:tplc="04100019" w:tentative="1">
+      <w:start w:val="1"/>
+      <w:numFmt w:val="lowerLetter"/>
+      <w:lvlText w:val="%8."/>
+      <w:lvlJc w:val="left"/>
+      <w:pPr>
+        <w:ind w:left="5760" w:hanging="360"/>
+      </w:pPr>
+    </w:lvl>
+    <w:lvl w:ilvl="8" w:tplc="0410001B" w:tentative="1">
+      <w:start w:val="1"/>
+      <w:numFmt w:val="lowerRoman"/>
+      <w:lvlText w:val="%9."/>
+      <w:lvlJc w:val="right"/>
+      <w:pPr>
+        <w:ind w:left="6480" w:hanging="180"/>
+      </w:pPr>
+    </w:lvl>
+  </w:abstractNum>
+  <w:abstractNum w:abstractNumId="7" w15:restartNumberingAfterBreak="0">
     <w:nsid w:val="218803A1"/>
     <w:multiLevelType w:val="hybridMultilevel"/>
     <w:tmpl w:val="6F2EA3B2"/>
@@ -4857,7 +5781,96 @@
       </w:rPr>
     </w:lvl>
   </w:abstractNum>
-  <w:abstractNum w:abstractNumId="6" w15:restartNumberingAfterBreak="0">
+  <w:abstractNum w:abstractNumId="8" w15:restartNumberingAfterBreak="0">
+    <w:nsid w:val="224A251B"/>
+    <w:multiLevelType w:val="hybridMultilevel"/>
+    <w:tmpl w:val="2DC89F58"/>
+    <w:lvl w:ilvl="0" w:tplc="0410000F">
+      <w:start w:val="1"/>
+      <w:numFmt w:val="decimal"/>
+      <w:lvlText w:val="%1."/>
+      <w:lvlJc w:val="left"/>
+      <w:pPr>
+        <w:ind w:left="720" w:hanging="360"/>
+      </w:pPr>
+      <w:rPr>
+        <w:rFonts w:hint="default"/>
+      </w:rPr>
+    </w:lvl>
+    <w:lvl w:ilvl="1" w:tplc="04100019" w:tentative="1">
+      <w:start w:val="1"/>
+      <w:numFmt w:val="lowerLetter"/>
+      <w:lvlText w:val="%2."/>
+      <w:lvlJc w:val="left"/>
+      <w:pPr>
+        <w:ind w:left="1440" w:hanging="360"/>
+      </w:pPr>
+    </w:lvl>
+    <w:lvl w:ilvl="2" w:tplc="0410001B" w:tentative="1">
+      <w:start w:val="1"/>
+      <w:numFmt w:val="lowerRoman"/>
+      <w:lvlText w:val="%3."/>
+      <w:lvlJc w:val="right"/>
+      <w:pPr>
+        <w:ind w:left="2160" w:hanging="180"/>
+      </w:pPr>
+    </w:lvl>
+    <w:lvl w:ilvl="3" w:tplc="0410000F" w:tentative="1">
+      <w:start w:val="1"/>
+      <w:numFmt w:val="decimal"/>
+      <w:lvlText w:val="%4."/>
+      <w:lvlJc w:val="left"/>
+      <w:pPr>
+        <w:ind w:left="2880" w:hanging="360"/>
+      </w:pPr>
+    </w:lvl>
+    <w:lvl w:ilvl="4" w:tplc="04100019" w:tentative="1">
+      <w:start w:val="1"/>
+      <w:numFmt w:val="lowerLetter"/>
+      <w:lvlText w:val="%5."/>
+      <w:lvlJc w:val="left"/>
+      <w:pPr>
+        <w:ind w:left="3600" w:hanging="360"/>
+      </w:pPr>
+    </w:lvl>
+    <w:lvl w:ilvl="5" w:tplc="0410001B" w:tentative="1">
+      <w:start w:val="1"/>
+      <w:numFmt w:val="lowerRoman"/>
+      <w:lvlText w:val="%6."/>
+      <w:lvlJc w:val="right"/>
+      <w:pPr>
+        <w:ind w:left="4320" w:hanging="180"/>
+      </w:pPr>
+    </w:lvl>
+    <w:lvl w:ilvl="6" w:tplc="0410000F" w:tentative="1">
+      <w:start w:val="1"/>
+      <w:numFmt w:val="decimal"/>
+      <w:lvlText w:val="%7."/>
+      <w:lvlJc w:val="left"/>
+      <w:pPr>
+        <w:ind w:left="5040" w:hanging="360"/>
+      </w:pPr>
+    </w:lvl>
+    <w:lvl w:ilvl="7" w:tplc="04100019" w:tentative="1">
+      <w:start w:val="1"/>
+      <w:numFmt w:val="lowerLetter"/>
+      <w:lvlText w:val="%8."/>
+      <w:lvlJc w:val="left"/>
+      <w:pPr>
+        <w:ind w:left="5760" w:hanging="360"/>
+      </w:pPr>
+    </w:lvl>
+    <w:lvl w:ilvl="8" w:tplc="0410001B" w:tentative="1">
+      <w:start w:val="1"/>
+      <w:numFmt w:val="lowerRoman"/>
+      <w:lvlText w:val="%9."/>
+      <w:lvlJc w:val="right"/>
+      <w:pPr>
+        <w:ind w:left="6480" w:hanging="180"/>
+      </w:pPr>
+    </w:lvl>
+  </w:abstractNum>
+  <w:abstractNum w:abstractNumId="9" w15:restartNumberingAfterBreak="0">
     <w:nsid w:val="2D6246D7"/>
     <w:multiLevelType w:val="hybridMultilevel"/>
     <w:tmpl w:val="F5D0E26E"/>
@@ -4970,7 +5983,7 @@
       </w:rPr>
     </w:lvl>
   </w:abstractNum>
-  <w:abstractNum w:abstractNumId="7" w15:restartNumberingAfterBreak="0">
+  <w:abstractNum w:abstractNumId="10" w15:restartNumberingAfterBreak="0">
     <w:nsid w:val="3E370055"/>
     <w:multiLevelType w:val="hybridMultilevel"/>
     <w:tmpl w:val="D1DEB384"/>
@@ -5083,7 +6096,7 @@
       </w:rPr>
     </w:lvl>
   </w:abstractNum>
-  <w:abstractNum w:abstractNumId="8" w15:restartNumberingAfterBreak="0">
+  <w:abstractNum w:abstractNumId="11" w15:restartNumberingAfterBreak="0">
     <w:nsid w:val="3E3B1826"/>
     <w:multiLevelType w:val="hybridMultilevel"/>
     <w:tmpl w:val="52F2646A"/>
@@ -5169,7 +6182,7 @@
       </w:pPr>
     </w:lvl>
   </w:abstractNum>
-  <w:abstractNum w:abstractNumId="9" w15:restartNumberingAfterBreak="0">
+  <w:abstractNum w:abstractNumId="12" w15:restartNumberingAfterBreak="0">
     <w:nsid w:val="41AE0435"/>
     <w:multiLevelType w:val="hybridMultilevel"/>
     <w:tmpl w:val="12A0DBE0"/>
@@ -5282,7 +6295,7 @@
       </w:rPr>
     </w:lvl>
   </w:abstractNum>
-  <w:abstractNum w:abstractNumId="10" w15:restartNumberingAfterBreak="0">
+  <w:abstractNum w:abstractNumId="13" w15:restartNumberingAfterBreak="0">
     <w:nsid w:val="453F40C5"/>
     <w:multiLevelType w:val="hybridMultilevel"/>
     <w:tmpl w:val="25720CCA"/>
@@ -5395,7 +6408,7 @@
       </w:rPr>
     </w:lvl>
   </w:abstractNum>
-  <w:abstractNum w:abstractNumId="11" w15:restartNumberingAfterBreak="0">
+  <w:abstractNum w:abstractNumId="14" w15:restartNumberingAfterBreak="0">
     <w:nsid w:val="56B94787"/>
     <w:multiLevelType w:val="hybridMultilevel"/>
     <w:tmpl w:val="95A0917E"/>
@@ -5508,7 +6521,210 @@
       </w:rPr>
     </w:lvl>
   </w:abstractNum>
-  <w:abstractNum w:abstractNumId="12" w15:restartNumberingAfterBreak="0">
+  <w:abstractNum w:abstractNumId="15" w15:restartNumberingAfterBreak="0">
+    <w:nsid w:val="60E91B02"/>
+    <w:multiLevelType w:val="hybridMultilevel"/>
+    <w:tmpl w:val="93A256CE"/>
+    <w:lvl w:ilvl="0" w:tplc="04100001">
+      <w:start w:val="1"/>
+      <w:numFmt w:val="bullet"/>
+      <w:lvlText w:val=""/>
+      <w:lvlJc w:val="left"/>
+      <w:pPr>
+        <w:ind w:left="720" w:hanging="360"/>
+      </w:pPr>
+      <w:rPr>
+        <w:rFonts w:ascii="Symbol" w:hAnsi="Symbol" w:hint="default"/>
+      </w:rPr>
+    </w:lvl>
+    <w:lvl w:ilvl="1" w:tplc="04100003" w:tentative="1">
+      <w:start w:val="1"/>
+      <w:numFmt w:val="bullet"/>
+      <w:lvlText w:val="o"/>
+      <w:lvlJc w:val="left"/>
+      <w:pPr>
+        <w:ind w:left="1440" w:hanging="360"/>
+      </w:pPr>
+      <w:rPr>
+        <w:rFonts w:ascii="Courier New" w:hAnsi="Courier New" w:cs="Courier New" w:hint="default"/>
+      </w:rPr>
+    </w:lvl>
+    <w:lvl w:ilvl="2" w:tplc="04100005" w:tentative="1">
+      <w:start w:val="1"/>
+      <w:numFmt w:val="bullet"/>
+      <w:lvlText w:val=""/>
+      <w:lvlJc w:val="left"/>
+      <w:pPr>
+        <w:ind w:left="2160" w:hanging="360"/>
+      </w:pPr>
+      <w:rPr>
+        <w:rFonts w:ascii="Wingdings" w:hAnsi="Wingdings" w:hint="default"/>
+      </w:rPr>
+    </w:lvl>
+    <w:lvl w:ilvl="3" w:tplc="04100001" w:tentative="1">
+      <w:start w:val="1"/>
+      <w:numFmt w:val="bullet"/>
+      <w:lvlText w:val=""/>
+      <w:lvlJc w:val="left"/>
+      <w:pPr>
+        <w:ind w:left="2880" w:hanging="360"/>
+      </w:pPr>
+      <w:rPr>
+        <w:rFonts w:ascii="Symbol" w:hAnsi="Symbol" w:hint="default"/>
+      </w:rPr>
+    </w:lvl>
+    <w:lvl w:ilvl="4" w:tplc="04100003" w:tentative="1">
+      <w:start w:val="1"/>
+      <w:numFmt w:val="bullet"/>
+      <w:lvlText w:val="o"/>
+      <w:lvlJc w:val="left"/>
+      <w:pPr>
+        <w:ind w:left="3600" w:hanging="360"/>
+      </w:pPr>
+      <w:rPr>
+        <w:rFonts w:ascii="Courier New" w:hAnsi="Courier New" w:cs="Courier New" w:hint="default"/>
+      </w:rPr>
+    </w:lvl>
+    <w:lvl w:ilvl="5" w:tplc="04100005" w:tentative="1">
+      <w:start w:val="1"/>
+      <w:numFmt w:val="bullet"/>
+      <w:lvlText w:val=""/>
+      <w:lvlJc w:val="left"/>
+      <w:pPr>
+        <w:ind w:left="4320" w:hanging="360"/>
+      </w:pPr>
+      <w:rPr>
+        <w:rFonts w:ascii="Wingdings" w:hAnsi="Wingdings" w:hint="default"/>
+      </w:rPr>
+    </w:lvl>
+    <w:lvl w:ilvl="6" w:tplc="04100001" w:tentative="1">
+      <w:start w:val="1"/>
+      <w:numFmt w:val="bullet"/>
+      <w:lvlText w:val=""/>
+      <w:lvlJc w:val="left"/>
+      <w:pPr>
+        <w:ind w:left="5040" w:hanging="360"/>
+      </w:pPr>
+      <w:rPr>
+        <w:rFonts w:ascii="Symbol" w:hAnsi="Symbol" w:hint="default"/>
+      </w:rPr>
+    </w:lvl>
+    <w:lvl w:ilvl="7" w:tplc="04100003" w:tentative="1">
+      <w:start w:val="1"/>
+      <w:numFmt w:val="bullet"/>
+      <w:lvlText w:val="o"/>
+      <w:lvlJc w:val="left"/>
+      <w:pPr>
+        <w:ind w:left="5760" w:hanging="360"/>
+      </w:pPr>
+      <w:rPr>
+        <w:rFonts w:ascii="Courier New" w:hAnsi="Courier New" w:cs="Courier New" w:hint="default"/>
+      </w:rPr>
+    </w:lvl>
+    <w:lvl w:ilvl="8" w:tplc="04100005" w:tentative="1">
+      <w:start w:val="1"/>
+      <w:numFmt w:val="bullet"/>
+      <w:lvlText w:val=""/>
+      <w:lvlJc w:val="left"/>
+      <w:pPr>
+        <w:ind w:left="6480" w:hanging="360"/>
+      </w:pPr>
+      <w:rPr>
+        <w:rFonts w:ascii="Wingdings" w:hAnsi="Wingdings" w:hint="default"/>
+      </w:rPr>
+    </w:lvl>
+  </w:abstractNum>
+  <w:abstractNum w:abstractNumId="16" w15:restartNumberingAfterBreak="0">
+    <w:nsid w:val="641C400A"/>
+    <w:multiLevelType w:val="hybridMultilevel"/>
+    <w:tmpl w:val="0122E7F2"/>
+    <w:lvl w:ilvl="0" w:tplc="0410000F">
+      <w:start w:val="1"/>
+      <w:numFmt w:val="decimal"/>
+      <w:lvlText w:val="%1."/>
+      <w:lvlJc w:val="left"/>
+      <w:pPr>
+        <w:ind w:left="720" w:hanging="360"/>
+      </w:pPr>
+      <w:rPr>
+        <w:rFonts w:hint="default"/>
+        <w:b w:val="0"/>
+      </w:rPr>
+    </w:lvl>
+    <w:lvl w:ilvl="1" w:tplc="04100019" w:tentative="1">
+      <w:start w:val="1"/>
+      <w:numFmt w:val="lowerLetter"/>
+      <w:lvlText w:val="%2."/>
+      <w:lvlJc w:val="left"/>
+      <w:pPr>
+        <w:ind w:left="1440" w:hanging="360"/>
+      </w:pPr>
+    </w:lvl>
+    <w:lvl w:ilvl="2" w:tplc="0410001B" w:tentative="1">
+      <w:start w:val="1"/>
+      <w:numFmt w:val="lowerRoman"/>
+      <w:lvlText w:val="%3."/>
+      <w:lvlJc w:val="right"/>
+      <w:pPr>
+        <w:ind w:left="2160" w:hanging="180"/>
+      </w:pPr>
+    </w:lvl>
+    <w:lvl w:ilvl="3" w:tplc="0410000F" w:tentative="1">
+      <w:start w:val="1"/>
+      <w:numFmt w:val="decimal"/>
+      <w:lvlText w:val="%4."/>
+      <w:lvlJc w:val="left"/>
+      <w:pPr>
+        <w:ind w:left="2880" w:hanging="360"/>
+      </w:pPr>
+    </w:lvl>
+    <w:lvl w:ilvl="4" w:tplc="04100019" w:tentative="1">
+      <w:start w:val="1"/>
+      <w:numFmt w:val="lowerLetter"/>
+      <w:lvlText w:val="%5."/>
+      <w:lvlJc w:val="left"/>
+      <w:pPr>
+        <w:ind w:left="3600" w:hanging="360"/>
+      </w:pPr>
+    </w:lvl>
+    <w:lvl w:ilvl="5" w:tplc="0410001B" w:tentative="1">
+      <w:start w:val="1"/>
+      <w:numFmt w:val="lowerRoman"/>
+      <w:lvlText w:val="%6."/>
+      <w:lvlJc w:val="right"/>
+      <w:pPr>
+        <w:ind w:left="4320" w:hanging="180"/>
+      </w:pPr>
+    </w:lvl>
+    <w:lvl w:ilvl="6" w:tplc="0410000F" w:tentative="1">
+      <w:start w:val="1"/>
+      <w:numFmt w:val="decimal"/>
+      <w:lvlText w:val="%7."/>
+      <w:lvlJc w:val="left"/>
+      <w:pPr>
+        <w:ind w:left="5040" w:hanging="360"/>
+      </w:pPr>
+    </w:lvl>
+    <w:lvl w:ilvl="7" w:tplc="04100019" w:tentative="1">
+      <w:start w:val="1"/>
+      <w:numFmt w:val="lowerLetter"/>
+      <w:lvlText w:val="%8."/>
+      <w:lvlJc w:val="left"/>
+      <w:pPr>
+        <w:ind w:left="5760" w:hanging="360"/>
+      </w:pPr>
+    </w:lvl>
+    <w:lvl w:ilvl="8" w:tplc="0410001B" w:tentative="1">
+      <w:start w:val="1"/>
+      <w:numFmt w:val="lowerRoman"/>
+      <w:lvlText w:val="%9."/>
+      <w:lvlJc w:val="right"/>
+      <w:pPr>
+        <w:ind w:left="6480" w:hanging="180"/>
+      </w:pPr>
+    </w:lvl>
+  </w:abstractNum>
+  <w:abstractNum w:abstractNumId="17" w15:restartNumberingAfterBreak="0">
     <w:nsid w:val="648D4340"/>
     <w:multiLevelType w:val="hybridMultilevel"/>
     <w:tmpl w:val="5466348C"/>
@@ -5621,7 +6837,7 @@
       </w:rPr>
     </w:lvl>
   </w:abstractNum>
-  <w:abstractNum w:abstractNumId="13" w15:restartNumberingAfterBreak="0">
+  <w:abstractNum w:abstractNumId="18" w15:restartNumberingAfterBreak="0">
     <w:nsid w:val="68DE62CB"/>
     <w:multiLevelType w:val="hybridMultilevel"/>
     <w:tmpl w:val="FF0AC798"/>
@@ -5707,7 +6923,7 @@
       </w:pPr>
     </w:lvl>
   </w:abstractNum>
-  <w:abstractNum w:abstractNumId="14" w15:restartNumberingAfterBreak="0">
+  <w:abstractNum w:abstractNumId="19" w15:restartNumberingAfterBreak="0">
     <w:nsid w:val="6BB36F96"/>
     <w:multiLevelType w:val="hybridMultilevel"/>
     <w:tmpl w:val="2176FDC4"/>
@@ -5820,7 +7036,96 @@
       </w:rPr>
     </w:lvl>
   </w:abstractNum>
-  <w:abstractNum w:abstractNumId="15" w15:restartNumberingAfterBreak="0">
+  <w:abstractNum w:abstractNumId="20" w15:restartNumberingAfterBreak="0">
+    <w:nsid w:val="71481E18"/>
+    <w:multiLevelType w:val="hybridMultilevel"/>
+    <w:tmpl w:val="9FEC8C88"/>
+    <w:lvl w:ilvl="0" w:tplc="19CC0554">
+      <w:start w:val="1"/>
+      <w:numFmt w:val="decimal"/>
+      <w:lvlText w:val="(%1)"/>
+      <w:lvlJc w:val="left"/>
+      <w:pPr>
+        <w:ind w:left="720" w:hanging="360"/>
+      </w:pPr>
+      <w:rPr>
+        <w:rFonts w:hint="default"/>
+      </w:rPr>
+    </w:lvl>
+    <w:lvl w:ilvl="1" w:tplc="04100019" w:tentative="1">
+      <w:start w:val="1"/>
+      <w:numFmt w:val="lowerLetter"/>
+      <w:lvlText w:val="%2."/>
+      <w:lvlJc w:val="left"/>
+      <w:pPr>
+        <w:ind w:left="1440" w:hanging="360"/>
+      </w:pPr>
+    </w:lvl>
+    <w:lvl w:ilvl="2" w:tplc="0410001B" w:tentative="1">
+      <w:start w:val="1"/>
+      <w:numFmt w:val="lowerRoman"/>
+      <w:lvlText w:val="%3."/>
+      <w:lvlJc w:val="right"/>
+      <w:pPr>
+        <w:ind w:left="2160" w:hanging="180"/>
+      </w:pPr>
+    </w:lvl>
+    <w:lvl w:ilvl="3" w:tplc="0410000F" w:tentative="1">
+      <w:start w:val="1"/>
+      <w:numFmt w:val="decimal"/>
+      <w:lvlText w:val="%4."/>
+      <w:lvlJc w:val="left"/>
+      <w:pPr>
+        <w:ind w:left="2880" w:hanging="360"/>
+      </w:pPr>
+    </w:lvl>
+    <w:lvl w:ilvl="4" w:tplc="04100019" w:tentative="1">
+      <w:start w:val="1"/>
+      <w:numFmt w:val="lowerLetter"/>
+      <w:lvlText w:val="%5."/>
+      <w:lvlJc w:val="left"/>
+      <w:pPr>
+        <w:ind w:left="3600" w:hanging="360"/>
+      </w:pPr>
+    </w:lvl>
+    <w:lvl w:ilvl="5" w:tplc="0410001B" w:tentative="1">
+      <w:start w:val="1"/>
+      <w:numFmt w:val="lowerRoman"/>
+      <w:lvlText w:val="%6."/>
+      <w:lvlJc w:val="right"/>
+      <w:pPr>
+        <w:ind w:left="4320" w:hanging="180"/>
+      </w:pPr>
+    </w:lvl>
+    <w:lvl w:ilvl="6" w:tplc="0410000F" w:tentative="1">
+      <w:start w:val="1"/>
+      <w:numFmt w:val="decimal"/>
+      <w:lvlText w:val="%7."/>
+      <w:lvlJc w:val="left"/>
+      <w:pPr>
+        <w:ind w:left="5040" w:hanging="360"/>
+      </w:pPr>
+    </w:lvl>
+    <w:lvl w:ilvl="7" w:tplc="04100019" w:tentative="1">
+      <w:start w:val="1"/>
+      <w:numFmt w:val="lowerLetter"/>
+      <w:lvlText w:val="%8."/>
+      <w:lvlJc w:val="left"/>
+      <w:pPr>
+        <w:ind w:left="5760" w:hanging="360"/>
+      </w:pPr>
+    </w:lvl>
+    <w:lvl w:ilvl="8" w:tplc="0410001B" w:tentative="1">
+      <w:start w:val="1"/>
+      <w:numFmt w:val="lowerRoman"/>
+      <w:lvlText w:val="%9."/>
+      <w:lvlJc w:val="right"/>
+      <w:pPr>
+        <w:ind w:left="6480" w:hanging="180"/>
+      </w:pPr>
+    </w:lvl>
+  </w:abstractNum>
+  <w:abstractNum w:abstractNumId="21" w15:restartNumberingAfterBreak="0">
     <w:nsid w:val="71EF1CED"/>
     <w:multiLevelType w:val="hybridMultilevel"/>
     <w:tmpl w:val="E1ECC026"/>
@@ -5933,7 +7238,7 @@
       </w:rPr>
     </w:lvl>
   </w:abstractNum>
-  <w:abstractNum w:abstractNumId="16" w15:restartNumberingAfterBreak="0">
+  <w:abstractNum w:abstractNumId="22" w15:restartNumberingAfterBreak="0">
     <w:nsid w:val="71EF1F91"/>
     <w:multiLevelType w:val="hybridMultilevel"/>
     <w:tmpl w:val="4DAE84FE"/>
@@ -6046,56 +7351,167 @@
       </w:rPr>
     </w:lvl>
   </w:abstractNum>
+  <w:abstractNum w:abstractNumId="23" w15:restartNumberingAfterBreak="0">
+    <w:nsid w:val="7BDA1E78"/>
+    <w:multiLevelType w:val="hybridMultilevel"/>
+    <w:tmpl w:val="488A54E8"/>
+    <w:lvl w:ilvl="0" w:tplc="0410000F">
+      <w:start w:val="1"/>
+      <w:numFmt w:val="decimal"/>
+      <w:lvlText w:val="%1."/>
+      <w:lvlJc w:val="left"/>
+      <w:pPr>
+        <w:ind w:left="720" w:hanging="360"/>
+      </w:pPr>
+      <w:rPr>
+        <w:rFonts w:hint="default"/>
+        <w:b w:val="0"/>
+      </w:rPr>
+    </w:lvl>
+    <w:lvl w:ilvl="1" w:tplc="04100019" w:tentative="1">
+      <w:start w:val="1"/>
+      <w:numFmt w:val="lowerLetter"/>
+      <w:lvlText w:val="%2."/>
+      <w:lvlJc w:val="left"/>
+      <w:pPr>
+        <w:ind w:left="1440" w:hanging="360"/>
+      </w:pPr>
+    </w:lvl>
+    <w:lvl w:ilvl="2" w:tplc="0410001B" w:tentative="1">
+      <w:start w:val="1"/>
+      <w:numFmt w:val="lowerRoman"/>
+      <w:lvlText w:val="%3."/>
+      <w:lvlJc w:val="right"/>
+      <w:pPr>
+        <w:ind w:left="2160" w:hanging="180"/>
+      </w:pPr>
+    </w:lvl>
+    <w:lvl w:ilvl="3" w:tplc="0410000F" w:tentative="1">
+      <w:start w:val="1"/>
+      <w:numFmt w:val="decimal"/>
+      <w:lvlText w:val="%4."/>
+      <w:lvlJc w:val="left"/>
+      <w:pPr>
+        <w:ind w:left="2880" w:hanging="360"/>
+      </w:pPr>
+    </w:lvl>
+    <w:lvl w:ilvl="4" w:tplc="04100019" w:tentative="1">
+      <w:start w:val="1"/>
+      <w:numFmt w:val="lowerLetter"/>
+      <w:lvlText w:val="%5."/>
+      <w:lvlJc w:val="left"/>
+      <w:pPr>
+        <w:ind w:left="3600" w:hanging="360"/>
+      </w:pPr>
+    </w:lvl>
+    <w:lvl w:ilvl="5" w:tplc="0410001B" w:tentative="1">
+      <w:start w:val="1"/>
+      <w:numFmt w:val="lowerRoman"/>
+      <w:lvlText w:val="%6."/>
+      <w:lvlJc w:val="right"/>
+      <w:pPr>
+        <w:ind w:left="4320" w:hanging="180"/>
+      </w:pPr>
+    </w:lvl>
+    <w:lvl w:ilvl="6" w:tplc="0410000F" w:tentative="1">
+      <w:start w:val="1"/>
+      <w:numFmt w:val="decimal"/>
+      <w:lvlText w:val="%7."/>
+      <w:lvlJc w:val="left"/>
+      <w:pPr>
+        <w:ind w:left="5040" w:hanging="360"/>
+      </w:pPr>
+    </w:lvl>
+    <w:lvl w:ilvl="7" w:tplc="04100019" w:tentative="1">
+      <w:start w:val="1"/>
+      <w:numFmt w:val="lowerLetter"/>
+      <w:lvlText w:val="%8."/>
+      <w:lvlJc w:val="left"/>
+      <w:pPr>
+        <w:ind w:left="5760" w:hanging="360"/>
+      </w:pPr>
+    </w:lvl>
+    <w:lvl w:ilvl="8" w:tplc="0410001B" w:tentative="1">
+      <w:start w:val="1"/>
+      <w:numFmt w:val="lowerRoman"/>
+      <w:lvlText w:val="%9."/>
+      <w:lvlJc w:val="right"/>
+      <w:pPr>
+        <w:ind w:left="6480" w:hanging="180"/>
+      </w:pPr>
+    </w:lvl>
+  </w:abstractNum>
   <w:num w:numId="1" w16cid:durableId="674650763">
-    <w:abstractNumId w:val="8"/>
+    <w:abstractNumId w:val="11"/>
   </w:num>
   <w:num w:numId="2" w16cid:durableId="847914205">
+    <w:abstractNumId w:val="18"/>
+  </w:num>
+  <w:num w:numId="3" w16cid:durableId="155415391">
     <w:abstractNumId w:val="13"/>
   </w:num>
-  <w:num w:numId="3" w16cid:durableId="155415391">
-    <w:abstractNumId w:val="10"/>
-  </w:num>
   <w:num w:numId="4" w16cid:durableId="1762408751">
-    <w:abstractNumId w:val="2"/>
+    <w:abstractNumId w:val="3"/>
   </w:num>
   <w:num w:numId="5" w16cid:durableId="1685746200">
-    <w:abstractNumId w:val="9"/>
+    <w:abstractNumId w:val="12"/>
   </w:num>
   <w:num w:numId="6" w16cid:durableId="69542180">
     <w:abstractNumId w:val="0"/>
   </w:num>
   <w:num w:numId="7" w16cid:durableId="1366559441">
+    <w:abstractNumId w:val="7"/>
+  </w:num>
+  <w:num w:numId="8" w16cid:durableId="126316388">
     <w:abstractNumId w:val="5"/>
   </w:num>
-  <w:num w:numId="8" w16cid:durableId="126316388">
+  <w:num w:numId="9" w16cid:durableId="1077019755">
     <w:abstractNumId w:val="4"/>
   </w:num>
-  <w:num w:numId="9" w16cid:durableId="1077019755">
-    <w:abstractNumId w:val="3"/>
-  </w:num>
   <w:num w:numId="10" w16cid:durableId="1781365729">
-    <w:abstractNumId w:val="7"/>
+    <w:abstractNumId w:val="10"/>
   </w:num>
   <w:num w:numId="11" w16cid:durableId="1741901924">
-    <w:abstractNumId w:val="12"/>
+    <w:abstractNumId w:val="17"/>
   </w:num>
   <w:num w:numId="12" w16cid:durableId="1765303472">
-    <w:abstractNumId w:val="16"/>
+    <w:abstractNumId w:val="22"/>
   </w:num>
   <w:num w:numId="13" w16cid:durableId="382368965">
-    <w:abstractNumId w:val="11"/>
+    <w:abstractNumId w:val="14"/>
   </w:num>
   <w:num w:numId="14" w16cid:durableId="1513909724">
-    <w:abstractNumId w:val="14"/>
+    <w:abstractNumId w:val="19"/>
   </w:num>
   <w:num w:numId="15" w16cid:durableId="1481000798">
+    <w:abstractNumId w:val="2"/>
+  </w:num>
+  <w:num w:numId="16" w16cid:durableId="1147358470">
+    <w:abstractNumId w:val="9"/>
+  </w:num>
+  <w:num w:numId="17" w16cid:durableId="110830119">
+    <w:abstractNumId w:val="21"/>
+  </w:num>
+  <w:num w:numId="18" w16cid:durableId="891162646">
+    <w:abstractNumId w:val="15"/>
+  </w:num>
+  <w:num w:numId="19" w16cid:durableId="646058221">
+    <w:abstractNumId w:val="20"/>
+  </w:num>
+  <w:num w:numId="20" w16cid:durableId="1020199965">
     <w:abstractNumId w:val="1"/>
   </w:num>
-  <w:num w:numId="16" w16cid:durableId="1147358470">
+  <w:num w:numId="21" w16cid:durableId="1896046906">
     <w:abstractNumId w:val="6"/>
   </w:num>
-  <w:num w:numId="17" w16cid:durableId="110830119">
-    <w:abstractNumId w:val="15"/>
+  <w:num w:numId="22" w16cid:durableId="1295987879">
+    <w:abstractNumId w:val="8"/>
+  </w:num>
+  <w:num w:numId="23" w16cid:durableId="1996226967">
+    <w:abstractNumId w:val="23"/>
+  </w:num>
+  <w:num w:numId="24" w16cid:durableId="343366681">
+    <w:abstractNumId w:val="16"/>
   </w:num>
 </w:numbering>
 </file>

</xml_diff>

<commit_message>
garbaj collection + diagramma ristrutturato
</commit_message>
<xml_diff>
--- a/Progetto Basi di Dati.docx
+++ b/Progetto Basi di Dati.docx
@@ -29,7 +29,13 @@
         <w:rPr>
           <w:rFonts w:ascii="Times New Roman" w:hAnsi="Times New Roman" w:cs="Times New Roman"/>
         </w:rPr>
-        <w:t>Di Jacopo Passariello e Claudio Gaudino</w:t>
+        <w:t xml:space="preserve">Di </w:t>
+      </w:r>
+      <w:r>
+        <w:rPr>
+          <w:rFonts w:ascii="Times New Roman" w:hAnsi="Times New Roman" w:cs="Times New Roman"/>
+        </w:rPr>
+        <w:t>Claudio Gaudino e Jacopo Passariello</w:t>
       </w:r>
     </w:p>
     <w:p>
@@ -284,7 +290,27 @@
         <w:rPr>
           <w:rFonts w:ascii="Times New Roman" w:hAnsi="Times New Roman" w:cs="Times New Roman"/>
         </w:rPr>
-        <w:t>indirizzo di fatturazione), il valore e eventuali commenti.</w:t>
+        <w:t>IBAN</w:t>
+      </w:r>
+      <w:r>
+        <w:rPr>
+          <w:rFonts w:ascii="Times New Roman" w:hAnsi="Times New Roman" w:cs="Times New Roman"/>
+        </w:rPr>
+        <w:t xml:space="preserve">), il valore </w:t>
+      </w:r>
+      <w:proofErr w:type="gramStart"/>
+      <w:r>
+        <w:rPr>
+          <w:rFonts w:ascii="Times New Roman" w:hAnsi="Times New Roman" w:cs="Times New Roman"/>
+        </w:rPr>
+        <w:t>e</w:t>
+      </w:r>
+      <w:proofErr w:type="gramEnd"/>
+      <w:r>
+        <w:rPr>
+          <w:rFonts w:ascii="Times New Roman" w:hAnsi="Times New Roman" w:cs="Times New Roman"/>
+        </w:rPr>
+        <w:t xml:space="preserve"> eventuali commenti.</w:t>
       </w:r>
     </w:p>
     <w:p>
@@ -879,7 +905,31 @@
         <w:rPr>
           <w:rFonts w:ascii="Times New Roman" w:hAnsi="Times New Roman" w:cs="Times New Roman"/>
         </w:rPr>
-        <w:t xml:space="preserve">Fattura (Indirizzo Mittente, Indirizzo Ricevente, Somma di Denaro, Data, Descrizione, </w:t>
+        <w:t>Fattura (</w:t>
+      </w:r>
+      <w:r>
+        <w:rPr>
+          <w:rFonts w:ascii="Times New Roman" w:hAnsi="Times New Roman" w:cs="Times New Roman"/>
+        </w:rPr>
+        <w:t>IBAN</w:t>
+      </w:r>
+      <w:r>
+        <w:rPr>
+          <w:rFonts w:ascii="Times New Roman" w:hAnsi="Times New Roman" w:cs="Times New Roman"/>
+        </w:rPr>
+        <w:t xml:space="preserve"> Mittente, </w:t>
+      </w:r>
+      <w:r>
+        <w:rPr>
+          <w:rFonts w:ascii="Times New Roman" w:hAnsi="Times New Roman" w:cs="Times New Roman"/>
+        </w:rPr>
+        <w:t xml:space="preserve">IBAN </w:t>
+      </w:r>
+      <w:r>
+        <w:rPr>
+          <w:rFonts w:ascii="Times New Roman" w:hAnsi="Times New Roman" w:cs="Times New Roman"/>
+        </w:rPr>
+        <w:t xml:space="preserve">Ricevente, Somma di Denaro, Data, Descrizione, </w:t>
       </w:r>
       <w:r>
         <w:rPr>
@@ -1032,29 +1082,13 @@
         </w:numPr>
         <w:rPr>
           <w:rFonts w:ascii="Times New Roman" w:hAnsi="Times New Roman" w:cs="Times New Roman"/>
-          <w:highlight w:val="yellow"/>
-        </w:rPr>
-      </w:pPr>
-      <w:r>
-        <w:rPr>
-          <w:rFonts w:ascii="Times New Roman" w:hAnsi="Times New Roman" w:cs="Times New Roman"/>
-          <w:highlight w:val="yellow"/>
-        </w:rPr>
-        <w:t xml:space="preserve">Luogo di Lavoro </w:t>
-      </w:r>
-      <w:r>
-        <w:rPr>
-          <w:rFonts w:ascii="Times New Roman" w:hAnsi="Times New Roman" w:cs="Times New Roman"/>
-          <w:highlight w:val="yellow"/>
-        </w:rPr>
-        <w:t>(</w:t>
-      </w:r>
-      <w:r>
-        <w:rPr>
-          <w:rFonts w:ascii="Times New Roman" w:hAnsi="Times New Roman" w:cs="Times New Roman"/>
-          <w:highlight w:val="yellow"/>
-        </w:rPr>
-        <w:t>Sede, Personale)</w:t>
+        </w:rPr>
+      </w:pPr>
+      <w:r>
+        <w:rPr>
+          <w:rFonts w:ascii="Times New Roman" w:hAnsi="Times New Roman" w:cs="Times New Roman"/>
+        </w:rPr>
+        <w:t>Capocantiere (Impiegato, Impiegato)</w:t>
       </w:r>
     </w:p>
     <w:p>
@@ -1072,7 +1106,7 @@
         <w:rPr>
           <w:rFonts w:ascii="Times New Roman" w:hAnsi="Times New Roman" w:cs="Times New Roman"/>
         </w:rPr>
-        <w:t>Capocantiere (Impiegato, Impiegato)</w:t>
+        <w:t>Capoufficio (Impiegato, Impiegato)</w:t>
       </w:r>
     </w:p>
     <w:p>
@@ -1090,7 +1124,52 @@
         <w:rPr>
           <w:rFonts w:ascii="Times New Roman" w:hAnsi="Times New Roman" w:cs="Times New Roman"/>
         </w:rPr>
-        <w:t>Capoufficio (Impiegato, Impiegato)</w:t>
+        <w:t>Spostamento</w:t>
+      </w:r>
+      <w:r>
+        <w:rPr>
+          <w:rFonts w:ascii="Times New Roman" w:hAnsi="Times New Roman" w:cs="Times New Roman"/>
+        </w:rPr>
+        <w:t xml:space="preserve"> del</w:t>
+      </w:r>
+      <w:r>
+        <w:rPr>
+          <w:rFonts w:ascii="Times New Roman" w:hAnsi="Times New Roman" w:cs="Times New Roman"/>
+        </w:rPr>
+        <w:t xml:space="preserve"> Materiale (</w:t>
+      </w:r>
+      <w:r>
+        <w:rPr>
+          <w:rFonts w:ascii="Times New Roman" w:hAnsi="Times New Roman" w:cs="Times New Roman"/>
+          <w:u w:val="single"/>
+        </w:rPr>
+        <w:t>Sede</w:t>
+      </w:r>
+      <w:r>
+        <w:rPr>
+          <w:rFonts w:ascii="Times New Roman" w:hAnsi="Times New Roman" w:cs="Times New Roman"/>
+          <w:u w:val="single"/>
+        </w:rPr>
+        <w:t xml:space="preserve">, </w:t>
+      </w:r>
+      <w:r>
+        <w:rPr>
+          <w:rFonts w:ascii="Times New Roman" w:hAnsi="Times New Roman" w:cs="Times New Roman"/>
+          <w:u w:val="single"/>
+        </w:rPr>
+        <w:t>Lotto</w:t>
+      </w:r>
+      <w:r>
+        <w:rPr>
+          <w:rFonts w:ascii="Times New Roman" w:hAnsi="Times New Roman" w:cs="Times New Roman"/>
+        </w:rPr>
+        <w:t>, Data</w:t>
+      </w:r>
+      <w:r>
+        <w:rPr>
+          <w:rFonts w:ascii="Times New Roman" w:hAnsi="Times New Roman" w:cs="Times New Roman"/>
+        </w:rPr>
+        <w:t>)</w:t>
       </w:r>
     </w:p>
     <w:p>
@@ -1108,40 +1187,7 @@
         <w:rPr>
           <w:rFonts w:ascii="Times New Roman" w:hAnsi="Times New Roman" w:cs="Times New Roman"/>
         </w:rPr>
-        <w:t>Spostamento</w:t>
-      </w:r>
-      <w:r>
-        <w:rPr>
-          <w:rFonts w:ascii="Times New Roman" w:hAnsi="Times New Roman" w:cs="Times New Roman"/>
-        </w:rPr>
-        <w:t xml:space="preserve"> del</w:t>
-      </w:r>
-      <w:r>
-        <w:rPr>
-          <w:rFonts w:ascii="Times New Roman" w:hAnsi="Times New Roman" w:cs="Times New Roman"/>
-        </w:rPr>
-        <w:t xml:space="preserve"> Materiale (</w:t>
-      </w:r>
-      <w:r>
-        <w:rPr>
-          <w:rFonts w:ascii="Times New Roman" w:hAnsi="Times New Roman" w:cs="Times New Roman"/>
-          <w:u w:val="single"/>
-        </w:rPr>
-        <w:t>Sede</w:t>
-      </w:r>
-      <w:r>
-        <w:rPr>
-          <w:rFonts w:ascii="Times New Roman" w:hAnsi="Times New Roman" w:cs="Times New Roman"/>
-          <w:u w:val="single"/>
-        </w:rPr>
-        <w:t xml:space="preserve">, </w:t>
-      </w:r>
-      <w:r>
-        <w:rPr>
-          <w:rFonts w:ascii="Times New Roman" w:hAnsi="Times New Roman" w:cs="Times New Roman"/>
-          <w:u w:val="single"/>
-        </w:rPr>
-        <w:t>Lotto</w:t>
+        <w:t>Pagamento Lotto (Lotto, Fattura</w:t>
       </w:r>
       <w:r>
         <w:rPr>
@@ -1171,19 +1217,7 @@
         <w:rPr>
           <w:rFonts w:ascii="Times New Roman" w:hAnsi="Times New Roman" w:cs="Times New Roman"/>
         </w:rPr>
-        <w:t>Pagamento Lotto (Lotto, Fattura</w:t>
-      </w:r>
-      <w:r>
-        <w:rPr>
-          <w:rFonts w:ascii="Times New Roman" w:hAnsi="Times New Roman" w:cs="Times New Roman"/>
-        </w:rPr>
-        <w:t>, Data</w:t>
-      </w:r>
-      <w:r>
-        <w:rPr>
-          <w:rFonts w:ascii="Times New Roman" w:hAnsi="Times New Roman" w:cs="Times New Roman"/>
-        </w:rPr>
-        <w:t>)</w:t>
+        <w:t>Referenza (Cantiere, Referente)</w:t>
       </w:r>
     </w:p>
     <w:p>
@@ -1201,7 +1235,7 @@
         <w:rPr>
           <w:rFonts w:ascii="Times New Roman" w:hAnsi="Times New Roman" w:cs="Times New Roman"/>
         </w:rPr>
-        <w:t>Referenza (Cantiere, Referente)</w:t>
+        <w:t>Assegnazione-Veicolo (Sede, Veicolo)</w:t>
       </w:r>
     </w:p>
     <w:p>
@@ -1219,7 +1253,13 @@
         <w:rPr>
           <w:rFonts w:ascii="Times New Roman" w:hAnsi="Times New Roman" w:cs="Times New Roman"/>
         </w:rPr>
-        <w:t>Assegnazione-Veicolo (Sede, Veicolo)</w:t>
+        <w:t>Assegnazione- Macchinario (Sede, Macchinario)</w:t>
+      </w:r>
+      <w:r>
+        <w:rPr>
+          <w:rFonts w:ascii="Times New Roman" w:hAnsi="Times New Roman" w:cs="Times New Roman"/>
+        </w:rPr>
+        <w:t xml:space="preserve"> </w:t>
       </w:r>
     </w:p>
     <w:p>
@@ -1237,13 +1277,7 @@
         <w:rPr>
           <w:rFonts w:ascii="Times New Roman" w:hAnsi="Times New Roman" w:cs="Times New Roman"/>
         </w:rPr>
-        <w:t>Assegnazione- Macchinario (Sede, Macchinario)</w:t>
-      </w:r>
-      <w:r>
-        <w:rPr>
-          <w:rFonts w:ascii="Times New Roman" w:hAnsi="Times New Roman" w:cs="Times New Roman"/>
-        </w:rPr>
-        <w:t xml:space="preserve"> </w:t>
+        <w:t>Capocantiere (Lavoratore, Lavoratore)</w:t>
       </w:r>
     </w:p>
     <w:p>
@@ -1261,7 +1295,25 @@
         <w:rPr>
           <w:rFonts w:ascii="Times New Roman" w:hAnsi="Times New Roman" w:cs="Times New Roman"/>
         </w:rPr>
-        <w:t>Capocantiere (Lavoratore, Lavoratore)</w:t>
+        <w:t>Capoufficio (Impiegato,</w:t>
+      </w:r>
+      <w:r>
+        <w:rPr>
+          <w:rFonts w:ascii="Times New Roman" w:hAnsi="Times New Roman" w:cs="Times New Roman"/>
+        </w:rPr>
+        <w:t xml:space="preserve"> </w:t>
+      </w:r>
+      <w:r>
+        <w:rPr>
+          <w:rFonts w:ascii="Times New Roman" w:hAnsi="Times New Roman" w:cs="Times New Roman"/>
+        </w:rPr>
+        <w:t>Impiegato</w:t>
+      </w:r>
+      <w:r>
+        <w:rPr>
+          <w:rFonts w:ascii="Times New Roman" w:hAnsi="Times New Roman" w:cs="Times New Roman"/>
+        </w:rPr>
+        <w:t>)</w:t>
       </w:r>
     </w:p>
     <w:p>
@@ -1279,25 +1331,7 @@
         <w:rPr>
           <w:rFonts w:ascii="Times New Roman" w:hAnsi="Times New Roman" w:cs="Times New Roman"/>
         </w:rPr>
-        <w:t>Capoufficio (Impiegato,</w:t>
-      </w:r>
-      <w:r>
-        <w:rPr>
-          <w:rFonts w:ascii="Times New Roman" w:hAnsi="Times New Roman" w:cs="Times New Roman"/>
-        </w:rPr>
-        <w:t xml:space="preserve"> </w:t>
-      </w:r>
-      <w:r>
-        <w:rPr>
-          <w:rFonts w:ascii="Times New Roman" w:hAnsi="Times New Roman" w:cs="Times New Roman"/>
-        </w:rPr>
-        <w:t>Impiegato</w:t>
-      </w:r>
-      <w:r>
-        <w:rPr>
-          <w:rFonts w:ascii="Times New Roman" w:hAnsi="Times New Roman" w:cs="Times New Roman"/>
-        </w:rPr>
-        <w:t>)</w:t>
+        <w:t>Dirigenza Cantiere (Cantiere, Lavoratore)</w:t>
       </w:r>
     </w:p>
     <w:p>
@@ -1315,7 +1349,7 @@
         <w:rPr>
           <w:rFonts w:ascii="Times New Roman" w:hAnsi="Times New Roman" w:cs="Times New Roman"/>
         </w:rPr>
-        <w:t>Dirigenza Cantiere (Cantiere, Lavoratore)</w:t>
+        <w:t>Dirigenza Ufficio (Ufficio, Impiegato)</w:t>
       </w:r>
     </w:p>
     <w:p>
@@ -1333,7 +1367,19 @@
         <w:rPr>
           <w:rFonts w:ascii="Times New Roman" w:hAnsi="Times New Roman" w:cs="Times New Roman"/>
         </w:rPr>
-        <w:t>Dirigenza Ufficio (Ufficio, Impiegato)</w:t>
+        <w:t>Paga</w:t>
+      </w:r>
+      <w:r>
+        <w:rPr>
+          <w:rFonts w:ascii="Times New Roman" w:hAnsi="Times New Roman" w:cs="Times New Roman"/>
+        </w:rPr>
+        <w:t xml:space="preserve"> (</w:t>
+      </w:r>
+      <w:r>
+        <w:rPr>
+          <w:rFonts w:ascii="Times New Roman" w:hAnsi="Times New Roman" w:cs="Times New Roman"/>
+        </w:rPr>
+        <w:t>Personale, Fattura)</w:t>
       </w:r>
     </w:p>
     <w:p>
@@ -1347,24 +1393,6 @@
           <w:rFonts w:ascii="Times New Roman" w:hAnsi="Times New Roman" w:cs="Times New Roman"/>
         </w:rPr>
       </w:pPr>
-      <w:r>
-        <w:rPr>
-          <w:rFonts w:ascii="Times New Roman" w:hAnsi="Times New Roman" w:cs="Times New Roman"/>
-        </w:rPr>
-        <w:t>Paga</w:t>
-      </w:r>
-      <w:r>
-        <w:rPr>
-          <w:rFonts w:ascii="Times New Roman" w:hAnsi="Times New Roman" w:cs="Times New Roman"/>
-        </w:rPr>
-        <w:t xml:space="preserve"> (</w:t>
-      </w:r>
-      <w:r>
-        <w:rPr>
-          <w:rFonts w:ascii="Times New Roman" w:hAnsi="Times New Roman" w:cs="Times New Roman"/>
-        </w:rPr>
-        <w:t>Personale, Fattura)</w:t>
-      </w:r>
     </w:p>
     <w:p>
       <w:pPr>
@@ -1468,6 +1496,24 @@
     </w:p>
     <w:p>
       <w:pPr>
+        <w:pStyle w:val="Paragrafoelenco"/>
+        <w:numPr>
+          <w:ilvl w:val="0"/>
+          <w:numId w:val="14"/>
+        </w:numPr>
+        <w:rPr>
+          <w:rFonts w:ascii="Times New Roman" w:hAnsi="Times New Roman" w:cs="Times New Roman"/>
+        </w:rPr>
+      </w:pPr>
+      <w:r>
+        <w:rPr>
+          <w:rFonts w:ascii="Times New Roman" w:hAnsi="Times New Roman" w:cs="Times New Roman"/>
+        </w:rPr>
+        <w:t>CMP = attributo multivalore.</w:t>
+      </w:r>
+    </w:p>
+    <w:p>
+      <w:pPr>
         <w:rPr>
           <w:rFonts w:ascii="Times New Roman" w:hAnsi="Times New Roman" w:cs="Times New Roman"/>
         </w:rPr>
@@ -1476,11 +1522,17 @@
         <w:rPr>
           <w:noProof/>
         </w:rPr>
+        <w:t xml:space="preserve"> </w:t>
+      </w:r>
+      <w:r>
+        <w:rPr>
+          <w:noProof/>
+        </w:rPr>
         <w:drawing>
-          <wp:inline distT="0" distB="0" distL="0" distR="0" wp14:anchorId="3A9F794C" wp14:editId="2A52058E">
-            <wp:extent cx="6114415" cy="4838065"/>
-            <wp:effectExtent l="0" t="0" r="635" b="635"/>
-            <wp:docPr id="4" name="Immagine 4"/>
+          <wp:inline distT="0" distB="0" distL="0" distR="0" wp14:anchorId="7A24D141" wp14:editId="33B279AF">
+            <wp:extent cx="6115685" cy="4835525"/>
+            <wp:effectExtent l="0" t="0" r="0" b="3175"/>
+            <wp:docPr id="2" name="Immagine 2"/>
             <wp:cNvGraphicFramePr>
               <a:graphicFrameLocks xmlns:a="http://schemas.openxmlformats.org/drawingml/2006/main" noChangeAspect="1"/>
             </wp:cNvGraphicFramePr>
@@ -1488,7 +1540,7 @@
               <a:graphicData uri="http://schemas.openxmlformats.org/drawingml/2006/picture">
                 <pic:pic xmlns:pic="http://schemas.openxmlformats.org/drawingml/2006/picture">
                   <pic:nvPicPr>
-                    <pic:cNvPr id="0" name="Picture 3"/>
+                    <pic:cNvPr id="0" name="Picture 2"/>
                     <pic:cNvPicPr>
                       <a:picLocks noChangeAspect="1" noChangeArrowheads="1"/>
                     </pic:cNvPicPr>
@@ -1509,7 +1561,7 @@
                   <pic:spPr bwMode="auto">
                     <a:xfrm>
                       <a:off x="0" y="0"/>
-                      <a:ext cx="6114415" cy="4838065"/>
+                      <a:ext cx="6115685" cy="4835525"/>
                     </a:xfrm>
                     <a:prstGeom prst="rect">
                       <a:avLst/>
@@ -1599,7 +1651,6 @@
         <w:rPr>
           <w:rFonts w:ascii="Times New Roman" w:hAnsi="Times New Roman" w:cs="Times New Roman"/>
         </w:rPr>
-        <w:lastRenderedPageBreak/>
         <w:t>Business Rules:</w:t>
       </w:r>
     </w:p>
@@ -1954,151 +2005,10 @@
           <w:rFonts w:ascii="Times New Roman" w:eastAsiaTheme="minorEastAsia" w:hAnsi="Times New Roman" w:cs="Times New Roman"/>
         </w:rPr>
       </w:pPr>
-    </w:p>
-    <w:p>
-      <w:pPr>
-        <w:rPr>
-          <w:rFonts w:ascii="Times New Roman" w:eastAsiaTheme="minorEastAsia" w:hAnsi="Times New Roman" w:cs="Times New Roman"/>
-        </w:rPr>
-      </w:pPr>
-    </w:p>
-    <w:p>
-      <w:pPr>
-        <w:rPr>
-          <w:rFonts w:ascii="Times New Roman" w:eastAsiaTheme="minorEastAsia" w:hAnsi="Times New Roman" w:cs="Times New Roman"/>
-        </w:rPr>
-      </w:pPr>
-    </w:p>
-    <w:p>
-      <w:pPr>
-        <w:rPr>
-          <w:rFonts w:ascii="Times New Roman" w:eastAsiaTheme="minorEastAsia" w:hAnsi="Times New Roman" w:cs="Times New Roman"/>
-        </w:rPr>
-      </w:pPr>
-    </w:p>
-    <w:p>
-      <w:pPr>
-        <w:rPr>
-          <w:rFonts w:ascii="Times New Roman" w:eastAsiaTheme="minorEastAsia" w:hAnsi="Times New Roman" w:cs="Times New Roman"/>
-        </w:rPr>
-      </w:pPr>
-    </w:p>
-    <w:p>
-      <w:pPr>
-        <w:rPr>
-          <w:rFonts w:ascii="Times New Roman" w:eastAsiaTheme="minorEastAsia" w:hAnsi="Times New Roman" w:cs="Times New Roman"/>
-        </w:rPr>
-      </w:pPr>
-    </w:p>
-    <w:p>
-      <w:pPr>
-        <w:rPr>
-          <w:rFonts w:ascii="Times New Roman" w:eastAsiaTheme="minorEastAsia" w:hAnsi="Times New Roman" w:cs="Times New Roman"/>
-        </w:rPr>
-      </w:pPr>
-    </w:p>
-    <w:p>
-      <w:pPr>
-        <w:rPr>
-          <w:rFonts w:ascii="Times New Roman" w:eastAsiaTheme="minorEastAsia" w:hAnsi="Times New Roman" w:cs="Times New Roman"/>
-        </w:rPr>
-      </w:pPr>
-    </w:p>
-    <w:p>
-      <w:pPr>
-        <w:rPr>
-          <w:rFonts w:ascii="Times New Roman" w:eastAsiaTheme="minorEastAsia" w:hAnsi="Times New Roman" w:cs="Times New Roman"/>
-        </w:rPr>
-      </w:pPr>
-    </w:p>
-    <w:p>
-      <w:pPr>
-        <w:rPr>
-          <w:rFonts w:ascii="Times New Roman" w:eastAsiaTheme="minorEastAsia" w:hAnsi="Times New Roman" w:cs="Times New Roman"/>
-        </w:rPr>
-      </w:pPr>
-    </w:p>
-    <w:p>
-      <w:pPr>
-        <w:rPr>
-          <w:rFonts w:ascii="Times New Roman" w:eastAsiaTheme="minorEastAsia" w:hAnsi="Times New Roman" w:cs="Times New Roman"/>
-        </w:rPr>
-      </w:pPr>
-    </w:p>
-    <w:p>
-      <w:pPr>
-        <w:rPr>
-          <w:rFonts w:ascii="Times New Roman" w:eastAsiaTheme="minorEastAsia" w:hAnsi="Times New Roman" w:cs="Times New Roman"/>
-        </w:rPr>
-      </w:pPr>
-    </w:p>
-    <w:p>
-      <w:pPr>
-        <w:rPr>
-          <w:rFonts w:ascii="Times New Roman" w:eastAsiaTheme="minorEastAsia" w:hAnsi="Times New Roman" w:cs="Times New Roman"/>
-        </w:rPr>
-      </w:pPr>
-    </w:p>
-    <w:p>
-      <w:pPr>
-        <w:rPr>
-          <w:rFonts w:ascii="Times New Roman" w:eastAsiaTheme="minorEastAsia" w:hAnsi="Times New Roman" w:cs="Times New Roman"/>
-        </w:rPr>
-      </w:pPr>
-    </w:p>
-    <w:p>
-      <w:pPr>
-        <w:rPr>
-          <w:rFonts w:ascii="Times New Roman" w:eastAsiaTheme="minorEastAsia" w:hAnsi="Times New Roman" w:cs="Times New Roman"/>
-        </w:rPr>
-      </w:pPr>
-    </w:p>
-    <w:p>
-      <w:pPr>
-        <w:rPr>
-          <w:rFonts w:ascii="Times New Roman" w:eastAsiaTheme="minorEastAsia" w:hAnsi="Times New Roman" w:cs="Times New Roman"/>
-        </w:rPr>
-      </w:pPr>
-    </w:p>
-    <w:p>
-      <w:pPr>
-        <w:rPr>
-          <w:rFonts w:ascii="Times New Roman" w:eastAsiaTheme="minorEastAsia" w:hAnsi="Times New Roman" w:cs="Times New Roman"/>
-        </w:rPr>
-      </w:pPr>
-    </w:p>
-    <w:p>
-      <w:pPr>
-        <w:rPr>
-          <w:rFonts w:ascii="Times New Roman" w:eastAsiaTheme="minorEastAsia" w:hAnsi="Times New Roman" w:cs="Times New Roman"/>
-        </w:rPr>
-      </w:pPr>
-    </w:p>
-    <w:p>
-      <w:pPr>
-        <w:rPr>
-          <w:rFonts w:ascii="Times New Roman" w:eastAsiaTheme="minorEastAsia" w:hAnsi="Times New Roman" w:cs="Times New Roman"/>
-        </w:rPr>
-      </w:pPr>
-    </w:p>
-    <w:p>
-      <w:pPr>
-        <w:rPr>
-          <w:rFonts w:ascii="Times New Roman" w:eastAsiaTheme="minorEastAsia" w:hAnsi="Times New Roman" w:cs="Times New Roman"/>
-        </w:rPr>
-      </w:pPr>
-    </w:p>
-    <w:p>
-      <w:pPr>
-        <w:rPr>
-          <w:rFonts w:ascii="Times New Roman" w:eastAsiaTheme="minorEastAsia" w:hAnsi="Times New Roman" w:cs="Times New Roman"/>
-        </w:rPr>
-      </w:pPr>
-      <w:r>
-        <w:rPr>
-          <w:rFonts w:ascii="Times New Roman" w:eastAsiaTheme="minorEastAsia" w:hAnsi="Times New Roman" w:cs="Times New Roman"/>
-        </w:rPr>
-        <w:lastRenderedPageBreak/>
+      <w:r>
+        <w:rPr>
+          <w:rFonts w:ascii="Times New Roman" w:eastAsiaTheme="minorEastAsia" w:hAnsi="Times New Roman" w:cs="Times New Roman"/>
+        </w:rPr>
         <w:t>Separiamo queste informazioni in</w:t>
       </w:r>
       <w:r>
@@ -2182,10 +2092,130 @@
           <w:rFonts w:ascii="Times New Roman" w:eastAsiaTheme="minorEastAsia" w:hAnsi="Times New Roman" w:cs="Times New Roman"/>
         </w:rPr>
       </w:pPr>
-      <w:r>
-        <w:rPr>
-          <w:rFonts w:ascii="Times New Roman" w:eastAsiaTheme="minorEastAsia" w:hAnsi="Times New Roman" w:cs="Times New Roman"/>
-        </w:rPr>
+    </w:p>
+    <w:p>
+      <w:pPr>
+        <w:rPr>
+          <w:rFonts w:ascii="Times New Roman" w:eastAsiaTheme="minorEastAsia" w:hAnsi="Times New Roman" w:cs="Times New Roman"/>
+        </w:rPr>
+      </w:pPr>
+    </w:p>
+    <w:p>
+      <w:pPr>
+        <w:rPr>
+          <w:rFonts w:ascii="Times New Roman" w:eastAsiaTheme="minorEastAsia" w:hAnsi="Times New Roman" w:cs="Times New Roman"/>
+        </w:rPr>
+      </w:pPr>
+    </w:p>
+    <w:p>
+      <w:pPr>
+        <w:rPr>
+          <w:rFonts w:ascii="Times New Roman" w:eastAsiaTheme="minorEastAsia" w:hAnsi="Times New Roman" w:cs="Times New Roman"/>
+        </w:rPr>
+      </w:pPr>
+    </w:p>
+    <w:p>
+      <w:pPr>
+        <w:rPr>
+          <w:rFonts w:ascii="Times New Roman" w:eastAsiaTheme="minorEastAsia" w:hAnsi="Times New Roman" w:cs="Times New Roman"/>
+        </w:rPr>
+      </w:pPr>
+    </w:p>
+    <w:p>
+      <w:pPr>
+        <w:rPr>
+          <w:rFonts w:ascii="Times New Roman" w:eastAsiaTheme="minorEastAsia" w:hAnsi="Times New Roman" w:cs="Times New Roman"/>
+        </w:rPr>
+      </w:pPr>
+    </w:p>
+    <w:p>
+      <w:pPr>
+        <w:rPr>
+          <w:rFonts w:ascii="Times New Roman" w:eastAsiaTheme="minorEastAsia" w:hAnsi="Times New Roman" w:cs="Times New Roman"/>
+        </w:rPr>
+      </w:pPr>
+    </w:p>
+    <w:p>
+      <w:pPr>
+        <w:rPr>
+          <w:rFonts w:ascii="Times New Roman" w:eastAsiaTheme="minorEastAsia" w:hAnsi="Times New Roman" w:cs="Times New Roman"/>
+        </w:rPr>
+      </w:pPr>
+    </w:p>
+    <w:p>
+      <w:pPr>
+        <w:rPr>
+          <w:rFonts w:ascii="Times New Roman" w:eastAsiaTheme="minorEastAsia" w:hAnsi="Times New Roman" w:cs="Times New Roman"/>
+        </w:rPr>
+      </w:pPr>
+    </w:p>
+    <w:p>
+      <w:pPr>
+        <w:rPr>
+          <w:rFonts w:ascii="Times New Roman" w:eastAsiaTheme="minorEastAsia" w:hAnsi="Times New Roman" w:cs="Times New Roman"/>
+        </w:rPr>
+      </w:pPr>
+    </w:p>
+    <w:p>
+      <w:pPr>
+        <w:rPr>
+          <w:rFonts w:ascii="Times New Roman" w:eastAsiaTheme="minorEastAsia" w:hAnsi="Times New Roman" w:cs="Times New Roman"/>
+        </w:rPr>
+      </w:pPr>
+    </w:p>
+    <w:p>
+      <w:pPr>
+        <w:rPr>
+          <w:rFonts w:ascii="Times New Roman" w:eastAsiaTheme="minorEastAsia" w:hAnsi="Times New Roman" w:cs="Times New Roman"/>
+        </w:rPr>
+      </w:pPr>
+    </w:p>
+    <w:p>
+      <w:pPr>
+        <w:rPr>
+          <w:rFonts w:ascii="Times New Roman" w:eastAsiaTheme="minorEastAsia" w:hAnsi="Times New Roman" w:cs="Times New Roman"/>
+        </w:rPr>
+      </w:pPr>
+    </w:p>
+    <w:p>
+      <w:pPr>
+        <w:rPr>
+          <w:rFonts w:ascii="Times New Roman" w:eastAsiaTheme="minorEastAsia" w:hAnsi="Times New Roman" w:cs="Times New Roman"/>
+        </w:rPr>
+      </w:pPr>
+    </w:p>
+    <w:p>
+      <w:pPr>
+        <w:rPr>
+          <w:rFonts w:ascii="Times New Roman" w:eastAsiaTheme="minorEastAsia" w:hAnsi="Times New Roman" w:cs="Times New Roman"/>
+        </w:rPr>
+      </w:pPr>
+    </w:p>
+    <w:p>
+      <w:pPr>
+        <w:rPr>
+          <w:rFonts w:ascii="Times New Roman" w:eastAsiaTheme="minorEastAsia" w:hAnsi="Times New Roman" w:cs="Times New Roman"/>
+        </w:rPr>
+      </w:pPr>
+    </w:p>
+    <w:p>
+      <w:pPr>
+        <w:rPr>
+          <w:rFonts w:ascii="Times New Roman" w:eastAsiaTheme="minorEastAsia" w:hAnsi="Times New Roman" w:cs="Times New Roman"/>
+        </w:rPr>
+      </w:pPr>
+    </w:p>
+    <w:p>
+      <w:pPr>
+        <w:rPr>
+          <w:rFonts w:ascii="Times New Roman" w:eastAsiaTheme="minorEastAsia" w:hAnsi="Times New Roman" w:cs="Times New Roman"/>
+        </w:rPr>
+      </w:pPr>
+      <w:r>
+        <w:rPr>
+          <w:rFonts w:ascii="Times New Roman" w:eastAsiaTheme="minorEastAsia" w:hAnsi="Times New Roman" w:cs="Times New Roman"/>
+        </w:rPr>
+        <w:lastRenderedPageBreak/>
         <w:t>Tabella Entità:</w:t>
       </w:r>
     </w:p>
@@ -2326,7 +2356,25 @@
               <w:rPr>
                 <w:rFonts w:ascii="Times New Roman" w:eastAsiaTheme="minorEastAsia" w:hAnsi="Times New Roman" w:cs="Times New Roman"/>
               </w:rPr>
-              <w:t>Nome, Cognome, Ruolo, Numero di Telefono.</w:t>
+              <w:t>Nome, Cognome, Numero di Telefono</w:t>
+            </w:r>
+            <w:r>
+              <w:rPr>
+                <w:rFonts w:ascii="Times New Roman" w:eastAsiaTheme="minorEastAsia" w:hAnsi="Times New Roman" w:cs="Times New Roman"/>
+              </w:rPr>
+              <w:t>,</w:t>
+            </w:r>
+            <w:r>
+              <w:rPr>
+                <w:rFonts w:ascii="Times New Roman" w:eastAsiaTheme="minorEastAsia" w:hAnsi="Times New Roman" w:cs="Times New Roman"/>
+              </w:rPr>
+              <w:t xml:space="preserve"> </w:t>
+            </w:r>
+            <w:r>
+              <w:rPr>
+                <w:rFonts w:ascii="Times New Roman" w:eastAsiaTheme="minorEastAsia" w:hAnsi="Times New Roman" w:cs="Times New Roman"/>
+              </w:rPr>
+              <w:t>IBAN.</w:t>
             </w:r>
           </w:p>
         </w:tc>
@@ -3160,6 +3208,12 @@
               </w:rPr>
               <w:t>Utilizzo</w:t>
             </w:r>
+            <w:r>
+              <w:rPr>
+                <w:rFonts w:ascii="Times New Roman" w:eastAsiaTheme="minorEastAsia" w:hAnsi="Times New Roman" w:cs="Times New Roman"/>
+              </w:rPr>
+              <w:t>,</w:t>
+            </w:r>
           </w:p>
           <w:p>
             <w:pPr>
@@ -3172,6 +3226,12 @@
                 <w:rFonts w:ascii="Times New Roman" w:eastAsiaTheme="minorEastAsia" w:hAnsi="Times New Roman" w:cs="Times New Roman"/>
               </w:rPr>
               <w:t>Marca</w:t>
+            </w:r>
+            <w:r>
+              <w:rPr>
+                <w:rFonts w:ascii="Times New Roman" w:eastAsiaTheme="minorEastAsia" w:hAnsi="Times New Roman" w:cs="Times New Roman"/>
+              </w:rPr>
+              <w:t>,</w:t>
             </w:r>
           </w:p>
           <w:p>
@@ -3258,20 +3318,38 @@
               <w:rPr>
                 <w:rFonts w:ascii="Times New Roman" w:eastAsiaTheme="minorEastAsia" w:hAnsi="Times New Roman" w:cs="Times New Roman"/>
               </w:rPr>
-              <w:t>Scadenza Assicurazione</w:t>
-            </w:r>
-          </w:p>
-          <w:p>
-            <w:pPr>
-              <w:rPr>
-                <w:rFonts w:ascii="Times New Roman" w:eastAsiaTheme="minorEastAsia" w:hAnsi="Times New Roman" w:cs="Times New Roman"/>
-              </w:rPr>
-            </w:pPr>
-            <w:r>
-              <w:rPr>
-                <w:rFonts w:ascii="Times New Roman" w:eastAsiaTheme="minorEastAsia" w:hAnsi="Times New Roman" w:cs="Times New Roman"/>
-              </w:rPr>
-              <w:t>Guidatore</w:t>
+              <w:t>Scadenza</w:t>
+            </w:r>
+            <w:r>
+              <w:rPr>
+                <w:rFonts w:ascii="Times New Roman" w:eastAsiaTheme="minorEastAsia" w:hAnsi="Times New Roman" w:cs="Times New Roman"/>
+              </w:rPr>
+              <w:t>,</w:t>
+            </w:r>
+            <w:r>
+              <w:rPr>
+                <w:rFonts w:ascii="Times New Roman" w:eastAsiaTheme="minorEastAsia" w:hAnsi="Times New Roman" w:cs="Times New Roman"/>
+              </w:rPr>
+              <w:t xml:space="preserve"> Assicurazione</w:t>
+            </w:r>
+            <w:r>
+              <w:rPr>
+                <w:rFonts w:ascii="Times New Roman" w:eastAsiaTheme="minorEastAsia" w:hAnsi="Times New Roman" w:cs="Times New Roman"/>
+              </w:rPr>
+              <w:t>,</w:t>
+            </w:r>
+          </w:p>
+          <w:p>
+            <w:pPr>
+              <w:rPr>
+                <w:rFonts w:ascii="Times New Roman" w:eastAsiaTheme="minorEastAsia" w:hAnsi="Times New Roman" w:cs="Times New Roman"/>
+              </w:rPr>
+            </w:pPr>
+            <w:r>
+              <w:rPr>
+                <w:rFonts w:ascii="Times New Roman" w:eastAsiaTheme="minorEastAsia" w:hAnsi="Times New Roman" w:cs="Times New Roman"/>
+              </w:rPr>
+              <w:t>Guidatore,</w:t>
             </w:r>
           </w:p>
           <w:p>
@@ -3303,6 +3381,80 @@
                 <w:rFonts w:ascii="Times New Roman" w:eastAsiaTheme="minorEastAsia" w:hAnsi="Times New Roman" w:cs="Times New Roman"/>
               </w:rPr>
               <w:t>Targa</w:t>
+            </w:r>
+          </w:p>
+        </w:tc>
+      </w:tr>
+      <w:tr>
+        <w:tc>
+          <w:tcPr>
+            <w:tcW w:w="2407" w:type="dxa"/>
+          </w:tcPr>
+          <w:p>
+            <w:pPr>
+              <w:rPr>
+                <w:rFonts w:ascii="Times New Roman" w:eastAsiaTheme="minorEastAsia" w:hAnsi="Times New Roman" w:cs="Times New Roman"/>
+              </w:rPr>
+            </w:pPr>
+            <w:r>
+              <w:rPr>
+                <w:rFonts w:ascii="Times New Roman" w:eastAsiaTheme="minorEastAsia" w:hAnsi="Times New Roman" w:cs="Times New Roman"/>
+              </w:rPr>
+              <w:t>Fattura</w:t>
+            </w:r>
+          </w:p>
+        </w:tc>
+        <w:tc>
+          <w:tcPr>
+            <w:tcW w:w="2407" w:type="dxa"/>
+          </w:tcPr>
+          <w:p>
+            <w:pPr>
+              <w:rPr>
+                <w:rFonts w:ascii="Times New Roman" w:eastAsiaTheme="minorEastAsia" w:hAnsi="Times New Roman" w:cs="Times New Roman"/>
+              </w:rPr>
+            </w:pPr>
+            <w:r>
+              <w:rPr>
+                <w:rFonts w:ascii="Times New Roman" w:eastAsiaTheme="minorEastAsia" w:hAnsi="Times New Roman" w:cs="Times New Roman"/>
+              </w:rPr>
+              <w:t>Entità che modella una Fattura.</w:t>
+            </w:r>
+          </w:p>
+        </w:tc>
+        <w:tc>
+          <w:tcPr>
+            <w:tcW w:w="2407" w:type="dxa"/>
+          </w:tcPr>
+          <w:p>
+            <w:pPr>
+              <w:rPr>
+                <w:rFonts w:ascii="Times New Roman" w:eastAsiaTheme="minorEastAsia" w:hAnsi="Times New Roman" w:cs="Times New Roman"/>
+              </w:rPr>
+            </w:pPr>
+            <w:r>
+              <w:rPr>
+                <w:rFonts w:ascii="Times New Roman" w:eastAsiaTheme="minorEastAsia" w:hAnsi="Times New Roman" w:cs="Times New Roman"/>
+              </w:rPr>
+              <w:t>IBAN mittente, IBAN ricevente, Data, Descrizione</w:t>
+            </w:r>
+          </w:p>
+        </w:tc>
+        <w:tc>
+          <w:tcPr>
+            <w:tcW w:w="2407" w:type="dxa"/>
+          </w:tcPr>
+          <w:p>
+            <w:pPr>
+              <w:rPr>
+                <w:rFonts w:ascii="Times New Roman" w:eastAsiaTheme="minorEastAsia" w:hAnsi="Times New Roman" w:cs="Times New Roman"/>
+              </w:rPr>
+            </w:pPr>
+            <w:r>
+              <w:rPr>
+                <w:rFonts w:ascii="Times New Roman" w:eastAsiaTheme="minorEastAsia" w:hAnsi="Times New Roman" w:cs="Times New Roman"/>
+              </w:rPr>
+              <w:t>Numero Fattura</w:t>
             </w:r>
           </w:p>
         </w:tc>
@@ -4934,8 +5086,470 @@
         <w:rPr>
           <w:rFonts w:ascii="Times New Roman" w:eastAsiaTheme="minorEastAsia" w:hAnsi="Times New Roman" w:cs="Times New Roman"/>
         </w:rPr>
-        <w:t>// inserire attributo dipendenti con luogo di lavoro derivabile mediante capoufficio, si scopre che è molto lento nelle analisi degli accessi; quindi, si procede a cancellare la relazione “dirigenza” e sostituirla con una “luogo di lavoro”</w:t>
-      </w:r>
+        <w:t xml:space="preserve">// inserire attributo dipendenti con luogo di lavoro derivabile mediante capoufficio, si scopre che è molto lento nelle analisi degli accessi; quindi, si procede a cancellare la relazione “dirigenza” e sostituirla con una </w:t>
+      </w:r>
+    </w:p>
+    <w:p>
+      <w:pPr>
+        <w:rPr>
+          <w:rFonts w:ascii="Times New Roman" w:eastAsiaTheme="minorEastAsia" w:hAnsi="Times New Roman" w:cs="Times New Roman"/>
+        </w:rPr>
+      </w:pPr>
+      <w:r>
+        <w:rPr>
+          <w:rFonts w:ascii="Times New Roman" w:eastAsiaTheme="minorEastAsia" w:hAnsi="Times New Roman" w:cs="Times New Roman"/>
+        </w:rPr>
+        <w:t>“luogo di lavoro”</w:t>
+      </w:r>
+    </w:p>
+    <w:p>
+      <w:pPr>
+        <w:rPr>
+          <w:rFonts w:ascii="Times New Roman" w:eastAsiaTheme="minorEastAsia" w:hAnsi="Times New Roman" w:cs="Times New Roman"/>
+        </w:rPr>
+      </w:pPr>
+    </w:p>
+    <w:p>
+      <w:pPr>
+        <w:rPr>
+          <w:rFonts w:ascii="Times New Roman" w:eastAsiaTheme="minorEastAsia" w:hAnsi="Times New Roman" w:cs="Times New Roman"/>
+        </w:rPr>
+      </w:pPr>
+    </w:p>
+    <w:p>
+      <w:pPr>
+        <w:rPr>
+          <w:rFonts w:ascii="Times New Roman" w:eastAsiaTheme="minorEastAsia" w:hAnsi="Times New Roman" w:cs="Times New Roman"/>
+        </w:rPr>
+      </w:pPr>
+      <w:r>
+        <w:rPr>
+          <w:rFonts w:ascii="Times New Roman" w:eastAsiaTheme="minorEastAsia" w:hAnsi="Times New Roman" w:cs="Times New Roman"/>
+        </w:rPr>
+        <w:lastRenderedPageBreak/>
+        <w:t>Ristrutturazione Diagramma E-R:</w:t>
+      </w:r>
+    </w:p>
+    <w:p>
+      <w:pPr>
+        <w:rPr>
+          <w:rFonts w:ascii="Times New Roman" w:eastAsiaTheme="minorEastAsia" w:hAnsi="Times New Roman" w:cs="Times New Roman"/>
+        </w:rPr>
+      </w:pPr>
+      <w:r>
+        <w:rPr>
+          <w:rFonts w:ascii="Times New Roman" w:eastAsiaTheme="minorEastAsia" w:hAnsi="Times New Roman" w:cs="Times New Roman"/>
+        </w:rPr>
+        <w:t>L’attuale modello non soddisfa le caratteristiche necessarie per la conversione nel modello Logico-Relazionale. È necessario quindi svolgere una ristrutturazione al fine di rimuovere:</w:t>
+      </w:r>
+    </w:p>
+    <w:p>
+      <w:pPr>
+        <w:pStyle w:val="Paragrafoelenco"/>
+        <w:numPr>
+          <w:ilvl w:val="0"/>
+          <w:numId w:val="25"/>
+        </w:numPr>
+        <w:rPr>
+          <w:rFonts w:ascii="Times New Roman" w:eastAsiaTheme="minorEastAsia" w:hAnsi="Times New Roman" w:cs="Times New Roman"/>
+        </w:rPr>
+      </w:pPr>
+      <w:r>
+        <w:rPr>
+          <w:rFonts w:ascii="Times New Roman" w:eastAsiaTheme="minorEastAsia" w:hAnsi="Times New Roman" w:cs="Times New Roman"/>
+        </w:rPr>
+        <w:t>Specializzazioni.</w:t>
+      </w:r>
+    </w:p>
+    <w:p>
+      <w:pPr>
+        <w:pStyle w:val="Paragrafoelenco"/>
+        <w:numPr>
+          <w:ilvl w:val="0"/>
+          <w:numId w:val="25"/>
+        </w:numPr>
+        <w:rPr>
+          <w:rFonts w:ascii="Times New Roman" w:eastAsiaTheme="minorEastAsia" w:hAnsi="Times New Roman" w:cs="Times New Roman"/>
+        </w:rPr>
+      </w:pPr>
+      <w:r>
+        <w:rPr>
+          <w:rFonts w:ascii="Times New Roman" w:eastAsiaTheme="minorEastAsia" w:hAnsi="Times New Roman" w:cs="Times New Roman"/>
+        </w:rPr>
+        <w:t>Attributi Multivalore.</w:t>
+      </w:r>
+    </w:p>
+    <w:p>
+      <w:pPr>
+        <w:pStyle w:val="Paragrafoelenco"/>
+        <w:numPr>
+          <w:ilvl w:val="0"/>
+          <w:numId w:val="25"/>
+        </w:numPr>
+        <w:rPr>
+          <w:rFonts w:ascii="Times New Roman" w:eastAsiaTheme="minorEastAsia" w:hAnsi="Times New Roman" w:cs="Times New Roman"/>
+        </w:rPr>
+      </w:pPr>
+      <w:r>
+        <w:rPr>
+          <w:rFonts w:ascii="Times New Roman" w:eastAsiaTheme="minorEastAsia" w:hAnsi="Times New Roman" w:cs="Times New Roman"/>
+        </w:rPr>
+        <w:t>Attributi di Relazione.</w:t>
+      </w:r>
+    </w:p>
+    <w:p>
+      <w:pPr>
+        <w:rPr>
+          <w:rFonts w:ascii="Times New Roman" w:eastAsiaTheme="minorEastAsia" w:hAnsi="Times New Roman" w:cs="Times New Roman"/>
+        </w:rPr>
+      </w:pPr>
+    </w:p>
+    <w:p>
+      <w:pPr>
+        <w:rPr>
+          <w:rFonts w:ascii="Times New Roman" w:eastAsiaTheme="minorEastAsia" w:hAnsi="Times New Roman" w:cs="Times New Roman"/>
+        </w:rPr>
+      </w:pPr>
+    </w:p>
+    <w:p>
+      <w:pPr>
+        <w:rPr>
+          <w:rFonts w:ascii="Times New Roman" w:eastAsiaTheme="minorEastAsia" w:hAnsi="Times New Roman" w:cs="Times New Roman"/>
+        </w:rPr>
+      </w:pPr>
+      <w:r>
+        <w:rPr>
+          <w:rFonts w:ascii="Times New Roman" w:eastAsiaTheme="minorEastAsia" w:hAnsi="Times New Roman" w:cs="Times New Roman"/>
+        </w:rPr>
+        <w:t xml:space="preserve">1. Notiamo come “Lotto Materiale” e “Macchinario” operano in maniera simile. Accorpiamo “Macchinario” ad “Lotto Materiale”, rendendo possibile </w:t>
+      </w:r>
+      <w:r>
+        <w:rPr>
+          <w:rFonts w:ascii="Times New Roman" w:eastAsiaTheme="minorEastAsia" w:hAnsi="Times New Roman" w:cs="Times New Roman"/>
+        </w:rPr>
+        <w:t>memorizzare molteplici macchinari uguali in una singola istanza di entità.</w:t>
+      </w:r>
+    </w:p>
+    <w:p>
+      <w:pPr>
+        <w:rPr>
+          <w:rFonts w:ascii="Times New Roman" w:eastAsiaTheme="minorEastAsia" w:hAnsi="Times New Roman" w:cs="Times New Roman"/>
+        </w:rPr>
+      </w:pPr>
+      <w:r>
+        <w:rPr>
+          <w:rFonts w:ascii="Times New Roman" w:eastAsiaTheme="minorEastAsia" w:hAnsi="Times New Roman" w:cs="Times New Roman"/>
+        </w:rPr>
+        <w:t>2.Occorre quindi reificare “Assegnazione Materiali” in quanto non sono accettabili relazioni con attributi. La nuova entità si chiamerà “Assegnazione Materiali”, sarà una entità debole che dipende da lotto materiale e sede, e sarà in relazione con Lotto Materiale e Sede tramite le relazioni</w:t>
+      </w:r>
+      <w:r>
+        <w:rPr>
+          <w:rFonts w:ascii="Times New Roman" w:eastAsiaTheme="minorEastAsia" w:hAnsi="Times New Roman" w:cs="Times New Roman"/>
+        </w:rPr>
+        <w:t xml:space="preserve"> “R1” e “R2”</w:t>
+      </w:r>
+      <w:r>
+        <w:rPr>
+          <w:rFonts w:ascii="Times New Roman" w:eastAsiaTheme="minorEastAsia" w:hAnsi="Times New Roman" w:cs="Times New Roman"/>
+        </w:rPr>
+        <w:t xml:space="preserve"> </w:t>
+      </w:r>
+    </w:p>
+    <w:p>
+      <w:pPr>
+        <w:rPr>
+          <w:rFonts w:ascii="Times New Roman" w:eastAsiaTheme="minorEastAsia" w:hAnsi="Times New Roman" w:cs="Times New Roman"/>
+        </w:rPr>
+      </w:pPr>
+      <w:r>
+        <w:rPr>
+          <w:rFonts w:ascii="Times New Roman" w:eastAsiaTheme="minorEastAsia" w:hAnsi="Times New Roman" w:cs="Times New Roman"/>
+        </w:rPr>
+        <w:t>3.Procedimento simile tocca alla relazione “Assegnazione Veicolo”, che viene resa una entità debole che dipende dal</w:t>
+      </w:r>
+      <w:r>
+        <w:rPr>
+          <w:rFonts w:ascii="Times New Roman" w:eastAsiaTheme="minorEastAsia" w:hAnsi="Times New Roman" w:cs="Times New Roman"/>
+        </w:rPr>
+        <w:t>le  entità “Veicolo” e “Sede”.</w:t>
+      </w:r>
+    </w:p>
+    <w:p>
+      <w:pPr>
+        <w:rPr>
+          <w:rFonts w:ascii="Times New Roman" w:eastAsiaTheme="minorEastAsia" w:hAnsi="Times New Roman" w:cs="Times New Roman"/>
+        </w:rPr>
+      </w:pPr>
+      <w:r>
+        <w:rPr>
+          <w:rFonts w:ascii="Times New Roman" w:eastAsiaTheme="minorEastAsia" w:hAnsi="Times New Roman" w:cs="Times New Roman"/>
+        </w:rPr>
+        <w:t>4.Le entità specializzate “Impiegato” e “Lavoratore” possono essere generalizzate e rimosse</w:t>
+      </w:r>
+      <w:r>
+        <w:rPr>
+          <w:rFonts w:ascii="Times New Roman" w:eastAsiaTheme="minorEastAsia" w:hAnsi="Times New Roman" w:cs="Times New Roman"/>
+        </w:rPr>
+        <w:t xml:space="preserve"> attraverso l’aggiunta di un attributo “Tipo” e</w:t>
+      </w:r>
+      <w:r>
+        <w:rPr>
+          <w:rFonts w:ascii="Times New Roman" w:eastAsiaTheme="minorEastAsia" w:hAnsi="Times New Roman" w:cs="Times New Roman"/>
+        </w:rPr>
+        <w:t xml:space="preserve"> l’attributo derivabile “</w:t>
+      </w:r>
+      <w:r>
+        <w:rPr>
+          <w:rFonts w:ascii="Times New Roman" w:eastAsiaTheme="minorEastAsia" w:hAnsi="Times New Roman" w:cs="Times New Roman"/>
+        </w:rPr>
+        <w:t>L</w:t>
+      </w:r>
+      <w:r>
+        <w:rPr>
+          <w:rFonts w:ascii="Times New Roman" w:eastAsiaTheme="minorEastAsia" w:hAnsi="Times New Roman" w:cs="Times New Roman"/>
+        </w:rPr>
+        <w:t xml:space="preserve">uogo di lavoro” a dipendente. Le relazioni ricorsive “Capufficio” e “Capocantiere” vengono ulteriormente semplificate come attributo </w:t>
+      </w:r>
+      <w:r>
+        <w:rPr>
+          <w:rFonts w:ascii="Times New Roman" w:eastAsiaTheme="minorEastAsia" w:hAnsi="Times New Roman" w:cs="Times New Roman"/>
+        </w:rPr>
+        <w:t>di</w:t>
+      </w:r>
+      <w:r>
+        <w:rPr>
+          <w:rFonts w:ascii="Times New Roman" w:eastAsiaTheme="minorEastAsia" w:hAnsi="Times New Roman" w:cs="Times New Roman"/>
+        </w:rPr>
+        <w:t xml:space="preserve"> “Dipendente”</w:t>
+      </w:r>
+      <w:r>
+        <w:rPr>
+          <w:rFonts w:ascii="Times New Roman" w:eastAsiaTheme="minorEastAsia" w:hAnsi="Times New Roman" w:cs="Times New Roman"/>
+        </w:rPr>
+        <w:t xml:space="preserve"> col nome di “Dirigenza”</w:t>
+      </w:r>
+      <w:r>
+        <w:rPr>
+          <w:rFonts w:ascii="Times New Roman" w:eastAsiaTheme="minorEastAsia" w:hAnsi="Times New Roman" w:cs="Times New Roman"/>
+        </w:rPr>
+        <w:t>.</w:t>
+      </w:r>
+    </w:p>
+    <w:p>
+      <w:pPr>
+        <w:rPr>
+          <w:rFonts w:ascii="Times New Roman" w:eastAsiaTheme="minorEastAsia" w:hAnsi="Times New Roman" w:cs="Times New Roman"/>
+        </w:rPr>
+      </w:pPr>
+      <w:r>
+        <w:rPr>
+          <w:rFonts w:ascii="Times New Roman" w:eastAsiaTheme="minorEastAsia" w:hAnsi="Times New Roman" w:cs="Times New Roman"/>
+        </w:rPr>
+        <w:t xml:space="preserve">5.Le Relazioni “Dirigenza Cantiere” e “Dirigenza Ufficio” vengono rimosse e sostituite con un’unica chiamata “Lavora”. </w:t>
+      </w:r>
+      <w:r>
+        <w:rPr>
+          <w:rFonts w:ascii="Times New Roman" w:eastAsiaTheme="minorEastAsia" w:hAnsi="Times New Roman" w:cs="Times New Roman"/>
+        </w:rPr>
+        <w:t>Questo comporta che l’attributo “Luogo di Lavoro”</w:t>
+      </w:r>
+      <w:r>
+        <w:rPr>
+          <w:rFonts w:ascii="Times New Roman" w:eastAsiaTheme="minorEastAsia" w:hAnsi="Times New Roman" w:cs="Times New Roman"/>
+        </w:rPr>
+        <w:t xml:space="preserve"> di “Dipendente”</w:t>
+      </w:r>
+      <w:r>
+        <w:rPr>
+          <w:rFonts w:ascii="Times New Roman" w:eastAsiaTheme="minorEastAsia" w:hAnsi="Times New Roman" w:cs="Times New Roman"/>
+        </w:rPr>
+        <w:t xml:space="preserve"> è derivabile e multivalore, in quanto un dipende può lavorare a molteplici sedi. Di conseguenza passiamo l’attributo alla relazione “Lavora” e la reifichiamo</w:t>
+      </w:r>
+      <w:r>
+        <w:rPr>
+          <w:rFonts w:ascii="Times New Roman" w:eastAsiaTheme="minorEastAsia" w:hAnsi="Times New Roman" w:cs="Times New Roman"/>
+        </w:rPr>
+        <w:t xml:space="preserve"> chiamandola “Luogo di Lavoro”</w:t>
+      </w:r>
+      <w:r>
+        <w:rPr>
+          <w:rFonts w:ascii="Times New Roman" w:eastAsiaTheme="minorEastAsia" w:hAnsi="Times New Roman" w:cs="Times New Roman"/>
+        </w:rPr>
+        <w:t>, collegandola con le relazioni “R5” ed “R6”.</w:t>
+      </w:r>
+    </w:p>
+    <w:p>
+      <w:pPr>
+        <w:rPr>
+          <w:rFonts w:ascii="Times New Roman" w:eastAsiaTheme="minorEastAsia" w:hAnsi="Times New Roman" w:cs="Times New Roman"/>
+        </w:rPr>
+      </w:pPr>
+      <w:r>
+        <w:rPr>
+          <w:rFonts w:ascii="Times New Roman" w:eastAsiaTheme="minorEastAsia" w:hAnsi="Times New Roman" w:cs="Times New Roman"/>
+        </w:rPr>
+        <w:t>6.Le entità figlie dell’entità “Sede” vengono generalizzate</w:t>
+      </w:r>
+      <w:r>
+        <w:rPr>
+          <w:rFonts w:ascii="Times New Roman" w:eastAsiaTheme="minorEastAsia" w:hAnsi="Times New Roman" w:cs="Times New Roman"/>
+        </w:rPr>
+        <w:t xml:space="preserve"> in quest’ultima: viene aggiunto un attributo che denota il tipo di sede, detta “Tipo”, e l ‘attributo multivalore “Indirizzo” viene suddiviso nelle sue parti “Numero Civico”, “Via”,” Città” e “CAP”.</w:t>
+      </w:r>
+      <w:r>
+        <w:rPr>
+          <w:rFonts w:ascii="Times New Roman" w:eastAsiaTheme="minorEastAsia" w:hAnsi="Times New Roman" w:cs="Times New Roman"/>
+        </w:rPr>
+        <w:t xml:space="preserve"> Per evitare di avere una chiave primaria composta da tre attributi, si crea un nuovo campo ID per ogni sede di lavoro che diventerà chiave primaria.</w:t>
+      </w:r>
+    </w:p>
+    <w:p>
+      <w:pPr>
+        <w:rPr>
+          <w:rFonts w:ascii="Times New Roman" w:eastAsiaTheme="minorEastAsia" w:hAnsi="Times New Roman" w:cs="Times New Roman"/>
+        </w:rPr>
+      </w:pPr>
+      <w:r>
+        <w:rPr>
+          <w:rFonts w:ascii="Times New Roman" w:eastAsiaTheme="minorEastAsia" w:hAnsi="Times New Roman" w:cs="Times New Roman"/>
+        </w:rPr>
+        <w:t xml:space="preserve"> 7.La relazione “Referenza Cantiere” diviene una relazione su “Sede” che può esserci solo con sedi definite “Cantiere”.</w:t>
+      </w:r>
+    </w:p>
+    <w:p>
+      <w:pPr>
+        <w:rPr>
+          <w:rFonts w:ascii="Times New Roman" w:eastAsiaTheme="minorEastAsia" w:hAnsi="Times New Roman" w:cs="Times New Roman"/>
+        </w:rPr>
+      </w:pPr>
+      <w:r>
+        <w:rPr>
+          <w:rFonts w:ascii="Times New Roman" w:eastAsiaTheme="minorEastAsia" w:hAnsi="Times New Roman" w:cs="Times New Roman"/>
+        </w:rPr>
+        <w:t>8. L’entità “Personale” viene divisa in “Consulente” e “Dipendente” che erediteranno la relazione “Paga”, e gli attributi di “Personale”</w:t>
+      </w:r>
+      <w:r>
+        <w:rPr>
+          <w:rFonts w:ascii="Times New Roman" w:eastAsiaTheme="minorEastAsia" w:hAnsi="Times New Roman" w:cs="Times New Roman"/>
+        </w:rPr>
+        <w:t>.</w:t>
+      </w:r>
+    </w:p>
+    <w:p>
+      <w:pPr>
+        <w:rPr>
+          <w:rFonts w:ascii="Times New Roman" w:eastAsiaTheme="minorEastAsia" w:hAnsi="Times New Roman" w:cs="Times New Roman"/>
+        </w:rPr>
+      </w:pPr>
+      <w:r>
+        <w:rPr>
+          <w:rFonts w:ascii="Times New Roman" w:eastAsiaTheme="minorEastAsia" w:hAnsi="Times New Roman" w:cs="Times New Roman"/>
+        </w:rPr>
+        <w:t xml:space="preserve">9.Le relazioni “Pagamento Materiali” e “Pagamento Macchinari” sono </w:t>
+      </w:r>
+      <w:r>
+        <w:rPr>
+          <w:rFonts w:ascii="Times New Roman" w:eastAsiaTheme="minorEastAsia" w:hAnsi="Times New Roman" w:cs="Times New Roman"/>
+        </w:rPr>
+        <w:t>accorpate in “Pagamento Materiali”.</w:t>
+      </w:r>
+    </w:p>
+    <w:p>
+      <w:pPr>
+        <w:rPr>
+          <w:rFonts w:ascii="Times New Roman" w:eastAsiaTheme="minorEastAsia" w:hAnsi="Times New Roman" w:cs="Times New Roman"/>
+        </w:rPr>
+      </w:pPr>
+    </w:p>
+    <w:p>
+      <w:pPr>
+        <w:rPr>
+          <w:rFonts w:ascii="Times New Roman" w:eastAsiaTheme="minorEastAsia" w:hAnsi="Times New Roman" w:cs="Times New Roman"/>
+        </w:rPr>
+      </w:pPr>
+    </w:p>
+    <w:p>
+      <w:pPr>
+        <w:rPr>
+          <w:rFonts w:ascii="Times New Roman" w:eastAsiaTheme="minorEastAsia" w:hAnsi="Times New Roman" w:cs="Times New Roman"/>
+        </w:rPr>
+      </w:pPr>
+    </w:p>
+    <w:p>
+      <w:pPr>
+        <w:rPr>
+          <w:rFonts w:ascii="Times New Roman" w:eastAsiaTheme="minorEastAsia" w:hAnsi="Times New Roman" w:cs="Times New Roman"/>
+        </w:rPr>
+      </w:pPr>
+    </w:p>
+    <w:p>
+      <w:pPr>
+        <w:rPr>
+          <w:rFonts w:ascii="Times New Roman" w:eastAsiaTheme="minorEastAsia" w:hAnsi="Times New Roman" w:cs="Times New Roman"/>
+        </w:rPr>
+      </w:pPr>
+      <w:r>
+        <w:rPr>
+          <w:rFonts w:ascii="Times New Roman" w:eastAsiaTheme="minorEastAsia" w:hAnsi="Times New Roman" w:cs="Times New Roman"/>
+          <w:noProof/>
+        </w:rPr>
+        <w:lastRenderedPageBreak/>
+        <w:drawing>
+          <wp:inline distT="0" distB="0" distL="0" distR="0" wp14:anchorId="6CD42E76" wp14:editId="3D40B3EB">
+            <wp:extent cx="6115050" cy="4197350"/>
+            <wp:effectExtent l="0" t="0" r="0" b="0"/>
+            <wp:docPr id="1" name="Immagine 1"/>
+            <wp:cNvGraphicFramePr>
+              <a:graphicFrameLocks xmlns:a="http://schemas.openxmlformats.org/drawingml/2006/main" noChangeAspect="1"/>
+            </wp:cNvGraphicFramePr>
+            <a:graphic xmlns:a="http://schemas.openxmlformats.org/drawingml/2006/main">
+              <a:graphicData uri="http://schemas.openxmlformats.org/drawingml/2006/picture">
+                <pic:pic xmlns:pic="http://schemas.openxmlformats.org/drawingml/2006/picture">
+                  <pic:nvPicPr>
+                    <pic:cNvPr id="0" name="Picture 1"/>
+                    <pic:cNvPicPr>
+                      <a:picLocks noChangeAspect="1" noChangeArrowheads="1"/>
+                    </pic:cNvPicPr>
+                  </pic:nvPicPr>
+                  <pic:blipFill>
+                    <a:blip r:embed="rId7" cstate="print">
+                      <a:extLst>
+                        <a:ext uri="{28A0092B-C50C-407E-A947-70E740481C1C}">
+                          <a14:useLocalDpi xmlns:a14="http://schemas.microsoft.com/office/drawing/2010/main" val="0"/>
+                        </a:ext>
+                      </a:extLst>
+                    </a:blip>
+                    <a:srcRect/>
+                    <a:stretch>
+                      <a:fillRect/>
+                    </a:stretch>
+                  </pic:blipFill>
+                  <pic:spPr bwMode="auto">
+                    <a:xfrm>
+                      <a:off x="0" y="0"/>
+                      <a:ext cx="6115050" cy="4197350"/>
+                    </a:xfrm>
+                    <a:prstGeom prst="rect">
+                      <a:avLst/>
+                    </a:prstGeom>
+                    <a:noFill/>
+                    <a:ln>
+                      <a:noFill/>
+                    </a:ln>
+                  </pic:spPr>
+                </pic:pic>
+              </a:graphicData>
+            </a:graphic>
+          </wp:inline>
+        </w:drawing>
+      </w:r>
+    </w:p>
+    <w:p>
+      <w:pPr>
+        <w:rPr>
+          <w:rFonts w:ascii="Times New Roman" w:eastAsiaTheme="minorEastAsia" w:hAnsi="Times New Roman" w:cs="Times New Roman"/>
+        </w:rPr>
+      </w:pPr>
     </w:p>
     <w:sectPr>
       <w:pgSz w:w="11906" w:h="16838"/>
@@ -6409,6 +7023,119 @@
     </w:lvl>
   </w:abstractNum>
   <w:abstractNum w:abstractNumId="14" w15:restartNumberingAfterBreak="0">
+    <w:nsid w:val="54B86A10"/>
+    <w:multiLevelType w:val="hybridMultilevel"/>
+    <w:tmpl w:val="6FD6D576"/>
+    <w:lvl w:ilvl="0" w:tplc="04100001">
+      <w:start w:val="1"/>
+      <w:numFmt w:val="bullet"/>
+      <w:lvlText w:val=""/>
+      <w:lvlJc w:val="left"/>
+      <w:pPr>
+        <w:ind w:left="720" w:hanging="360"/>
+      </w:pPr>
+      <w:rPr>
+        <w:rFonts w:ascii="Symbol" w:hAnsi="Symbol" w:hint="default"/>
+      </w:rPr>
+    </w:lvl>
+    <w:lvl w:ilvl="1" w:tplc="04100003" w:tentative="1">
+      <w:start w:val="1"/>
+      <w:numFmt w:val="bullet"/>
+      <w:lvlText w:val="o"/>
+      <w:lvlJc w:val="left"/>
+      <w:pPr>
+        <w:ind w:left="1440" w:hanging="360"/>
+      </w:pPr>
+      <w:rPr>
+        <w:rFonts w:ascii="Courier New" w:hAnsi="Courier New" w:cs="Courier New" w:hint="default"/>
+      </w:rPr>
+    </w:lvl>
+    <w:lvl w:ilvl="2" w:tplc="04100005" w:tentative="1">
+      <w:start w:val="1"/>
+      <w:numFmt w:val="bullet"/>
+      <w:lvlText w:val=""/>
+      <w:lvlJc w:val="left"/>
+      <w:pPr>
+        <w:ind w:left="2160" w:hanging="360"/>
+      </w:pPr>
+      <w:rPr>
+        <w:rFonts w:ascii="Wingdings" w:hAnsi="Wingdings" w:hint="default"/>
+      </w:rPr>
+    </w:lvl>
+    <w:lvl w:ilvl="3" w:tplc="04100001" w:tentative="1">
+      <w:start w:val="1"/>
+      <w:numFmt w:val="bullet"/>
+      <w:lvlText w:val=""/>
+      <w:lvlJc w:val="left"/>
+      <w:pPr>
+        <w:ind w:left="2880" w:hanging="360"/>
+      </w:pPr>
+      <w:rPr>
+        <w:rFonts w:ascii="Symbol" w:hAnsi="Symbol" w:hint="default"/>
+      </w:rPr>
+    </w:lvl>
+    <w:lvl w:ilvl="4" w:tplc="04100003" w:tentative="1">
+      <w:start w:val="1"/>
+      <w:numFmt w:val="bullet"/>
+      <w:lvlText w:val="o"/>
+      <w:lvlJc w:val="left"/>
+      <w:pPr>
+        <w:ind w:left="3600" w:hanging="360"/>
+      </w:pPr>
+      <w:rPr>
+        <w:rFonts w:ascii="Courier New" w:hAnsi="Courier New" w:cs="Courier New" w:hint="default"/>
+      </w:rPr>
+    </w:lvl>
+    <w:lvl w:ilvl="5" w:tplc="04100005" w:tentative="1">
+      <w:start w:val="1"/>
+      <w:numFmt w:val="bullet"/>
+      <w:lvlText w:val=""/>
+      <w:lvlJc w:val="left"/>
+      <w:pPr>
+        <w:ind w:left="4320" w:hanging="360"/>
+      </w:pPr>
+      <w:rPr>
+        <w:rFonts w:ascii="Wingdings" w:hAnsi="Wingdings" w:hint="default"/>
+      </w:rPr>
+    </w:lvl>
+    <w:lvl w:ilvl="6" w:tplc="04100001" w:tentative="1">
+      <w:start w:val="1"/>
+      <w:numFmt w:val="bullet"/>
+      <w:lvlText w:val=""/>
+      <w:lvlJc w:val="left"/>
+      <w:pPr>
+        <w:ind w:left="5040" w:hanging="360"/>
+      </w:pPr>
+      <w:rPr>
+        <w:rFonts w:ascii="Symbol" w:hAnsi="Symbol" w:hint="default"/>
+      </w:rPr>
+    </w:lvl>
+    <w:lvl w:ilvl="7" w:tplc="04100003" w:tentative="1">
+      <w:start w:val="1"/>
+      <w:numFmt w:val="bullet"/>
+      <w:lvlText w:val="o"/>
+      <w:lvlJc w:val="left"/>
+      <w:pPr>
+        <w:ind w:left="5760" w:hanging="360"/>
+      </w:pPr>
+      <w:rPr>
+        <w:rFonts w:ascii="Courier New" w:hAnsi="Courier New" w:cs="Courier New" w:hint="default"/>
+      </w:rPr>
+    </w:lvl>
+    <w:lvl w:ilvl="8" w:tplc="04100005" w:tentative="1">
+      <w:start w:val="1"/>
+      <w:numFmt w:val="bullet"/>
+      <w:lvlText w:val=""/>
+      <w:lvlJc w:val="left"/>
+      <w:pPr>
+        <w:ind w:left="6480" w:hanging="360"/>
+      </w:pPr>
+      <w:rPr>
+        <w:rFonts w:ascii="Wingdings" w:hAnsi="Wingdings" w:hint="default"/>
+      </w:rPr>
+    </w:lvl>
+  </w:abstractNum>
+  <w:abstractNum w:abstractNumId="15" w15:restartNumberingAfterBreak="0">
     <w:nsid w:val="56B94787"/>
     <w:multiLevelType w:val="hybridMultilevel"/>
     <w:tmpl w:val="95A0917E"/>
@@ -6521,7 +7248,7 @@
       </w:rPr>
     </w:lvl>
   </w:abstractNum>
-  <w:abstractNum w:abstractNumId="15" w15:restartNumberingAfterBreak="0">
+  <w:abstractNum w:abstractNumId="16" w15:restartNumberingAfterBreak="0">
     <w:nsid w:val="60E91B02"/>
     <w:multiLevelType w:val="hybridMultilevel"/>
     <w:tmpl w:val="93A256CE"/>
@@ -6634,7 +7361,7 @@
       </w:rPr>
     </w:lvl>
   </w:abstractNum>
-  <w:abstractNum w:abstractNumId="16" w15:restartNumberingAfterBreak="0">
+  <w:abstractNum w:abstractNumId="17" w15:restartNumberingAfterBreak="0">
     <w:nsid w:val="641C400A"/>
     <w:multiLevelType w:val="hybridMultilevel"/>
     <w:tmpl w:val="0122E7F2"/>
@@ -6724,7 +7451,7 @@
       </w:pPr>
     </w:lvl>
   </w:abstractNum>
-  <w:abstractNum w:abstractNumId="17" w15:restartNumberingAfterBreak="0">
+  <w:abstractNum w:abstractNumId="18" w15:restartNumberingAfterBreak="0">
     <w:nsid w:val="648D4340"/>
     <w:multiLevelType w:val="hybridMultilevel"/>
     <w:tmpl w:val="5466348C"/>
@@ -6837,7 +7564,7 @@
       </w:rPr>
     </w:lvl>
   </w:abstractNum>
-  <w:abstractNum w:abstractNumId="18" w15:restartNumberingAfterBreak="0">
+  <w:abstractNum w:abstractNumId="19" w15:restartNumberingAfterBreak="0">
     <w:nsid w:val="68DE62CB"/>
     <w:multiLevelType w:val="hybridMultilevel"/>
     <w:tmpl w:val="FF0AC798"/>
@@ -6923,7 +7650,7 @@
       </w:pPr>
     </w:lvl>
   </w:abstractNum>
-  <w:abstractNum w:abstractNumId="19" w15:restartNumberingAfterBreak="0">
+  <w:abstractNum w:abstractNumId="20" w15:restartNumberingAfterBreak="0">
     <w:nsid w:val="6BB36F96"/>
     <w:multiLevelType w:val="hybridMultilevel"/>
     <w:tmpl w:val="2176FDC4"/>
@@ -7036,7 +7763,7 @@
       </w:rPr>
     </w:lvl>
   </w:abstractNum>
-  <w:abstractNum w:abstractNumId="20" w15:restartNumberingAfterBreak="0">
+  <w:abstractNum w:abstractNumId="21" w15:restartNumberingAfterBreak="0">
     <w:nsid w:val="71481E18"/>
     <w:multiLevelType w:val="hybridMultilevel"/>
     <w:tmpl w:val="9FEC8C88"/>
@@ -7125,7 +7852,7 @@
       </w:pPr>
     </w:lvl>
   </w:abstractNum>
-  <w:abstractNum w:abstractNumId="21" w15:restartNumberingAfterBreak="0">
+  <w:abstractNum w:abstractNumId="22" w15:restartNumberingAfterBreak="0">
     <w:nsid w:val="71EF1CED"/>
     <w:multiLevelType w:val="hybridMultilevel"/>
     <w:tmpl w:val="E1ECC026"/>
@@ -7238,7 +7965,7 @@
       </w:rPr>
     </w:lvl>
   </w:abstractNum>
-  <w:abstractNum w:abstractNumId="22" w15:restartNumberingAfterBreak="0">
+  <w:abstractNum w:abstractNumId="23" w15:restartNumberingAfterBreak="0">
     <w:nsid w:val="71EF1F91"/>
     <w:multiLevelType w:val="hybridMultilevel"/>
     <w:tmpl w:val="4DAE84FE"/>
@@ -7351,7 +8078,7 @@
       </w:rPr>
     </w:lvl>
   </w:abstractNum>
-  <w:abstractNum w:abstractNumId="23" w15:restartNumberingAfterBreak="0">
+  <w:abstractNum w:abstractNumId="24" w15:restartNumberingAfterBreak="0">
     <w:nsid w:val="7BDA1E78"/>
     <w:multiLevelType w:val="hybridMultilevel"/>
     <w:tmpl w:val="488A54E8"/>
@@ -7445,7 +8172,7 @@
     <w:abstractNumId w:val="11"/>
   </w:num>
   <w:num w:numId="2" w16cid:durableId="847914205">
-    <w:abstractNumId w:val="18"/>
+    <w:abstractNumId w:val="19"/>
   </w:num>
   <w:num w:numId="3" w16cid:durableId="155415391">
     <w:abstractNumId w:val="13"/>
@@ -7472,16 +8199,16 @@
     <w:abstractNumId w:val="10"/>
   </w:num>
   <w:num w:numId="11" w16cid:durableId="1741901924">
-    <w:abstractNumId w:val="17"/>
+    <w:abstractNumId w:val="18"/>
   </w:num>
   <w:num w:numId="12" w16cid:durableId="1765303472">
-    <w:abstractNumId w:val="22"/>
+    <w:abstractNumId w:val="23"/>
   </w:num>
   <w:num w:numId="13" w16cid:durableId="382368965">
-    <w:abstractNumId w:val="14"/>
+    <w:abstractNumId w:val="15"/>
   </w:num>
   <w:num w:numId="14" w16cid:durableId="1513909724">
-    <w:abstractNumId w:val="19"/>
+    <w:abstractNumId w:val="20"/>
   </w:num>
   <w:num w:numId="15" w16cid:durableId="1481000798">
     <w:abstractNumId w:val="2"/>
@@ -7490,13 +8217,13 @@
     <w:abstractNumId w:val="9"/>
   </w:num>
   <w:num w:numId="17" w16cid:durableId="110830119">
-    <w:abstractNumId w:val="21"/>
+    <w:abstractNumId w:val="22"/>
   </w:num>
   <w:num w:numId="18" w16cid:durableId="891162646">
-    <w:abstractNumId w:val="15"/>
+    <w:abstractNumId w:val="16"/>
   </w:num>
   <w:num w:numId="19" w16cid:durableId="646058221">
-    <w:abstractNumId w:val="20"/>
+    <w:abstractNumId w:val="21"/>
   </w:num>
   <w:num w:numId="20" w16cid:durableId="1020199965">
     <w:abstractNumId w:val="1"/>
@@ -7508,10 +8235,13 @@
     <w:abstractNumId w:val="8"/>
   </w:num>
   <w:num w:numId="23" w16cid:durableId="1996226967">
-    <w:abstractNumId w:val="23"/>
+    <w:abstractNumId w:val="24"/>
   </w:num>
   <w:num w:numId="24" w16cid:durableId="343366681">
-    <w:abstractNumId w:val="16"/>
+    <w:abstractNumId w:val="17"/>
+  </w:num>
+  <w:num w:numId="25" w16cid:durableId="578903578">
+    <w:abstractNumId w:val="14"/>
   </w:num>
 </w:numbering>
 </file>

</xml_diff>